<commit_message>
Added definition for DF - POS
</commit_message>
<xml_diff>
--- a/Working QA Team Folders/Guidance documents/Standard Text for Use in the Combination Product.docx
+++ b/Working QA Team Folders/Guidance documents/Standard Text for Use in the Combination Product.docx
@@ -1,6 +1,6 @@
 
 <file path=word/document.xml><?xml version="1.0" encoding="utf-8"?>
-<w:document xmlns:wpc="http://schemas.microsoft.com/office/word/2010/wordprocessingCanvas" xmlns:cx="http://schemas.microsoft.com/office/drawing/2014/chartex" xmlns:cx1="http://schemas.microsoft.com/office/drawing/2015/9/8/chartex" xmlns:cx2="http://schemas.microsoft.com/office/drawing/2015/10/21/chartex" xmlns:cx3="http://schemas.microsoft.com/office/drawing/2016/5/9/chartex" xmlns:cx4="http://schemas.microsoft.com/office/drawing/2016/5/10/chartex" xmlns:cx5="http://schemas.microsoft.com/office/drawing/2016/5/11/chartex" xmlns:cx6="http://schemas.microsoft.com/office/drawing/2016/5/12/chartex" xmlns:cx7="http://schemas.microsoft.com/office/drawing/2016/5/13/chartex" xmlns:cx8="http://schemas.microsoft.com/office/drawing/2016/5/14/chartex" xmlns:mc="http://schemas.openxmlformats.org/markup-compatibility/2006" xmlns:aink="http://schemas.microsoft.com/office/drawing/2016/ink" xmlns:am3d="http://schemas.microsoft.com/office/drawing/2017/model3d" xmlns:o="urn:schemas-microsoft-com:office:office" xmlns:r="http://schemas.openxmlformats.org/officeDocument/2006/relationships" xmlns:m="http://schemas.openxmlformats.org/officeDocument/2006/math" xmlns:v="urn:schemas-microsoft-com:vml" xmlns:wp14="http://schemas.microsoft.com/office/word/2010/wordprocessingDrawing" xmlns:wp="http://schemas.openxmlformats.org/drawingml/2006/wordprocessingDrawing" xmlns:w10="urn:schemas-microsoft-com:office:word" xmlns:w="http://schemas.openxmlformats.org/wordprocessingml/2006/main" xmlns:w14="http://schemas.microsoft.com/office/word/2010/wordml" xmlns:w15="http://schemas.microsoft.com/office/word/2012/wordml" xmlns:w16cid="http://schemas.microsoft.com/office/word/2016/wordml/cid" xmlns:w16se="http://schemas.microsoft.com/office/word/2015/wordml/symex" xmlns:wpg="http://schemas.microsoft.com/office/word/2010/wordprocessingGroup" xmlns:wpi="http://schemas.microsoft.com/office/word/2010/wordprocessingInk" xmlns:wne="http://schemas.microsoft.com/office/word/2006/wordml" xmlns:wps="http://schemas.microsoft.com/office/word/2010/wordprocessingShape" mc:Ignorable="w14 w15 w16se w16cid wp14">
+<w:document xmlns:wpc="http://schemas.microsoft.com/office/word/2010/wordprocessingCanvas" xmlns:mc="http://schemas.openxmlformats.org/markup-compatibility/2006" xmlns:o="urn:schemas-microsoft-com:office:office" xmlns:r="http://schemas.openxmlformats.org/officeDocument/2006/relationships" xmlns:m="http://schemas.openxmlformats.org/officeDocument/2006/math" xmlns:v="urn:schemas-microsoft-com:vml" xmlns:wp14="http://schemas.microsoft.com/office/word/2010/wordprocessingDrawing" xmlns:wp="http://schemas.openxmlformats.org/drawingml/2006/wordprocessingDrawing" xmlns:w10="urn:schemas-microsoft-com:office:word" xmlns:w="http://schemas.openxmlformats.org/wordprocessingml/2006/main" xmlns:w14="http://schemas.microsoft.com/office/word/2010/wordml" xmlns:wpg="http://schemas.microsoft.com/office/word/2010/wordprocessingGroup" xmlns:wpi="http://schemas.microsoft.com/office/word/2010/wordprocessingInk" xmlns:wne="http://schemas.microsoft.com/office/word/2006/wordml" xmlns:wps="http://schemas.microsoft.com/office/word/2010/wordprocessingShape" mc:Ignorable="w14 wp14">
   <w:body>
     <w:p>
       <w:pPr>
@@ -20,19 +20,7 @@
     </w:p>
     <w:p>
       <w:r>
-        <w:t xml:space="preserve">To be able to describe in a standard way to facilitate filtering and querying, why an entry is present in the </w:t>
-      </w:r>
-      <w:r>
-        <w:t>Combination Product / Override Table</w:t>
-      </w:r>
-      <w:r>
-        <w:t xml:space="preserve"> to provide s</w:t>
-      </w:r>
-      <w:r>
-        <w:t>upport</w:t>
-      </w:r>
-      <w:r>
-        <w:t xml:space="preserve"> for the ongoing maintenance of this table for CCDD Generation.</w:t>
+        <w:t>To be able to describe in a standard way to facilitate filtering and querying, why an entry is present in the Combination Product / Override Table to provide support for the ongoing maintenance of this table for CCDD Generation.</w:t>
       </w:r>
     </w:p>
     <w:p>
@@ -45,19 +33,7 @@
     </w:p>
     <w:p>
       <w:r>
-        <w:t xml:space="preserve">This column in the </w:t>
-      </w:r>
-      <w:r>
-        <w:t>Combination Product / Override Table</w:t>
-      </w:r>
-      <w:r>
-        <w:t xml:space="preserve"> has a standard text that gives the reason for the product being present in the </w:t>
-      </w:r>
-      <w:r>
-        <w:t>Table</w:t>
-      </w:r>
-      <w:r>
-        <w:t xml:space="preserve"> – as opposed to having its NTP and MP generated directly from DPD data in the “normal” way.   The standard text that should be used in this column is shown in the table below.</w:t>
+        <w:t>This column in the Combination Product / Override Table has a standard text that gives the reason for the product being present in the Table – as opposed to having its NTP and MP generated directly from DPD data in the “normal” way.   The standard text that should be used in this column is shown in the table below.</w:t>
       </w:r>
     </w:p>
     <w:p>
@@ -543,23 +519,30 @@
                 <w:rFonts w:ascii="Calibri" w:hAnsi="Calibri" w:cs="Calibri"/>
                 <w:color w:val="000000"/>
               </w:rPr>
+              <w:t>DF - OS</w:t>
+            </w:r>
+          </w:p>
+        </w:tc>
+        <w:tc>
+          <w:tcPr>
+            <w:tcW w:w="2977" w:type="dxa"/>
+            <w:vAlign w:val="bottom"/>
+          </w:tcPr>
+          <w:p>
+            <w:r>
+              <w:rPr>
+                <w:rFonts w:ascii="Calibri" w:hAnsi="Calibri" w:cs="Calibri"/>
+                <w:color w:val="000000"/>
+              </w:rPr>
+              <w:t xml:space="preserve">Override: Dose form Issue </w:t>
+            </w:r>
+            <w:r>
+              <w:rPr>
+                <w:rFonts w:ascii="Calibri" w:hAnsi="Calibri" w:cs="Calibri"/>
+                <w:color w:val="000000"/>
+              </w:rPr>
               <w:lastRenderedPageBreak/>
-              <w:t>DF - OS</w:t>
-            </w:r>
-          </w:p>
-        </w:tc>
-        <w:tc>
-          <w:tcPr>
-            <w:tcW w:w="2977" w:type="dxa"/>
-            <w:vAlign w:val="bottom"/>
-          </w:tcPr>
-          <w:p>
-            <w:r>
-              <w:rPr>
-                <w:rFonts w:ascii="Calibri" w:hAnsi="Calibri" w:cs="Calibri"/>
-                <w:color w:val="000000"/>
-              </w:rPr>
-              <w:t>Override: Dose form Issue specifically oral solution</w:t>
+              <w:t>specifically oral solution</w:t>
             </w:r>
           </w:p>
         </w:tc>
@@ -574,6 +557,7 @@
                 <w:rFonts w:ascii="Calibri" w:hAnsi="Calibri" w:cs="Calibri"/>
                 <w:color w:val="000000"/>
               </w:rPr>
+              <w:lastRenderedPageBreak/>
               <w:t xml:space="preserve">The dose form in the DPD is oral liquid but the NTP dose form should be oral solution </w:t>
             </w:r>
           </w:p>
@@ -591,6 +575,7 @@
                 <w:rFonts w:ascii="Calibri" w:hAnsi="Calibri" w:cs="Calibri"/>
                 <w:color w:val="000000"/>
               </w:rPr>
+              <w:lastRenderedPageBreak/>
               <w:t>DF - CS</w:t>
             </w:r>
           </w:p>
@@ -633,22 +618,19 @@
             <w:vAlign w:val="bottom"/>
           </w:tcPr>
           <w:p>
-            <w:r>
-              <w:rPr>
-                <w:rFonts w:ascii="Calibri" w:hAnsi="Calibri" w:cs="Calibri"/>
-                <w:color w:val="000000"/>
-              </w:rPr>
-              <w:t xml:space="preserve">DF - </w:t>
-            </w:r>
-            <w:proofErr w:type="spellStart"/>
-            <w:r>
-              <w:rPr>
-                <w:rFonts w:ascii="Calibri" w:hAnsi="Calibri" w:cs="Calibri"/>
-                <w:color w:val="000000"/>
-              </w:rPr>
-              <w:t>Syr</w:t>
-            </w:r>
-            <w:proofErr w:type="spellEnd"/>
+            <w:pPr>
+              <w:rPr>
+                <w:rFonts w:ascii="Calibri" w:hAnsi="Calibri" w:cs="Calibri"/>
+                <w:color w:val="000000"/>
+              </w:rPr>
+            </w:pPr>
+            <w:r>
+              <w:rPr>
+                <w:rFonts w:ascii="Calibri" w:hAnsi="Calibri" w:cs="Calibri"/>
+                <w:color w:val="000000"/>
+              </w:rPr>
+              <w:t>DF - POS</w:t>
+            </w:r>
           </w:p>
         </w:tc>
         <w:tc>
@@ -657,12 +639,18 @@
             <w:vAlign w:val="bottom"/>
           </w:tcPr>
           <w:p>
-            <w:r>
-              <w:rPr>
-                <w:rFonts w:ascii="Calibri" w:hAnsi="Calibri" w:cs="Calibri"/>
-                <w:color w:val="000000"/>
-              </w:rPr>
-              <w:t>Override: Dose form Issue specifically syrup</w:t>
+            <w:pPr>
+              <w:rPr>
+                <w:rFonts w:ascii="Calibri" w:hAnsi="Calibri" w:cs="Calibri"/>
+                <w:color w:val="000000"/>
+              </w:rPr>
+            </w:pPr>
+            <w:r>
+              <w:rPr>
+                <w:rFonts w:ascii="Calibri" w:hAnsi="Calibri" w:cs="Calibri"/>
+                <w:color w:val="000000"/>
+              </w:rPr>
+              <w:t>Override: Dose form Issue specifically powder for oral solution</w:t>
             </w:r>
           </w:p>
         </w:tc>
@@ -672,29 +660,21 @@
             <w:vAlign w:val="bottom"/>
           </w:tcPr>
           <w:p>
-            <w:r>
-              <w:rPr>
-                <w:rFonts w:ascii="Calibri" w:hAnsi="Calibri" w:cs="Calibri"/>
-                <w:color w:val="000000"/>
-              </w:rPr>
-              <w:t xml:space="preserve">The dose form in the DPD is oral liquid but the NTP dose form should be </w:t>
-            </w:r>
-            <w:proofErr w:type="gramStart"/>
-            <w:r>
-              <w:rPr>
-                <w:rFonts w:ascii="Calibri" w:hAnsi="Calibri" w:cs="Calibri"/>
-                <w:color w:val="000000"/>
-              </w:rPr>
-              <w:t>syrup</w:t>
-            </w:r>
-            <w:proofErr w:type="gramEnd"/>
-            <w:r>
-              <w:rPr>
-                <w:rFonts w:ascii="Calibri" w:hAnsi="Calibri" w:cs="Calibri"/>
-                <w:color w:val="000000"/>
-              </w:rPr>
-              <w:t xml:space="preserve"> to match other NTPs (rather than cutaneous solution which is a parent concept) </w:t>
-            </w:r>
+            <w:pPr>
+              <w:rPr>
+                <w:rFonts w:ascii="Calibri" w:hAnsi="Calibri" w:cs="Calibri"/>
+                <w:color w:val="000000"/>
+              </w:rPr>
+            </w:pPr>
+            <w:r>
+              <w:rPr>
+                <w:rFonts w:ascii="Calibri" w:hAnsi="Calibri" w:cs="Calibri"/>
+                <w:color w:val="000000"/>
+              </w:rPr>
+              <w:t>The dose form in the DPD is powder but the NTP dose form should be powder for oral solution</w:t>
+            </w:r>
+            <w:bookmarkStart w:id="0" w:name="_GoBack"/>
+            <w:bookmarkEnd w:id="0"/>
           </w:p>
         </w:tc>
       </w:tr>
@@ -710,8 +690,17 @@
                 <w:rFonts w:ascii="Calibri" w:hAnsi="Calibri" w:cs="Calibri"/>
                 <w:color w:val="000000"/>
               </w:rPr>
-              <w:t>Str - Unit</w:t>
-            </w:r>
+              <w:t xml:space="preserve">DF - </w:t>
+            </w:r>
+            <w:proofErr w:type="spellStart"/>
+            <w:r>
+              <w:rPr>
+                <w:rFonts w:ascii="Calibri" w:hAnsi="Calibri" w:cs="Calibri"/>
+                <w:color w:val="000000"/>
+              </w:rPr>
+              <w:t>Syr</w:t>
+            </w:r>
+            <w:proofErr w:type="spellEnd"/>
           </w:p>
         </w:tc>
         <w:tc>
@@ -725,23 +714,7 @@
                 <w:rFonts w:ascii="Calibri" w:hAnsi="Calibri" w:cs="Calibri"/>
                 <w:color w:val="000000"/>
               </w:rPr>
-              <w:t xml:space="preserve">Override: Strength </w:t>
-            </w:r>
-            <w:proofErr w:type="gramStart"/>
-            <w:r>
-              <w:rPr>
-                <w:rFonts w:ascii="Calibri" w:hAnsi="Calibri" w:cs="Calibri"/>
-                <w:color w:val="000000"/>
-              </w:rPr>
-              <w:t>units</w:t>
-            </w:r>
-            <w:proofErr w:type="gramEnd"/>
-            <w:r>
-              <w:rPr>
-                <w:rFonts w:ascii="Calibri" w:hAnsi="Calibri" w:cs="Calibri"/>
-                <w:color w:val="000000"/>
-              </w:rPr>
-              <w:t xml:space="preserve"> issue</w:t>
+              <w:t>Override: Dose form Issue specifically syrup</w:t>
             </w:r>
           </w:p>
         </w:tc>
@@ -756,55 +729,7 @@
                 <w:rFonts w:ascii="Calibri" w:hAnsi="Calibri" w:cs="Calibri"/>
                 <w:color w:val="000000"/>
               </w:rPr>
-              <w:t xml:space="preserve">The strength units of measure used in the DPD do not match CCDD Guidelines and/or do not match other products to give a single NTP (e.g. 0.0nn mg rather than </w:t>
-            </w:r>
-            <w:proofErr w:type="spellStart"/>
-            <w:r>
-              <w:rPr>
-                <w:rFonts w:ascii="Calibri" w:hAnsi="Calibri" w:cs="Calibri"/>
-                <w:color w:val="000000"/>
-              </w:rPr>
-              <w:t>nn</w:t>
-            </w:r>
-            <w:proofErr w:type="spellEnd"/>
-            <w:r>
-              <w:rPr>
-                <w:rFonts w:ascii="Calibri" w:hAnsi="Calibri" w:cs="Calibri"/>
-                <w:color w:val="000000"/>
-              </w:rPr>
-              <w:t xml:space="preserve"> mcg or </w:t>
-            </w:r>
-            <w:proofErr w:type="spellStart"/>
-            <w:r>
-              <w:rPr>
-                <w:rFonts w:ascii="Calibri" w:hAnsi="Calibri" w:cs="Calibri"/>
-                <w:color w:val="000000"/>
-              </w:rPr>
-              <w:t>nn</w:t>
-            </w:r>
-            <w:proofErr w:type="spellEnd"/>
-            <w:r>
-              <w:rPr>
-                <w:rFonts w:ascii="Calibri" w:hAnsi="Calibri" w:cs="Calibri"/>
-                <w:color w:val="000000"/>
-              </w:rPr>
-              <w:t xml:space="preserve"> mg/mL rather than </w:t>
-            </w:r>
-            <w:proofErr w:type="spellStart"/>
-            <w:r>
-              <w:rPr>
-                <w:rFonts w:ascii="Calibri" w:hAnsi="Calibri" w:cs="Calibri"/>
-                <w:color w:val="000000"/>
-              </w:rPr>
-              <w:t>nn</w:t>
-            </w:r>
-            <w:proofErr w:type="spellEnd"/>
-            <w:r>
-              <w:rPr>
-                <w:rFonts w:ascii="Calibri" w:hAnsi="Calibri" w:cs="Calibri"/>
-                <w:color w:val="000000"/>
-              </w:rPr>
-              <w:t>%)</w:t>
+              <w:t xml:space="preserve">The dose form in the DPD is oral liquid but the NTP dose form should be syrup to match other NTPs (rather than cutaneous solution which is a parent concept) </w:t>
             </w:r>
           </w:p>
         </w:tc>
@@ -821,7 +746,111 @@
                 <w:rFonts w:ascii="Calibri" w:hAnsi="Calibri" w:cs="Calibri"/>
                 <w:color w:val="000000"/>
               </w:rPr>
-              <w:t xml:space="preserve">Str - </w:t>
+              <w:t>Str - Unit</w:t>
+            </w:r>
+          </w:p>
+        </w:tc>
+        <w:tc>
+          <w:tcPr>
+            <w:tcW w:w="2977" w:type="dxa"/>
+            <w:vAlign w:val="bottom"/>
+          </w:tcPr>
+          <w:p>
+            <w:r>
+              <w:rPr>
+                <w:rFonts w:ascii="Calibri" w:hAnsi="Calibri" w:cs="Calibri"/>
+                <w:color w:val="000000"/>
+              </w:rPr>
+              <w:t>Override: Strength units issue</w:t>
+            </w:r>
+          </w:p>
+        </w:tc>
+        <w:tc>
+          <w:tcPr>
+            <w:tcW w:w="9639" w:type="dxa"/>
+            <w:vAlign w:val="bottom"/>
+          </w:tcPr>
+          <w:p>
+            <w:r>
+              <w:rPr>
+                <w:rFonts w:ascii="Calibri" w:hAnsi="Calibri" w:cs="Calibri"/>
+                <w:color w:val="000000"/>
+              </w:rPr>
+              <w:t xml:space="preserve">The strength units of measure used in the DPD do not match CCDD Guidelines and/or do not match other products to give a single NTP (e.g. 0.0nn mg rather than </w:t>
+            </w:r>
+            <w:proofErr w:type="spellStart"/>
+            <w:r>
+              <w:rPr>
+                <w:rFonts w:ascii="Calibri" w:hAnsi="Calibri" w:cs="Calibri"/>
+                <w:color w:val="000000"/>
+              </w:rPr>
+              <w:t>nn</w:t>
+            </w:r>
+            <w:proofErr w:type="spellEnd"/>
+            <w:r>
+              <w:rPr>
+                <w:rFonts w:ascii="Calibri" w:hAnsi="Calibri" w:cs="Calibri"/>
+                <w:color w:val="000000"/>
+              </w:rPr>
+              <w:t xml:space="preserve"> mcg or </w:t>
+            </w:r>
+            <w:proofErr w:type="spellStart"/>
+            <w:r>
+              <w:rPr>
+                <w:rFonts w:ascii="Calibri" w:hAnsi="Calibri" w:cs="Calibri"/>
+                <w:color w:val="000000"/>
+              </w:rPr>
+              <w:t>nn</w:t>
+            </w:r>
+            <w:proofErr w:type="spellEnd"/>
+            <w:r>
+              <w:rPr>
+                <w:rFonts w:ascii="Calibri" w:hAnsi="Calibri" w:cs="Calibri"/>
+                <w:color w:val="000000"/>
+              </w:rPr>
+              <w:t xml:space="preserve"> mg/mL rather than </w:t>
+            </w:r>
+            <w:proofErr w:type="spellStart"/>
+            <w:r>
+              <w:rPr>
+                <w:rFonts w:ascii="Calibri" w:hAnsi="Calibri" w:cs="Calibri"/>
+                <w:color w:val="000000"/>
+              </w:rPr>
+              <w:t>nn</w:t>
+            </w:r>
+            <w:proofErr w:type="spellEnd"/>
+            <w:r>
+              <w:rPr>
+                <w:rFonts w:ascii="Calibri" w:hAnsi="Calibri" w:cs="Calibri"/>
+                <w:color w:val="000000"/>
+              </w:rPr>
+              <w:t>%)</w:t>
+            </w:r>
+          </w:p>
+        </w:tc>
+      </w:tr>
+      <w:tr>
+        <w:tc>
+          <w:tcPr>
+            <w:tcW w:w="1271" w:type="dxa"/>
+            <w:vAlign w:val="bottom"/>
+          </w:tcPr>
+          <w:p>
+            <w:proofErr w:type="spellStart"/>
+            <w:r>
+              <w:rPr>
+                <w:rFonts w:ascii="Calibri" w:hAnsi="Calibri" w:cs="Calibri"/>
+                <w:color w:val="000000"/>
+              </w:rPr>
+              <w:t>Str</w:t>
+            </w:r>
+            <w:proofErr w:type="spellEnd"/>
+            <w:r>
+              <w:rPr>
+                <w:rFonts w:ascii="Calibri" w:hAnsi="Calibri" w:cs="Calibri"/>
+                <w:color w:val="000000"/>
+              </w:rPr>
+              <w:t xml:space="preserve"> - </w:t>
             </w:r>
             <w:proofErr w:type="spellStart"/>
             <w:r>
@@ -924,16 +953,7 @@
     </w:p>
     <w:p>
       <w:r>
-        <w:t xml:space="preserve">This column in the Combination Product / Override Table has a standard text that </w:t>
-      </w:r>
-      <w:r>
-        <w:t xml:space="preserve">describes any pending/outstanding action for the DPD that would address the issue such that the product would correctly generate </w:t>
-      </w:r>
-      <w:r>
-        <w:t>its NTP and MP directly from DPD data in the “normal” way</w:t>
-      </w:r>
-      <w:r>
-        <w:t>.</w:t>
+        <w:t>This column in the Combination Product / Override Table has a standard text that describes any pending/outstanding action for the DPD that would address the issue such that the product would correctly generate its NTP and MP directly from DPD data in the “normal” way.</w:t>
       </w:r>
     </w:p>
     <w:tbl>
@@ -1093,10 +1113,7 @@
         </w:tc>
       </w:tr>
     </w:tbl>
-    <w:p>
-      <w:bookmarkStart w:id="0" w:name="_GoBack"/>
-      <w:bookmarkEnd w:id="0"/>
-    </w:p>
+    <w:p/>
     <w:sectPr>
       <w:pgSz w:w="16838" w:h="11906" w:orient="landscape"/>
       <w:pgMar w:top="1440" w:right="1440" w:bottom="1440" w:left="1440" w:header="708" w:footer="708" w:gutter="0"/>
@@ -1108,7 +1125,7 @@
 </file>
 
 <file path=word/styles.xml><?xml version="1.0" encoding="utf-8"?>
-<w:styles xmlns:mc="http://schemas.openxmlformats.org/markup-compatibility/2006" xmlns:r="http://schemas.openxmlformats.org/officeDocument/2006/relationships" xmlns:w="http://schemas.openxmlformats.org/wordprocessingml/2006/main" xmlns:w14="http://schemas.microsoft.com/office/word/2010/wordml" xmlns:w15="http://schemas.microsoft.com/office/word/2012/wordml" xmlns:w16cid="http://schemas.microsoft.com/office/word/2016/wordml/cid" xmlns:w16se="http://schemas.microsoft.com/office/word/2015/wordml/symex" mc:Ignorable="w14 w15 w16se w16cid">
+<w:styles xmlns:mc="http://schemas.openxmlformats.org/markup-compatibility/2006" xmlns:r="http://schemas.openxmlformats.org/officeDocument/2006/relationships" xmlns:w="http://schemas.openxmlformats.org/wordprocessingml/2006/main" xmlns:w14="http://schemas.microsoft.com/office/word/2010/wordml" mc:Ignorable="w14">
   <w:docDefaults>
     <w:rPrDefault>
       <w:rPr>
@@ -1124,382 +1141,422 @@
       </w:pPr>
     </w:pPrDefault>
   </w:docDefaults>
-  <w:latentStyles w:defLockedState="0" w:defUIPriority="99" w:defSemiHidden="0" w:defUnhideWhenUsed="0" w:defQFormat="0" w:count="375">
-    <w:lsdException w:name="Normal" w:uiPriority="0" w:qFormat="1"/>
-    <w:lsdException w:name="heading 1" w:uiPriority="9" w:qFormat="1"/>
-    <w:lsdException w:name="heading 2" w:semiHidden="1" w:uiPriority="9" w:unhideWhenUsed="1" w:qFormat="1"/>
-    <w:lsdException w:name="heading 3" w:semiHidden="1" w:uiPriority="9" w:unhideWhenUsed="1" w:qFormat="1"/>
-    <w:lsdException w:name="heading 4" w:semiHidden="1" w:uiPriority="9" w:unhideWhenUsed="1" w:qFormat="1"/>
-    <w:lsdException w:name="heading 5" w:semiHidden="1" w:uiPriority="9" w:unhideWhenUsed="1" w:qFormat="1"/>
-    <w:lsdException w:name="heading 6" w:semiHidden="1" w:uiPriority="9" w:unhideWhenUsed="1" w:qFormat="1"/>
-    <w:lsdException w:name="heading 7" w:semiHidden="1" w:uiPriority="9" w:unhideWhenUsed="1" w:qFormat="1"/>
-    <w:lsdException w:name="heading 8" w:semiHidden="1" w:uiPriority="9" w:unhideWhenUsed="1" w:qFormat="1"/>
-    <w:lsdException w:name="heading 9" w:semiHidden="1" w:uiPriority="9" w:unhideWhenUsed="1" w:qFormat="1"/>
-    <w:lsdException w:name="index 1" w:semiHidden="1" w:unhideWhenUsed="1"/>
-    <w:lsdException w:name="index 2" w:semiHidden="1" w:unhideWhenUsed="1"/>
-    <w:lsdException w:name="index 3" w:semiHidden="1" w:unhideWhenUsed="1"/>
-    <w:lsdException w:name="index 4" w:semiHidden="1" w:unhideWhenUsed="1"/>
-    <w:lsdException w:name="index 5" w:semiHidden="1" w:unhideWhenUsed="1"/>
-    <w:lsdException w:name="index 6" w:semiHidden="1" w:unhideWhenUsed="1"/>
-    <w:lsdException w:name="index 7" w:semiHidden="1" w:unhideWhenUsed="1"/>
-    <w:lsdException w:name="index 8" w:semiHidden="1" w:unhideWhenUsed="1"/>
-    <w:lsdException w:name="index 9" w:semiHidden="1" w:unhideWhenUsed="1"/>
-    <w:lsdException w:name="toc 1" w:semiHidden="1" w:uiPriority="39" w:unhideWhenUsed="1"/>
-    <w:lsdException w:name="toc 2" w:semiHidden="1" w:uiPriority="39" w:unhideWhenUsed="1"/>
-    <w:lsdException w:name="toc 3" w:semiHidden="1" w:uiPriority="39" w:unhideWhenUsed="1"/>
-    <w:lsdException w:name="toc 4" w:semiHidden="1" w:uiPriority="39" w:unhideWhenUsed="1"/>
-    <w:lsdException w:name="toc 5" w:semiHidden="1" w:uiPriority="39" w:unhideWhenUsed="1"/>
-    <w:lsdException w:name="toc 6" w:semiHidden="1" w:uiPriority="39" w:unhideWhenUsed="1"/>
-    <w:lsdException w:name="toc 7" w:semiHidden="1" w:uiPriority="39" w:unhideWhenUsed="1"/>
-    <w:lsdException w:name="toc 8" w:semiHidden="1" w:uiPriority="39" w:unhideWhenUsed="1"/>
-    <w:lsdException w:name="toc 9" w:semiHidden="1" w:uiPriority="39" w:unhideWhenUsed="1"/>
-    <w:lsdException w:name="Normal Indent" w:semiHidden="1" w:unhideWhenUsed="1"/>
-    <w:lsdException w:name="footnote text" w:semiHidden="1" w:unhideWhenUsed="1"/>
-    <w:lsdException w:name="annotation text" w:semiHidden="1" w:unhideWhenUsed="1"/>
-    <w:lsdException w:name="header" w:semiHidden="1" w:unhideWhenUsed="1"/>
-    <w:lsdException w:name="footer" w:semiHidden="1" w:unhideWhenUsed="1"/>
-    <w:lsdException w:name="index heading" w:semiHidden="1" w:unhideWhenUsed="1"/>
-    <w:lsdException w:name="caption" w:semiHidden="1" w:uiPriority="35" w:unhideWhenUsed="1" w:qFormat="1"/>
-    <w:lsdException w:name="table of figures" w:semiHidden="1" w:unhideWhenUsed="1"/>
-    <w:lsdException w:name="envelope address" w:semiHidden="1" w:unhideWhenUsed="1"/>
-    <w:lsdException w:name="envelope return" w:semiHidden="1" w:unhideWhenUsed="1"/>
-    <w:lsdException w:name="footnote reference" w:semiHidden="1" w:unhideWhenUsed="1"/>
-    <w:lsdException w:name="annotation reference" w:semiHidden="1" w:unhideWhenUsed="1"/>
-    <w:lsdException w:name="line number" w:semiHidden="1" w:unhideWhenUsed="1"/>
-    <w:lsdException w:name="page number" w:semiHidden="1" w:unhideWhenUsed="1"/>
-    <w:lsdException w:name="endnote reference" w:semiHidden="1" w:unhideWhenUsed="1"/>
-    <w:lsdException w:name="endnote text" w:semiHidden="1" w:unhideWhenUsed="1"/>
-    <w:lsdException w:name="table of authorities" w:semiHidden="1" w:unhideWhenUsed="1"/>
-    <w:lsdException w:name="macro" w:semiHidden="1" w:unhideWhenUsed="1"/>
-    <w:lsdException w:name="toa heading" w:semiHidden="1" w:unhideWhenUsed="1"/>
-    <w:lsdException w:name="List" w:semiHidden="1" w:unhideWhenUsed="1"/>
-    <w:lsdException w:name="List Bullet" w:semiHidden="1" w:unhideWhenUsed="1"/>
-    <w:lsdException w:name="List Number" w:semiHidden="1" w:unhideWhenUsed="1"/>
-    <w:lsdException w:name="List 2" w:semiHidden="1" w:unhideWhenUsed="1"/>
-    <w:lsdException w:name="List 3" w:semiHidden="1" w:unhideWhenUsed="1"/>
-    <w:lsdException w:name="List 4" w:semiHidden="1" w:unhideWhenUsed="1"/>
-    <w:lsdException w:name="List 5" w:semiHidden="1" w:unhideWhenUsed="1"/>
-    <w:lsdException w:name="List Bullet 2" w:semiHidden="1" w:unhideWhenUsed="1"/>
-    <w:lsdException w:name="List Bullet 3" w:semiHidden="1" w:unhideWhenUsed="1"/>
-    <w:lsdException w:name="List Bullet 4" w:semiHidden="1" w:unhideWhenUsed="1"/>
-    <w:lsdException w:name="List Bullet 5" w:semiHidden="1" w:unhideWhenUsed="1"/>
-    <w:lsdException w:name="List Number 2" w:semiHidden="1" w:unhideWhenUsed="1"/>
-    <w:lsdException w:name="List Number 3" w:semiHidden="1" w:unhideWhenUsed="1"/>
-    <w:lsdException w:name="List Number 4" w:semiHidden="1" w:unhideWhenUsed="1"/>
-    <w:lsdException w:name="List Number 5" w:semiHidden="1" w:unhideWhenUsed="1"/>
-    <w:lsdException w:name="Title" w:uiPriority="10" w:qFormat="1"/>
-    <w:lsdException w:name="Closing" w:semiHidden="1" w:unhideWhenUsed="1"/>
-    <w:lsdException w:name="Signature" w:semiHidden="1" w:unhideWhenUsed="1"/>
-    <w:lsdException w:name="Default Paragraph Font" w:semiHidden="1" w:uiPriority="1" w:unhideWhenUsed="1"/>
-    <w:lsdException w:name="Body Text" w:semiHidden="1" w:unhideWhenUsed="1"/>
-    <w:lsdException w:name="Body Text Indent" w:semiHidden="1" w:unhideWhenUsed="1"/>
-    <w:lsdException w:name="List Continue" w:semiHidden="1" w:unhideWhenUsed="1"/>
-    <w:lsdException w:name="List Continue 2" w:semiHidden="1" w:unhideWhenUsed="1"/>
-    <w:lsdException w:name="List Continue 3" w:semiHidden="1" w:unhideWhenUsed="1"/>
-    <w:lsdException w:name="List Continue 4" w:semiHidden="1" w:unhideWhenUsed="1"/>
-    <w:lsdException w:name="List Continue 5" w:semiHidden="1" w:unhideWhenUsed="1"/>
-    <w:lsdException w:name="Message Header" w:semiHidden="1" w:unhideWhenUsed="1"/>
-    <w:lsdException w:name="Subtitle" w:uiPriority="11" w:qFormat="1"/>
-    <w:lsdException w:name="Salutation" w:semiHidden="1" w:unhideWhenUsed="1"/>
-    <w:lsdException w:name="Date" w:semiHidden="1" w:unhideWhenUsed="1"/>
-    <w:lsdException w:name="Body Text First Indent" w:semiHidden="1" w:unhideWhenUsed="1"/>
-    <w:lsdException w:name="Body Text First Indent 2" w:semiHidden="1" w:unhideWhenUsed="1"/>
-    <w:lsdException w:name="Note Heading" w:semiHidden="1" w:unhideWhenUsed="1"/>
-    <w:lsdException w:name="Body Text 2" w:semiHidden="1" w:unhideWhenUsed="1"/>
-    <w:lsdException w:name="Body Text 3" w:semiHidden="1" w:unhideWhenUsed="1"/>
-    <w:lsdException w:name="Body Text Indent 2" w:semiHidden="1" w:unhideWhenUsed="1"/>
-    <w:lsdException w:name="Body Text Indent 3" w:semiHidden="1" w:unhideWhenUsed="1"/>
-    <w:lsdException w:name="Block Text" w:semiHidden="1" w:unhideWhenUsed="1"/>
-    <w:lsdException w:name="Hyperlink" w:semiHidden="1" w:unhideWhenUsed="1"/>
-    <w:lsdException w:name="FollowedHyperlink" w:semiHidden="1" w:unhideWhenUsed="1"/>
-    <w:lsdException w:name="Strong" w:uiPriority="22" w:qFormat="1"/>
-    <w:lsdException w:name="Emphasis" w:uiPriority="20" w:qFormat="1"/>
-    <w:lsdException w:name="Document Map" w:semiHidden="1" w:unhideWhenUsed="1"/>
-    <w:lsdException w:name="Plain Text" w:semiHidden="1" w:unhideWhenUsed="1"/>
-    <w:lsdException w:name="E-mail Signature" w:semiHidden="1" w:unhideWhenUsed="1"/>
-    <w:lsdException w:name="HTML Top of Form" w:semiHidden="1" w:unhideWhenUsed="1"/>
-    <w:lsdException w:name="HTML Bottom of Form" w:semiHidden="1" w:unhideWhenUsed="1"/>
-    <w:lsdException w:name="Normal (Web)" w:semiHidden="1" w:unhideWhenUsed="1"/>
-    <w:lsdException w:name="HTML Acronym" w:semiHidden="1" w:unhideWhenUsed="1"/>
-    <w:lsdException w:name="HTML Address" w:semiHidden="1" w:unhideWhenUsed="1"/>
-    <w:lsdException w:name="HTML Cite" w:semiHidden="1" w:unhideWhenUsed="1"/>
-    <w:lsdException w:name="HTML Code" w:semiHidden="1" w:unhideWhenUsed="1"/>
-    <w:lsdException w:name="HTML Definition" w:semiHidden="1" w:unhideWhenUsed="1"/>
-    <w:lsdException w:name="HTML Keyboard" w:semiHidden="1" w:unhideWhenUsed="1"/>
-    <w:lsdException w:name="HTML Preformatted" w:semiHidden="1" w:unhideWhenUsed="1"/>
-    <w:lsdException w:name="HTML Sample" w:semiHidden="1" w:unhideWhenUsed="1"/>
-    <w:lsdException w:name="HTML Typewriter" w:semiHidden="1" w:unhideWhenUsed="1"/>
-    <w:lsdException w:name="HTML Variable" w:semiHidden="1" w:unhideWhenUsed="1"/>
-    <w:lsdException w:name="Normal Table" w:semiHidden="1" w:unhideWhenUsed="1"/>
-    <w:lsdException w:name="annotation subject" w:semiHidden="1" w:unhideWhenUsed="1"/>
-    <w:lsdException w:name="No List" w:semiHidden="1" w:unhideWhenUsed="1"/>
-    <w:lsdException w:name="Outline List 1" w:semiHidden="1" w:unhideWhenUsed="1"/>
-    <w:lsdException w:name="Outline List 2" w:semiHidden="1" w:unhideWhenUsed="1"/>
-    <w:lsdException w:name="Outline List 3" w:semiHidden="1" w:unhideWhenUsed="1"/>
-    <w:lsdException w:name="Table Simple 1" w:semiHidden="1" w:unhideWhenUsed="1"/>
-    <w:lsdException w:name="Table Simple 2" w:semiHidden="1" w:unhideWhenUsed="1"/>
-    <w:lsdException w:name="Table Simple 3" w:semiHidden="1" w:unhideWhenUsed="1"/>
-    <w:lsdException w:name="Table Classic 1" w:semiHidden="1" w:unhideWhenUsed="1"/>
-    <w:lsdException w:name="Table Classic 2" w:semiHidden="1" w:unhideWhenUsed="1"/>
-    <w:lsdException w:name="Table Classic 3" w:semiHidden="1" w:unhideWhenUsed="1"/>
-    <w:lsdException w:name="Table Classic 4" w:semiHidden="1" w:unhideWhenUsed="1"/>
-    <w:lsdException w:name="Table Colorful 1" w:semiHidden="1" w:unhideWhenUsed="1"/>
-    <w:lsdException w:name="Table Colorful 2" w:semiHidden="1" w:unhideWhenUsed="1"/>
-    <w:lsdException w:name="Table Colorful 3" w:semiHidden="1" w:unhideWhenUsed="1"/>
-    <w:lsdException w:name="Table Columns 1" w:semiHidden="1" w:unhideWhenUsed="1"/>
-    <w:lsdException w:name="Table Columns 2" w:semiHidden="1" w:unhideWhenUsed="1"/>
-    <w:lsdException w:name="Table Columns 3" w:semiHidden="1" w:unhideWhenUsed="1"/>
-    <w:lsdException w:name="Table Columns 4" w:semiHidden="1" w:unhideWhenUsed="1"/>
-    <w:lsdException w:name="Table Columns 5" w:semiHidden="1" w:unhideWhenUsed="1"/>
-    <w:lsdException w:name="Table Grid 1" w:semiHidden="1" w:unhideWhenUsed="1"/>
-    <w:lsdException w:name="Table Grid 2" w:semiHidden="1" w:unhideWhenUsed="1"/>
-    <w:lsdException w:name="Table Grid 3" w:semiHidden="1" w:unhideWhenUsed="1"/>
-    <w:lsdException w:name="Table Grid 4" w:semiHidden="1" w:unhideWhenUsed="1"/>
-    <w:lsdException w:name="Table Grid 5" w:semiHidden="1" w:unhideWhenUsed="1"/>
-    <w:lsdException w:name="Table Grid 6" w:semiHidden="1" w:unhideWhenUsed="1"/>
-    <w:lsdException w:name="Table Grid 7" w:semiHidden="1" w:unhideWhenUsed="1"/>
-    <w:lsdException w:name="Table Grid 8" w:semiHidden="1" w:unhideWhenUsed="1"/>
-    <w:lsdException w:name="Table List 1" w:semiHidden="1" w:unhideWhenUsed="1"/>
-    <w:lsdException w:name="Table List 2" w:semiHidden="1" w:unhideWhenUsed="1"/>
-    <w:lsdException w:name="Table List 3" w:semiHidden="1" w:unhideWhenUsed="1"/>
-    <w:lsdException w:name="Table List 4" w:semiHidden="1" w:unhideWhenUsed="1"/>
-    <w:lsdException w:name="Table List 5" w:semiHidden="1" w:unhideWhenUsed="1"/>
-    <w:lsdException w:name="Table List 6" w:semiHidden="1" w:unhideWhenUsed="1"/>
-    <w:lsdException w:name="Table List 7" w:semiHidden="1" w:unhideWhenUsed="1"/>
-    <w:lsdException w:name="Table List 8" w:semiHidden="1" w:unhideWhenUsed="1"/>
-    <w:lsdException w:name="Table 3D effects 1" w:semiHidden="1" w:unhideWhenUsed="1"/>
-    <w:lsdException w:name="Table 3D effects 2" w:semiHidden="1" w:unhideWhenUsed="1"/>
-    <w:lsdException w:name="Table 3D effects 3" w:semiHidden="1" w:unhideWhenUsed="1"/>
-    <w:lsdException w:name="Table Contemporary" w:semiHidden="1" w:unhideWhenUsed="1"/>
-    <w:lsdException w:name="Table Elegant" w:semiHidden="1" w:unhideWhenUsed="1"/>
-    <w:lsdException w:name="Table Professional" w:semiHidden="1" w:unhideWhenUsed="1"/>
-    <w:lsdException w:name="Table Subtle 1" w:semiHidden="1" w:unhideWhenUsed="1"/>
-    <w:lsdException w:name="Table Subtle 2" w:semiHidden="1" w:unhideWhenUsed="1"/>
-    <w:lsdException w:name="Table Web 1" w:semiHidden="1" w:unhideWhenUsed="1"/>
-    <w:lsdException w:name="Table Web 2" w:semiHidden="1" w:unhideWhenUsed="1"/>
-    <w:lsdException w:name="Table Web 3" w:semiHidden="1" w:unhideWhenUsed="1"/>
-    <w:lsdException w:name="Balloon Text" w:semiHidden="1" w:unhideWhenUsed="1"/>
-    <w:lsdException w:name="Table Grid" w:uiPriority="39"/>
-    <w:lsdException w:name="Table Theme" w:semiHidden="1" w:unhideWhenUsed="1"/>
-    <w:lsdException w:name="Placeholder Text" w:semiHidden="1"/>
-    <w:lsdException w:name="No Spacing" w:uiPriority="1" w:qFormat="1"/>
-    <w:lsdException w:name="Light Shading" w:uiPriority="60"/>
-    <w:lsdException w:name="Light List" w:uiPriority="61"/>
-    <w:lsdException w:name="Light Grid" w:uiPriority="62"/>
-    <w:lsdException w:name="Medium Shading 1" w:uiPriority="63"/>
-    <w:lsdException w:name="Medium Shading 2" w:uiPriority="64"/>
-    <w:lsdException w:name="Medium List 1" w:uiPriority="65"/>
-    <w:lsdException w:name="Medium List 2" w:uiPriority="66"/>
-    <w:lsdException w:name="Medium Grid 1" w:uiPriority="67"/>
-    <w:lsdException w:name="Medium Grid 2" w:uiPriority="68"/>
-    <w:lsdException w:name="Medium Grid 3" w:uiPriority="69"/>
-    <w:lsdException w:name="Dark List" w:uiPriority="70"/>
-    <w:lsdException w:name="Colorful Shading" w:uiPriority="71"/>
-    <w:lsdException w:name="Colorful List" w:uiPriority="72"/>
-    <w:lsdException w:name="Colorful Grid" w:uiPriority="73"/>
-    <w:lsdException w:name="Light Shading Accent 1" w:uiPriority="60"/>
-    <w:lsdException w:name="Light List Accent 1" w:uiPriority="61"/>
-    <w:lsdException w:name="Light Grid Accent 1" w:uiPriority="62"/>
-    <w:lsdException w:name="Medium Shading 1 Accent 1" w:uiPriority="63"/>
-    <w:lsdException w:name="Medium Shading 2 Accent 1" w:uiPriority="64"/>
-    <w:lsdException w:name="Medium List 1 Accent 1" w:uiPriority="65"/>
-    <w:lsdException w:name="Revision" w:semiHidden="1"/>
-    <w:lsdException w:name="List Paragraph" w:uiPriority="34" w:qFormat="1"/>
-    <w:lsdException w:name="Quote" w:uiPriority="29" w:qFormat="1"/>
-    <w:lsdException w:name="Intense Quote" w:uiPriority="30" w:qFormat="1"/>
-    <w:lsdException w:name="Medium List 2 Accent 1" w:uiPriority="66"/>
-    <w:lsdException w:name="Medium Grid 1 Accent 1" w:uiPriority="67"/>
-    <w:lsdException w:name="Medium Grid 2 Accent 1" w:uiPriority="68"/>
-    <w:lsdException w:name="Medium Grid 3 Accent 1" w:uiPriority="69"/>
-    <w:lsdException w:name="Dark List Accent 1" w:uiPriority="70"/>
-    <w:lsdException w:name="Colorful Shading Accent 1" w:uiPriority="71"/>
-    <w:lsdException w:name="Colorful List Accent 1" w:uiPriority="72"/>
-    <w:lsdException w:name="Colorful Grid Accent 1" w:uiPriority="73"/>
-    <w:lsdException w:name="Light Shading Accent 2" w:uiPriority="60"/>
-    <w:lsdException w:name="Light List Accent 2" w:uiPriority="61"/>
-    <w:lsdException w:name="Light Grid Accent 2" w:uiPriority="62"/>
-    <w:lsdException w:name="Medium Shading 1 Accent 2" w:uiPriority="63"/>
-    <w:lsdException w:name="Medium Shading 2 Accent 2" w:uiPriority="64"/>
-    <w:lsdException w:name="Medium List 1 Accent 2" w:uiPriority="65"/>
-    <w:lsdException w:name="Medium List 2 Accent 2" w:uiPriority="66"/>
-    <w:lsdException w:name="Medium Grid 1 Accent 2" w:uiPriority="67"/>
-    <w:lsdException w:name="Medium Grid 2 Accent 2" w:uiPriority="68"/>
-    <w:lsdException w:name="Medium Grid 3 Accent 2" w:uiPriority="69"/>
-    <w:lsdException w:name="Dark List Accent 2" w:uiPriority="70"/>
-    <w:lsdException w:name="Colorful Shading Accent 2" w:uiPriority="71"/>
-    <w:lsdException w:name="Colorful List Accent 2" w:uiPriority="72"/>
-    <w:lsdException w:name="Colorful Grid Accent 2" w:uiPriority="73"/>
-    <w:lsdException w:name="Light Shading Accent 3" w:uiPriority="60"/>
-    <w:lsdException w:name="Light List Accent 3" w:uiPriority="61"/>
-    <w:lsdException w:name="Light Grid Accent 3" w:uiPriority="62"/>
-    <w:lsdException w:name="Medium Shading 1 Accent 3" w:uiPriority="63"/>
-    <w:lsdException w:name="Medium Shading 2 Accent 3" w:uiPriority="64"/>
-    <w:lsdException w:name="Medium List 1 Accent 3" w:uiPriority="65"/>
-    <w:lsdException w:name="Medium List 2 Accent 3" w:uiPriority="66"/>
-    <w:lsdException w:name="Medium Grid 1 Accent 3" w:uiPriority="67"/>
-    <w:lsdException w:name="Medium Grid 2 Accent 3" w:uiPriority="68"/>
-    <w:lsdException w:name="Medium Grid 3 Accent 3" w:uiPriority="69"/>
-    <w:lsdException w:name="Dark List Accent 3" w:uiPriority="70"/>
-    <w:lsdException w:name="Colorful Shading Accent 3" w:uiPriority="71"/>
-    <w:lsdException w:name="Colorful List Accent 3" w:uiPriority="72"/>
-    <w:lsdException w:name="Colorful Grid Accent 3" w:uiPriority="73"/>
-    <w:lsdException w:name="Light Shading Accent 4" w:uiPriority="60"/>
-    <w:lsdException w:name="Light List Accent 4" w:uiPriority="61"/>
-    <w:lsdException w:name="Light Grid Accent 4" w:uiPriority="62"/>
-    <w:lsdException w:name="Medium Shading 1 Accent 4" w:uiPriority="63"/>
-    <w:lsdException w:name="Medium Shading 2 Accent 4" w:uiPriority="64"/>
-    <w:lsdException w:name="Medium List 1 Accent 4" w:uiPriority="65"/>
-    <w:lsdException w:name="Medium List 2 Accent 4" w:uiPriority="66"/>
-    <w:lsdException w:name="Medium Grid 1 Accent 4" w:uiPriority="67"/>
-    <w:lsdException w:name="Medium Grid 2 Accent 4" w:uiPriority="68"/>
-    <w:lsdException w:name="Medium Grid 3 Accent 4" w:uiPriority="69"/>
-    <w:lsdException w:name="Dark List Accent 4" w:uiPriority="70"/>
-    <w:lsdException w:name="Colorful Shading Accent 4" w:uiPriority="71"/>
-    <w:lsdException w:name="Colorful List Accent 4" w:uiPriority="72"/>
-    <w:lsdException w:name="Colorful Grid Accent 4" w:uiPriority="73"/>
-    <w:lsdException w:name="Light Shading Accent 5" w:uiPriority="60"/>
-    <w:lsdException w:name="Light List Accent 5" w:uiPriority="61"/>
-    <w:lsdException w:name="Light Grid Accent 5" w:uiPriority="62"/>
-    <w:lsdException w:name="Medium Shading 1 Accent 5" w:uiPriority="63"/>
-    <w:lsdException w:name="Medium Shading 2 Accent 5" w:uiPriority="64"/>
-    <w:lsdException w:name="Medium List 1 Accent 5" w:uiPriority="65"/>
-    <w:lsdException w:name="Medium List 2 Accent 5" w:uiPriority="66"/>
-    <w:lsdException w:name="Medium Grid 1 Accent 5" w:uiPriority="67"/>
-    <w:lsdException w:name="Medium Grid 2 Accent 5" w:uiPriority="68"/>
-    <w:lsdException w:name="Medium Grid 3 Accent 5" w:uiPriority="69"/>
-    <w:lsdException w:name="Dark List Accent 5" w:uiPriority="70"/>
-    <w:lsdException w:name="Colorful Shading Accent 5" w:uiPriority="71"/>
-    <w:lsdException w:name="Colorful List Accent 5" w:uiPriority="72"/>
-    <w:lsdException w:name="Colorful Grid Accent 5" w:uiPriority="73"/>
-    <w:lsdException w:name="Light Shading Accent 6" w:uiPriority="60"/>
-    <w:lsdException w:name="Light List Accent 6" w:uiPriority="61"/>
-    <w:lsdException w:name="Light Grid Accent 6" w:uiPriority="62"/>
-    <w:lsdException w:name="Medium Shading 1 Accent 6" w:uiPriority="63"/>
-    <w:lsdException w:name="Medium Shading 2 Accent 6" w:uiPriority="64"/>
-    <w:lsdException w:name="Medium List 1 Accent 6" w:uiPriority="65"/>
-    <w:lsdException w:name="Medium List 2 Accent 6" w:uiPriority="66"/>
-    <w:lsdException w:name="Medium Grid 1 Accent 6" w:uiPriority="67"/>
-    <w:lsdException w:name="Medium Grid 2 Accent 6" w:uiPriority="68"/>
-    <w:lsdException w:name="Medium Grid 3 Accent 6" w:uiPriority="69"/>
-    <w:lsdException w:name="Dark List Accent 6" w:uiPriority="70"/>
-    <w:lsdException w:name="Colorful Shading Accent 6" w:uiPriority="71"/>
-    <w:lsdException w:name="Colorful List Accent 6" w:uiPriority="72"/>
-    <w:lsdException w:name="Colorful Grid Accent 6" w:uiPriority="73"/>
-    <w:lsdException w:name="Subtle Emphasis" w:uiPriority="19" w:qFormat="1"/>
-    <w:lsdException w:name="Intense Emphasis" w:uiPriority="21" w:qFormat="1"/>
-    <w:lsdException w:name="Subtle Reference" w:uiPriority="31" w:qFormat="1"/>
-    <w:lsdException w:name="Intense Reference" w:uiPriority="32" w:qFormat="1"/>
-    <w:lsdException w:name="Book Title" w:uiPriority="33" w:qFormat="1"/>
-    <w:lsdException w:name="Bibliography" w:semiHidden="1" w:uiPriority="37" w:unhideWhenUsed="1"/>
-    <w:lsdException w:name="TOC Heading" w:semiHidden="1" w:uiPriority="39" w:unhideWhenUsed="1" w:qFormat="1"/>
-    <w:lsdException w:name="Plain Table 1" w:uiPriority="41"/>
-    <w:lsdException w:name="Plain Table 2" w:uiPriority="42"/>
-    <w:lsdException w:name="Plain Table 3" w:uiPriority="43"/>
-    <w:lsdException w:name="Plain Table 4" w:uiPriority="44"/>
-    <w:lsdException w:name="Plain Table 5" w:uiPriority="45"/>
-    <w:lsdException w:name="Grid Table Light" w:uiPriority="40"/>
-    <w:lsdException w:name="Grid Table 1 Light" w:uiPriority="46"/>
-    <w:lsdException w:name="Grid Table 2" w:uiPriority="47"/>
-    <w:lsdException w:name="Grid Table 3" w:uiPriority="48"/>
-    <w:lsdException w:name="Grid Table 4" w:uiPriority="49"/>
-    <w:lsdException w:name="Grid Table 5 Dark" w:uiPriority="50"/>
-    <w:lsdException w:name="Grid Table 6 Colorful" w:uiPriority="51"/>
-    <w:lsdException w:name="Grid Table 7 Colorful" w:uiPriority="52"/>
-    <w:lsdException w:name="Grid Table 1 Light Accent 1" w:uiPriority="46"/>
-    <w:lsdException w:name="Grid Table 2 Accent 1" w:uiPriority="47"/>
-    <w:lsdException w:name="Grid Table 3 Accent 1" w:uiPriority="48"/>
-    <w:lsdException w:name="Grid Table 4 Accent 1" w:uiPriority="49"/>
-    <w:lsdException w:name="Grid Table 5 Dark Accent 1" w:uiPriority="50"/>
-    <w:lsdException w:name="Grid Table 6 Colorful Accent 1" w:uiPriority="51"/>
-    <w:lsdException w:name="Grid Table 7 Colorful Accent 1" w:uiPriority="52"/>
-    <w:lsdException w:name="Grid Table 1 Light Accent 2" w:uiPriority="46"/>
-    <w:lsdException w:name="Grid Table 2 Accent 2" w:uiPriority="47"/>
-    <w:lsdException w:name="Grid Table 3 Accent 2" w:uiPriority="48"/>
-    <w:lsdException w:name="Grid Table 4 Accent 2" w:uiPriority="49"/>
-    <w:lsdException w:name="Grid Table 5 Dark Accent 2" w:uiPriority="50"/>
-    <w:lsdException w:name="Grid Table 6 Colorful Accent 2" w:uiPriority="51"/>
-    <w:lsdException w:name="Grid Table 7 Colorful Accent 2" w:uiPriority="52"/>
-    <w:lsdException w:name="Grid Table 1 Light Accent 3" w:uiPriority="46"/>
-    <w:lsdException w:name="Grid Table 2 Accent 3" w:uiPriority="47"/>
-    <w:lsdException w:name="Grid Table 3 Accent 3" w:uiPriority="48"/>
-    <w:lsdException w:name="Grid Table 4 Accent 3" w:uiPriority="49"/>
-    <w:lsdException w:name="Grid Table 5 Dark Accent 3" w:uiPriority="50"/>
-    <w:lsdException w:name="Grid Table 6 Colorful Accent 3" w:uiPriority="51"/>
-    <w:lsdException w:name="Grid Table 7 Colorful Accent 3" w:uiPriority="52"/>
-    <w:lsdException w:name="Grid Table 1 Light Accent 4" w:uiPriority="46"/>
-    <w:lsdException w:name="Grid Table 2 Accent 4" w:uiPriority="47"/>
-    <w:lsdException w:name="Grid Table 3 Accent 4" w:uiPriority="48"/>
-    <w:lsdException w:name="Grid Table 4 Accent 4" w:uiPriority="49"/>
-    <w:lsdException w:name="Grid Table 5 Dark Accent 4" w:uiPriority="50"/>
-    <w:lsdException w:name="Grid Table 6 Colorful Accent 4" w:uiPriority="51"/>
-    <w:lsdException w:name="Grid Table 7 Colorful Accent 4" w:uiPriority="52"/>
-    <w:lsdException w:name="Grid Table 1 Light Accent 5" w:uiPriority="46"/>
-    <w:lsdException w:name="Grid Table 2 Accent 5" w:uiPriority="47"/>
-    <w:lsdException w:name="Grid Table 3 Accent 5" w:uiPriority="48"/>
-    <w:lsdException w:name="Grid Table 4 Accent 5" w:uiPriority="49"/>
-    <w:lsdException w:name="Grid Table 5 Dark Accent 5" w:uiPriority="50"/>
-    <w:lsdException w:name="Grid Table 6 Colorful Accent 5" w:uiPriority="51"/>
-    <w:lsdException w:name="Grid Table 7 Colorful Accent 5" w:uiPriority="52"/>
-    <w:lsdException w:name="Grid Table 1 Light Accent 6" w:uiPriority="46"/>
-    <w:lsdException w:name="Grid Table 2 Accent 6" w:uiPriority="47"/>
-    <w:lsdException w:name="Grid Table 3 Accent 6" w:uiPriority="48"/>
-    <w:lsdException w:name="Grid Table 4 Accent 6" w:uiPriority="49"/>
-    <w:lsdException w:name="Grid Table 5 Dark Accent 6" w:uiPriority="50"/>
-    <w:lsdException w:name="Grid Table 6 Colorful Accent 6" w:uiPriority="51"/>
-    <w:lsdException w:name="Grid Table 7 Colorful Accent 6" w:uiPriority="52"/>
-    <w:lsdException w:name="List Table 1 Light" w:uiPriority="46"/>
-    <w:lsdException w:name="List Table 2" w:uiPriority="47"/>
-    <w:lsdException w:name="List Table 3" w:uiPriority="48"/>
-    <w:lsdException w:name="List Table 4" w:uiPriority="49"/>
-    <w:lsdException w:name="List Table 5 Dark" w:uiPriority="50"/>
-    <w:lsdException w:name="List Table 6 Colorful" w:uiPriority="51"/>
-    <w:lsdException w:name="List Table 7 Colorful" w:uiPriority="52"/>
-    <w:lsdException w:name="List Table 1 Light Accent 1" w:uiPriority="46"/>
-    <w:lsdException w:name="List Table 2 Accent 1" w:uiPriority="47"/>
-    <w:lsdException w:name="List Table 3 Accent 1" w:uiPriority="48"/>
-    <w:lsdException w:name="List Table 4 Accent 1" w:uiPriority="49"/>
-    <w:lsdException w:name="List Table 5 Dark Accent 1" w:uiPriority="50"/>
-    <w:lsdException w:name="List Table 6 Colorful Accent 1" w:uiPriority="51"/>
-    <w:lsdException w:name="List Table 7 Colorful Accent 1" w:uiPriority="52"/>
-    <w:lsdException w:name="List Table 1 Light Accent 2" w:uiPriority="46"/>
-    <w:lsdException w:name="List Table 2 Accent 2" w:uiPriority="47"/>
-    <w:lsdException w:name="List Table 3 Accent 2" w:uiPriority="48"/>
-    <w:lsdException w:name="List Table 4 Accent 2" w:uiPriority="49"/>
-    <w:lsdException w:name="List Table 5 Dark Accent 2" w:uiPriority="50"/>
-    <w:lsdException w:name="List Table 6 Colorful Accent 2" w:uiPriority="51"/>
-    <w:lsdException w:name="List Table 7 Colorful Accent 2" w:uiPriority="52"/>
-    <w:lsdException w:name="List Table 1 Light Accent 3" w:uiPriority="46"/>
-    <w:lsdException w:name="List Table 2 Accent 3" w:uiPriority="47"/>
-    <w:lsdException w:name="List Table 3 Accent 3" w:uiPriority="48"/>
-    <w:lsdException w:name="List Table 4 Accent 3" w:uiPriority="49"/>
-    <w:lsdException w:name="List Table 5 Dark Accent 3" w:uiPriority="50"/>
-    <w:lsdException w:name="List Table 6 Colorful Accent 3" w:uiPriority="51"/>
-    <w:lsdException w:name="List Table 7 Colorful Accent 3" w:uiPriority="52"/>
-    <w:lsdException w:name="List Table 1 Light Accent 4" w:uiPriority="46"/>
-    <w:lsdException w:name="List Table 2 Accent 4" w:uiPriority="47"/>
-    <w:lsdException w:name="List Table 3 Accent 4" w:uiPriority="48"/>
-    <w:lsdException w:name="List Table 4 Accent 4" w:uiPriority="49"/>
-    <w:lsdException w:name="List Table 5 Dark Accent 4" w:uiPriority="50"/>
-    <w:lsdException w:name="List Table 6 Colorful Accent 4" w:uiPriority="51"/>
-    <w:lsdException w:name="List Table 7 Colorful Accent 4" w:uiPriority="52"/>
-    <w:lsdException w:name="List Table 1 Light Accent 5" w:uiPriority="46"/>
-    <w:lsdException w:name="List Table 2 Accent 5" w:uiPriority="47"/>
-    <w:lsdException w:name="List Table 3 Accent 5" w:uiPriority="48"/>
-    <w:lsdException w:name="List Table 4 Accent 5" w:uiPriority="49"/>
-    <w:lsdException w:name="List Table 5 Dark Accent 5" w:uiPriority="50"/>
-    <w:lsdException w:name="List Table 6 Colorful Accent 5" w:uiPriority="51"/>
-    <w:lsdException w:name="List Table 7 Colorful Accent 5" w:uiPriority="52"/>
-    <w:lsdException w:name="List Table 1 Light Accent 6" w:uiPriority="46"/>
-    <w:lsdException w:name="List Table 2 Accent 6" w:uiPriority="47"/>
-    <w:lsdException w:name="List Table 3 Accent 6" w:uiPriority="48"/>
-    <w:lsdException w:name="List Table 4 Accent 6" w:uiPriority="49"/>
-    <w:lsdException w:name="List Table 5 Dark Accent 6" w:uiPriority="50"/>
-    <w:lsdException w:name="List Table 6 Colorful Accent 6" w:uiPriority="51"/>
-    <w:lsdException w:name="List Table 7 Colorful Accent 6" w:uiPriority="52"/>
-    <w:lsdException w:name="Mention" w:semiHidden="1" w:unhideWhenUsed="1"/>
-    <w:lsdException w:name="Smart Hyperlink" w:semiHidden="1" w:unhideWhenUsed="1"/>
-    <w:lsdException w:name="Hashtag" w:semiHidden="1" w:unhideWhenUsed="1"/>
-    <w:lsdException w:name="Unresolved Mention" w:semiHidden="1" w:unhideWhenUsed="1"/>
+  <w:latentStyles w:defLockedState="0" w:defUIPriority="99" w:defSemiHidden="1" w:defUnhideWhenUsed="1" w:defQFormat="0" w:count="267">
+    <w:lsdException w:name="Normal" w:semiHidden="0" w:uiPriority="0" w:unhideWhenUsed="0" w:qFormat="1"/>
+    <w:lsdException w:name="heading 1" w:semiHidden="0" w:uiPriority="9" w:unhideWhenUsed="0" w:qFormat="1"/>
+    <w:lsdException w:name="heading 2" w:uiPriority="9" w:qFormat="1"/>
+    <w:lsdException w:name="heading 3" w:uiPriority="9" w:qFormat="1"/>
+    <w:lsdException w:name="heading 4" w:uiPriority="9" w:qFormat="1"/>
+    <w:lsdException w:name="heading 5" w:uiPriority="9" w:qFormat="1"/>
+    <w:lsdException w:name="heading 6" w:uiPriority="9" w:qFormat="1"/>
+    <w:lsdException w:name="heading 7" w:uiPriority="9" w:qFormat="1"/>
+    <w:lsdException w:name="heading 8" w:uiPriority="9" w:qFormat="1"/>
+    <w:lsdException w:name="heading 9" w:uiPriority="9" w:qFormat="1"/>
+    <w:lsdException w:name="toc 1" w:uiPriority="39"/>
+    <w:lsdException w:name="toc 2" w:uiPriority="39"/>
+    <w:lsdException w:name="toc 3" w:uiPriority="39"/>
+    <w:lsdException w:name="toc 4" w:uiPriority="39"/>
+    <w:lsdException w:name="toc 5" w:uiPriority="39"/>
+    <w:lsdException w:name="toc 6" w:uiPriority="39"/>
+    <w:lsdException w:name="toc 7" w:uiPriority="39"/>
+    <w:lsdException w:name="toc 8" w:uiPriority="39"/>
+    <w:lsdException w:name="toc 9" w:uiPriority="39"/>
+    <w:lsdException w:name="caption" w:uiPriority="35" w:qFormat="1"/>
+    <w:lsdException w:name="Title" w:semiHidden="0" w:uiPriority="10" w:unhideWhenUsed="0" w:qFormat="1"/>
+    <w:lsdException w:name="Default Paragraph Font" w:uiPriority="1"/>
+    <w:lsdException w:name="Subtitle" w:semiHidden="0" w:uiPriority="11" w:unhideWhenUsed="0" w:qFormat="1"/>
+    <w:lsdException w:name="Strong" w:semiHidden="0" w:uiPriority="22" w:unhideWhenUsed="0" w:qFormat="1"/>
+    <w:lsdException w:name="Emphasis" w:semiHidden="0" w:uiPriority="20" w:unhideWhenUsed="0" w:qFormat="1"/>
+    <w:lsdException w:name="Table Grid" w:semiHidden="0" w:uiPriority="39" w:unhideWhenUsed="0"/>
+    <w:lsdException w:name="Placeholder Text" w:unhideWhenUsed="0"/>
+    <w:lsdException w:name="No Spacing" w:semiHidden="0" w:uiPriority="1" w:unhideWhenUsed="0" w:qFormat="1"/>
+    <w:lsdException w:name="Light Shading" w:semiHidden="0" w:uiPriority="60" w:unhideWhenUsed="0"/>
+    <w:lsdException w:name="Light List" w:semiHidden="0" w:uiPriority="61" w:unhideWhenUsed="0"/>
+    <w:lsdException w:name="Light Grid" w:semiHidden="0" w:uiPriority="62" w:unhideWhenUsed="0"/>
+    <w:lsdException w:name="Medium Shading 1" w:semiHidden="0" w:uiPriority="63" w:unhideWhenUsed="0"/>
+    <w:lsdException w:name="Medium Shading 2" w:semiHidden="0" w:uiPriority="64" w:unhideWhenUsed="0"/>
+    <w:lsdException w:name="Medium List 1" w:semiHidden="0" w:uiPriority="65" w:unhideWhenUsed="0"/>
+    <w:lsdException w:name="Medium List 2" w:semiHidden="0" w:uiPriority="66" w:unhideWhenUsed="0"/>
+    <w:lsdException w:name="Medium Grid 1" w:semiHidden="0" w:uiPriority="67" w:unhideWhenUsed="0"/>
+    <w:lsdException w:name="Medium Grid 2" w:semiHidden="0" w:uiPriority="68" w:unhideWhenUsed="0"/>
+    <w:lsdException w:name="Medium Grid 3" w:semiHidden="0" w:uiPriority="69" w:unhideWhenUsed="0"/>
+    <w:lsdException w:name="Dark List" w:semiHidden="0" w:uiPriority="70" w:unhideWhenUsed="0"/>
+    <w:lsdException w:name="Colorful Shading" w:semiHidden="0" w:uiPriority="71" w:unhideWhenUsed="0"/>
+    <w:lsdException w:name="Colorful List" w:semiHidden="0" w:uiPriority="72" w:unhideWhenUsed="0"/>
+    <w:lsdException w:name="Colorful Grid" w:semiHidden="0" w:uiPriority="73" w:unhideWhenUsed="0"/>
+    <w:lsdException w:name="Light Shading Accent 1" w:semiHidden="0" w:uiPriority="60" w:unhideWhenUsed="0"/>
+    <w:lsdException w:name="Light List Accent 1" w:semiHidden="0" w:uiPriority="61" w:unhideWhenUsed="0"/>
+    <w:lsdException w:name="Light Grid Accent 1" w:semiHidden="0" w:uiPriority="62" w:unhideWhenUsed="0"/>
+    <w:lsdException w:name="Medium Shading 1 Accent 1" w:semiHidden="0" w:uiPriority="63" w:unhideWhenUsed="0"/>
+    <w:lsdException w:name="Medium Shading 2 Accent 1" w:semiHidden="0" w:uiPriority="64" w:unhideWhenUsed="0"/>
+    <w:lsdException w:name="Medium List 1 Accent 1" w:semiHidden="0" w:uiPriority="65" w:unhideWhenUsed="0"/>
+    <w:lsdException w:name="Revision" w:unhideWhenUsed="0"/>
+    <w:lsdException w:name="List Paragraph" w:semiHidden="0" w:uiPriority="34" w:unhideWhenUsed="0" w:qFormat="1"/>
+    <w:lsdException w:name="Quote" w:semiHidden="0" w:uiPriority="29" w:unhideWhenUsed="0" w:qFormat="1"/>
+    <w:lsdException w:name="Intense Quote" w:semiHidden="0" w:uiPriority="30" w:unhideWhenUsed="0" w:qFormat="1"/>
+    <w:lsdException w:name="Medium List 2 Accent 1" w:semiHidden="0" w:uiPriority="66" w:unhideWhenUsed="0"/>
+    <w:lsdException w:name="Medium Grid 1 Accent 1" w:semiHidden="0" w:uiPriority="67" w:unhideWhenUsed="0"/>
+    <w:lsdException w:name="Medium Grid 2 Accent 1" w:semiHidden="0" w:uiPriority="68" w:unhideWhenUsed="0"/>
+    <w:lsdException w:name="Medium Grid 3 Accent 1" w:semiHidden="0" w:uiPriority="69" w:unhideWhenUsed="0"/>
+    <w:lsdException w:name="Dark List Accent 1" w:semiHidden="0" w:uiPriority="70" w:unhideWhenUsed="0"/>
+    <w:lsdException w:name="Colorful Shading Accent 1" w:semiHidden="0" w:uiPriority="71" w:unhideWhenUsed="0"/>
+    <w:lsdException w:name="Colorful List Accent 1" w:semiHidden="0" w:uiPriority="72" w:unhideWhenUsed="0"/>
+    <w:lsdException w:name="Colorful Grid Accent 1" w:semiHidden="0" w:uiPriority="73" w:unhideWhenUsed="0"/>
+    <w:lsdException w:name="Light Shading Accent 2" w:semiHidden="0" w:uiPriority="60" w:unhideWhenUsed="0"/>
+    <w:lsdException w:name="Light List Accent 2" w:semiHidden="0" w:uiPriority="61" w:unhideWhenUsed="0"/>
+    <w:lsdException w:name="Light Grid Accent 2" w:semiHidden="0" w:uiPriority="62" w:unhideWhenUsed="0"/>
+    <w:lsdException w:name="Medium Shading 1 Accent 2" w:semiHidden="0" w:uiPriority="63" w:unhideWhenUsed="0"/>
+    <w:lsdException w:name="Medium Shading 2 Accent 2" w:semiHidden="0" w:uiPriority="64" w:unhideWhenUsed="0"/>
+    <w:lsdException w:name="Medium List 1 Accent 2" w:semiHidden="0" w:uiPriority="65" w:unhideWhenUsed="0"/>
+    <w:lsdException w:name="Medium List 2 Accent 2" w:semiHidden="0" w:uiPriority="66" w:unhideWhenUsed="0"/>
+    <w:lsdException w:name="Medium Grid 1 Accent 2" w:semiHidden="0" w:uiPriority="67" w:unhideWhenUsed="0"/>
+    <w:lsdException w:name="Medium Grid 2 Accent 2" w:semiHidden="0" w:uiPriority="68" w:unhideWhenUsed="0"/>
+    <w:lsdException w:name="Medium Grid 3 Accent 2" w:semiHidden="0" w:uiPriority="69" w:unhideWhenUsed="0"/>
+    <w:lsdException w:name="Dark List Accent 2" w:semiHidden="0" w:uiPriority="70" w:unhideWhenUsed="0"/>
+    <w:lsdException w:name="Colorful Shading Accent 2" w:semiHidden="0" w:uiPriority="71" w:unhideWhenUsed="0"/>
+    <w:lsdException w:name="Colorful List Accent 2" w:semiHidden="0" w:uiPriority="72" w:unhideWhenUsed="0"/>
+    <w:lsdException w:name="Colorful Grid Accent 2" w:semiHidden="0" w:uiPriority="73" w:unhideWhenUsed="0"/>
+    <w:lsdException w:name="Light Shading Accent 3" w:semiHidden="0" w:uiPriority="60" w:unhideWhenUsed="0"/>
+    <w:lsdException w:name="Light List Accent 3" w:semiHidden="0" w:uiPriority="61" w:unhideWhenUsed="0"/>
+    <w:lsdException w:name="Light Grid Accent 3" w:semiHidden="0" w:uiPriority="62" w:unhideWhenUsed="0"/>
+    <w:lsdException w:name="Medium Shading 1 Accent 3" w:semiHidden="0" w:uiPriority="63" w:unhideWhenUsed="0"/>
+    <w:lsdException w:name="Medium Shading 2 Accent 3" w:semiHidden="0" w:uiPriority="64" w:unhideWhenUsed="0"/>
+    <w:lsdException w:name="Medium List 1 Accent 3" w:semiHidden="0" w:uiPriority="65" w:unhideWhenUsed="0"/>
+    <w:lsdException w:name="Medium List 2 Accent 3" w:semiHidden="0" w:uiPriority="66" w:unhideWhenUsed="0"/>
+    <w:lsdException w:name="Medium Grid 1 Accent 3" w:semiHidden="0" w:uiPriority="67" w:unhideWhenUsed="0"/>
+    <w:lsdException w:name="Medium Grid 2 Accent 3" w:semiHidden="0" w:uiPriority="68" w:unhideWhenUsed="0"/>
+    <w:lsdException w:name="Medium Grid 3 Accent 3" w:semiHidden="0" w:uiPriority="69" w:unhideWhenUsed="0"/>
+    <w:lsdException w:name="Dark List Accent 3" w:semiHidden="0" w:uiPriority="70" w:unhideWhenUsed="0"/>
+    <w:lsdException w:name="Colorful Shading Accent 3" w:semiHidden="0" w:uiPriority="71" w:unhideWhenUsed="0"/>
+    <w:lsdException w:name="Colorful List Accent 3" w:semiHidden="0" w:uiPriority="72" w:unhideWhenUsed="0"/>
+    <w:lsdException w:name="Colorful Grid Accent 3" w:semiHidden="0" w:uiPriority="73" w:unhideWhenUsed="0"/>
+    <w:lsdException w:name="Light Shading Accent 4" w:semiHidden="0" w:uiPriority="60" w:unhideWhenUsed="0"/>
+    <w:lsdException w:name="Light List Accent 4" w:semiHidden="0" w:uiPriority="61" w:unhideWhenUsed="0"/>
+    <w:lsdException w:name="Light Grid Accent 4" w:semiHidden="0" w:uiPriority="62" w:unhideWhenUsed="0"/>
+    <w:lsdException w:name="Medium Shading 1 Accent 4" w:semiHidden="0" w:uiPriority="63" w:unhideWhenUsed="0"/>
+    <w:lsdException w:name="Medium Shading 2 Accent 4" w:semiHidden="0" w:uiPriority="64" w:unhideWhenUsed="0"/>
+    <w:lsdException w:name="Medium List 1 Accent 4" w:semiHidden="0" w:uiPriority="65" w:unhideWhenUsed="0"/>
+    <w:lsdException w:name="Medium List 2 Accent 4" w:semiHidden="0" w:uiPriority="66" w:unhideWhenUsed="0"/>
+    <w:lsdException w:name="Medium Grid 1 Accent 4" w:semiHidden="0" w:uiPriority="67" w:unhideWhenUsed="0"/>
+    <w:lsdException w:name="Medium Grid 2 Accent 4" w:semiHidden="0" w:uiPriority="68" w:unhideWhenUsed="0"/>
+    <w:lsdException w:name="Medium Grid 3 Accent 4" w:semiHidden="0" w:uiPriority="69" w:unhideWhenUsed="0"/>
+    <w:lsdException w:name="Dark List Accent 4" w:semiHidden="0" w:uiPriority="70" w:unhideWhenUsed="0"/>
+    <w:lsdException w:name="Colorful Shading Accent 4" w:semiHidden="0" w:uiPriority="71" w:unhideWhenUsed="0"/>
+    <w:lsdException w:name="Colorful List Accent 4" w:semiHidden="0" w:uiPriority="72" w:unhideWhenUsed="0"/>
+    <w:lsdException w:name="Colorful Grid Accent 4" w:semiHidden="0" w:uiPriority="73" w:unhideWhenUsed="0"/>
+    <w:lsdException w:name="Light Shading Accent 5" w:semiHidden="0" w:uiPriority="60" w:unhideWhenUsed="0"/>
+    <w:lsdException w:name="Light List Accent 5" w:semiHidden="0" w:uiPriority="61" w:unhideWhenUsed="0"/>
+    <w:lsdException w:name="Light Grid Accent 5" w:semiHidden="0" w:uiPriority="62" w:unhideWhenUsed="0"/>
+    <w:lsdException w:name="Medium Shading 1 Accent 5" w:semiHidden="0" w:uiPriority="63" w:unhideWhenUsed="0"/>
+    <w:lsdException w:name="Medium Shading 2 Accent 5" w:semiHidden="0" w:uiPriority="64" w:unhideWhenUsed="0"/>
+    <w:lsdException w:name="Medium List 1 Accent 5" w:semiHidden="0" w:uiPriority="65" w:unhideWhenUsed="0"/>
+    <w:lsdException w:name="Medium List 2 Accent 5" w:semiHidden="0" w:uiPriority="66" w:unhideWhenUsed="0"/>
+    <w:lsdException w:name="Medium Grid 1 Accent 5" w:semiHidden="0" w:uiPriority="67" w:unhideWhenUsed="0"/>
+    <w:lsdException w:name="Medium Grid 2 Accent 5" w:semiHidden="0" w:uiPriority="68" w:unhideWhenUsed="0"/>
+    <w:lsdException w:name="Medium Grid 3 Accent 5" w:semiHidden="0" w:uiPriority="69" w:unhideWhenUsed="0"/>
+    <w:lsdException w:name="Dark List Accent 5" w:semiHidden="0" w:uiPriority="70" w:unhideWhenUsed="0"/>
+    <w:lsdException w:name="Colorful Shading Accent 5" w:semiHidden="0" w:uiPriority="71" w:unhideWhenUsed="0"/>
+    <w:lsdException w:name="Colorful List Accent 5" w:semiHidden="0" w:uiPriority="72" w:unhideWhenUsed="0"/>
+    <w:lsdException w:name="Colorful Grid Accent 5" w:semiHidden="0" w:uiPriority="73" w:unhideWhenUsed="0"/>
+    <w:lsdException w:name="Light Shading Accent 6" w:semiHidden="0" w:uiPriority="60" w:unhideWhenUsed="0"/>
+    <w:lsdException w:name="Light List Accent 6" w:semiHidden="0" w:uiPriority="61" w:unhideWhenUsed="0"/>
+    <w:lsdException w:name="Light Grid Accent 6" w:semiHidden="0" w:uiPriority="62" w:unhideWhenUsed="0"/>
+    <w:lsdException w:name="Medium Shading 1 Accent 6" w:semiHidden="0" w:uiPriority="63" w:unhideWhenUsed="0"/>
+    <w:lsdException w:name="Medium Shading 2 Accent 6" w:semiHidden="0" w:uiPriority="64" w:unhideWhenUsed="0"/>
+    <w:lsdException w:name="Medium List 1 Accent 6" w:semiHidden="0" w:uiPriority="65" w:unhideWhenUsed="0"/>
+    <w:lsdException w:name="Medium List 2 Accent 6" w:semiHidden="0" w:uiPriority="66" w:unhideWhenUsed="0"/>
+    <w:lsdException w:name="Medium Grid 1 Accent 6" w:semiHidden="0" w:uiPriority="67" w:unhideWhenUsed="0"/>
+    <w:lsdException w:name="Medium Grid 2 Accent 6" w:semiHidden="0" w:uiPriority="68" w:unhideWhenUsed="0"/>
+    <w:lsdException w:name="Medium Grid 3 Accent 6" w:semiHidden="0" w:uiPriority="69" w:unhideWhenUsed="0"/>
+    <w:lsdException w:name="Dark List Accent 6" w:semiHidden="0" w:uiPriority="70" w:unhideWhenUsed="0"/>
+    <w:lsdException w:name="Colorful Shading Accent 6" w:semiHidden="0" w:uiPriority="71" w:unhideWhenUsed="0"/>
+    <w:lsdException w:name="Colorful List Accent 6" w:semiHidden="0" w:uiPriority="72" w:unhideWhenUsed="0"/>
+    <w:lsdException w:name="Colorful Grid Accent 6" w:semiHidden="0" w:uiPriority="73" w:unhideWhenUsed="0"/>
+    <w:lsdException w:name="Subtle Emphasis" w:semiHidden="0" w:uiPriority="19" w:unhideWhenUsed="0" w:qFormat="1"/>
+    <w:lsdException w:name="Intense Emphasis" w:semiHidden="0" w:uiPriority="21" w:unhideWhenUsed="0" w:qFormat="1"/>
+    <w:lsdException w:name="Subtle Reference" w:semiHidden="0" w:uiPriority="31" w:unhideWhenUsed="0" w:qFormat="1"/>
+    <w:lsdException w:name="Intense Reference" w:semiHidden="0" w:uiPriority="32" w:unhideWhenUsed="0" w:qFormat="1"/>
+    <w:lsdException w:name="Book Title" w:semiHidden="0" w:uiPriority="33" w:unhideWhenUsed="0" w:qFormat="1"/>
+    <w:lsdException w:name="Bibliography" w:uiPriority="37"/>
+    <w:lsdException w:name="TOC Heading" w:uiPriority="39" w:qFormat="1"/>
+  </w:latentStyles>
+  <w:style w:type="paragraph" w:default="1" w:styleId="Normal">
+    <w:name w:val="Normal"/>
+    <w:qFormat/>
+  </w:style>
+  <w:style w:type="paragraph" w:styleId="Heading1">
+    <w:name w:val="heading 1"/>
+    <w:basedOn w:val="Normal"/>
+    <w:next w:val="Normal"/>
+    <w:link w:val="Heading1Char"/>
+    <w:uiPriority w:val="9"/>
+    <w:qFormat/>
+    <w:rsid w:val="00A76475"/>
+    <w:pPr>
+      <w:keepNext/>
+      <w:keepLines/>
+      <w:spacing w:before="240" w:after="0"/>
+      <w:outlineLvl w:val="0"/>
+    </w:pPr>
+    <w:rPr>
+      <w:rFonts w:asciiTheme="majorHAnsi" w:eastAsiaTheme="majorEastAsia" w:hAnsiTheme="majorHAnsi" w:cstheme="majorBidi"/>
+      <w:color w:val="2F5496" w:themeColor="accent1" w:themeShade="BF"/>
+      <w:sz w:val="32"/>
+      <w:szCs w:val="32"/>
+    </w:rPr>
+  </w:style>
+  <w:style w:type="paragraph" w:styleId="Heading2">
+    <w:name w:val="heading 2"/>
+    <w:basedOn w:val="Normal"/>
+    <w:next w:val="Normal"/>
+    <w:link w:val="Heading2Char"/>
+    <w:uiPriority w:val="9"/>
+    <w:unhideWhenUsed/>
+    <w:qFormat/>
+    <w:rsid w:val="00A76475"/>
+    <w:pPr>
+      <w:keepNext/>
+      <w:keepLines/>
+      <w:spacing w:before="40" w:after="0"/>
+      <w:outlineLvl w:val="1"/>
+    </w:pPr>
+    <w:rPr>
+      <w:rFonts w:asciiTheme="majorHAnsi" w:eastAsiaTheme="majorEastAsia" w:hAnsiTheme="majorHAnsi" w:cstheme="majorBidi"/>
+      <w:color w:val="2F5496" w:themeColor="accent1" w:themeShade="BF"/>
+      <w:sz w:val="26"/>
+      <w:szCs w:val="26"/>
+    </w:rPr>
+  </w:style>
+  <w:style w:type="character" w:default="1" w:styleId="DefaultParagraphFont">
+    <w:name w:val="Default Paragraph Font"/>
+    <w:uiPriority w:val="1"/>
+    <w:semiHidden/>
+    <w:unhideWhenUsed/>
+  </w:style>
+  <w:style w:type="table" w:default="1" w:styleId="TableNormal">
+    <w:name w:val="Normal Table"/>
+    <w:uiPriority w:val="99"/>
+    <w:semiHidden/>
+    <w:unhideWhenUsed/>
+    <w:tblPr>
+      <w:tblInd w:w="0" w:type="dxa"/>
+      <w:tblCellMar>
+        <w:top w:w="0" w:type="dxa"/>
+        <w:left w:w="108" w:type="dxa"/>
+        <w:bottom w:w="0" w:type="dxa"/>
+        <w:right w:w="108" w:type="dxa"/>
+      </w:tblCellMar>
+    </w:tblPr>
+  </w:style>
+  <w:style w:type="numbering" w:default="1" w:styleId="NoList">
+    <w:name w:val="No List"/>
+    <w:uiPriority w:val="99"/>
+    <w:semiHidden/>
+    <w:unhideWhenUsed/>
+  </w:style>
+  <w:style w:type="character" w:customStyle="1" w:styleId="Heading1Char">
+    <w:name w:val="Heading 1 Char"/>
+    <w:basedOn w:val="DefaultParagraphFont"/>
+    <w:link w:val="Heading1"/>
+    <w:uiPriority w:val="9"/>
+    <w:rsid w:val="00A76475"/>
+    <w:rPr>
+      <w:rFonts w:asciiTheme="majorHAnsi" w:eastAsiaTheme="majorEastAsia" w:hAnsiTheme="majorHAnsi" w:cstheme="majorBidi"/>
+      <w:color w:val="2F5496" w:themeColor="accent1" w:themeShade="BF"/>
+      <w:sz w:val="32"/>
+      <w:szCs w:val="32"/>
+    </w:rPr>
+  </w:style>
+  <w:style w:type="character" w:customStyle="1" w:styleId="Heading2Char">
+    <w:name w:val="Heading 2 Char"/>
+    <w:basedOn w:val="DefaultParagraphFont"/>
+    <w:link w:val="Heading2"/>
+    <w:uiPriority w:val="9"/>
+    <w:rsid w:val="00A76475"/>
+    <w:rPr>
+      <w:rFonts w:asciiTheme="majorHAnsi" w:eastAsiaTheme="majorEastAsia" w:hAnsiTheme="majorHAnsi" w:cstheme="majorBidi"/>
+      <w:color w:val="2F5496" w:themeColor="accent1" w:themeShade="BF"/>
+      <w:sz w:val="26"/>
+      <w:szCs w:val="26"/>
+    </w:rPr>
+  </w:style>
+  <w:style w:type="table" w:styleId="TableGrid">
+    <w:name w:val="Table Grid"/>
+    <w:basedOn w:val="TableNormal"/>
+    <w:uiPriority w:val="39"/>
+    <w:rsid w:val="0094407A"/>
+    <w:pPr>
+      <w:spacing w:after="0" w:line="240" w:lineRule="auto"/>
+    </w:pPr>
+    <w:tblPr>
+      <w:tblBorders>
+        <w:top w:val="single" w:sz="4" w:space="0" w:color="auto"/>
+        <w:left w:val="single" w:sz="4" w:space="0" w:color="auto"/>
+        <w:bottom w:val="single" w:sz="4" w:space="0" w:color="auto"/>
+        <w:right w:val="single" w:sz="4" w:space="0" w:color="auto"/>
+        <w:insideH w:val="single" w:sz="4" w:space="0" w:color="auto"/>
+        <w:insideV w:val="single" w:sz="4" w:space="0" w:color="auto"/>
+      </w:tblBorders>
+    </w:tblPr>
+  </w:style>
+</w:styles>
+</file>
+
+<file path=word/stylesWithEffects.xml><?xml version="1.0" encoding="utf-8"?>
+<w:styles xmlns:wpc="http://schemas.microsoft.com/office/word/2010/wordprocessingCanvas" xmlns:mc="http://schemas.openxmlformats.org/markup-compatibility/2006" xmlns:o="urn:schemas-microsoft-com:office:office" xmlns:r="http://schemas.openxmlformats.org/officeDocument/2006/relationships" xmlns:m="http://schemas.openxmlformats.org/officeDocument/2006/math" xmlns:v="urn:schemas-microsoft-com:vml" xmlns:wp14="http://schemas.microsoft.com/office/word/2010/wordprocessingDrawing" xmlns:wp="http://schemas.openxmlformats.org/drawingml/2006/wordprocessingDrawing" xmlns:w10="urn:schemas-microsoft-com:office:word" xmlns:w="http://schemas.openxmlformats.org/wordprocessingml/2006/main" xmlns:w14="http://schemas.microsoft.com/office/word/2010/wordml" xmlns:wpg="http://schemas.microsoft.com/office/word/2010/wordprocessingGroup" xmlns:wpi="http://schemas.microsoft.com/office/word/2010/wordprocessingInk" xmlns:wne="http://schemas.microsoft.com/office/word/2006/wordml" xmlns:wps="http://schemas.microsoft.com/office/word/2010/wordprocessingShape" mc:Ignorable="w14 wp14">
+  <w:docDefaults>
+    <w:rPrDefault>
+      <w:rPr>
+        <w:rFonts w:asciiTheme="minorHAnsi" w:eastAsiaTheme="minorHAnsi" w:hAnsiTheme="minorHAnsi" w:cstheme="minorBidi"/>
+        <w:sz w:val="22"/>
+        <w:szCs w:val="22"/>
+        <w:lang w:val="en-GB" w:eastAsia="en-US" w:bidi="ar-SA"/>
+      </w:rPr>
+    </w:rPrDefault>
+    <w:pPrDefault>
+      <w:pPr>
+        <w:spacing w:after="160" w:line="259" w:lineRule="auto"/>
+      </w:pPr>
+    </w:pPrDefault>
+  </w:docDefaults>
+  <w:latentStyles w:defLockedState="0" w:defUIPriority="99" w:defSemiHidden="1" w:defUnhideWhenUsed="1" w:defQFormat="0" w:count="267">
+    <w:lsdException w:name="Normal" w:semiHidden="0" w:uiPriority="0" w:unhideWhenUsed="0" w:qFormat="1"/>
+    <w:lsdException w:name="heading 1" w:semiHidden="0" w:uiPriority="9" w:unhideWhenUsed="0" w:qFormat="1"/>
+    <w:lsdException w:name="heading 2" w:uiPriority="9" w:qFormat="1"/>
+    <w:lsdException w:name="heading 3" w:uiPriority="9" w:qFormat="1"/>
+    <w:lsdException w:name="heading 4" w:uiPriority="9" w:qFormat="1"/>
+    <w:lsdException w:name="heading 5" w:uiPriority="9" w:qFormat="1"/>
+    <w:lsdException w:name="heading 6" w:uiPriority="9" w:qFormat="1"/>
+    <w:lsdException w:name="heading 7" w:uiPriority="9" w:qFormat="1"/>
+    <w:lsdException w:name="heading 8" w:uiPriority="9" w:qFormat="1"/>
+    <w:lsdException w:name="heading 9" w:uiPriority="9" w:qFormat="1"/>
+    <w:lsdException w:name="toc 1" w:uiPriority="39"/>
+    <w:lsdException w:name="toc 2" w:uiPriority="39"/>
+    <w:lsdException w:name="toc 3" w:uiPriority="39"/>
+    <w:lsdException w:name="toc 4" w:uiPriority="39"/>
+    <w:lsdException w:name="toc 5" w:uiPriority="39"/>
+    <w:lsdException w:name="toc 6" w:uiPriority="39"/>
+    <w:lsdException w:name="toc 7" w:uiPriority="39"/>
+    <w:lsdException w:name="toc 8" w:uiPriority="39"/>
+    <w:lsdException w:name="toc 9" w:uiPriority="39"/>
+    <w:lsdException w:name="caption" w:uiPriority="35" w:qFormat="1"/>
+    <w:lsdException w:name="Title" w:semiHidden="0" w:uiPriority="10" w:unhideWhenUsed="0" w:qFormat="1"/>
+    <w:lsdException w:name="Default Paragraph Font" w:uiPriority="1"/>
+    <w:lsdException w:name="Subtitle" w:semiHidden="0" w:uiPriority="11" w:unhideWhenUsed="0" w:qFormat="1"/>
+    <w:lsdException w:name="Strong" w:semiHidden="0" w:uiPriority="22" w:unhideWhenUsed="0" w:qFormat="1"/>
+    <w:lsdException w:name="Emphasis" w:semiHidden="0" w:uiPriority="20" w:unhideWhenUsed="0" w:qFormat="1"/>
+    <w:lsdException w:name="Table Grid" w:semiHidden="0" w:uiPriority="39" w:unhideWhenUsed="0"/>
+    <w:lsdException w:name="Placeholder Text" w:unhideWhenUsed="0"/>
+    <w:lsdException w:name="No Spacing" w:semiHidden="0" w:uiPriority="1" w:unhideWhenUsed="0" w:qFormat="1"/>
+    <w:lsdException w:name="Light Shading" w:semiHidden="0" w:uiPriority="60" w:unhideWhenUsed="0"/>
+    <w:lsdException w:name="Light List" w:semiHidden="0" w:uiPriority="61" w:unhideWhenUsed="0"/>
+    <w:lsdException w:name="Light Grid" w:semiHidden="0" w:uiPriority="62" w:unhideWhenUsed="0"/>
+    <w:lsdException w:name="Medium Shading 1" w:semiHidden="0" w:uiPriority="63" w:unhideWhenUsed="0"/>
+    <w:lsdException w:name="Medium Shading 2" w:semiHidden="0" w:uiPriority="64" w:unhideWhenUsed="0"/>
+    <w:lsdException w:name="Medium List 1" w:semiHidden="0" w:uiPriority="65" w:unhideWhenUsed="0"/>
+    <w:lsdException w:name="Medium List 2" w:semiHidden="0" w:uiPriority="66" w:unhideWhenUsed="0"/>
+    <w:lsdException w:name="Medium Grid 1" w:semiHidden="0" w:uiPriority="67" w:unhideWhenUsed="0"/>
+    <w:lsdException w:name="Medium Grid 2" w:semiHidden="0" w:uiPriority="68" w:unhideWhenUsed="0"/>
+    <w:lsdException w:name="Medium Grid 3" w:semiHidden="0" w:uiPriority="69" w:unhideWhenUsed="0"/>
+    <w:lsdException w:name="Dark List" w:semiHidden="0" w:uiPriority="70" w:unhideWhenUsed="0"/>
+    <w:lsdException w:name="Colorful Shading" w:semiHidden="0" w:uiPriority="71" w:unhideWhenUsed="0"/>
+    <w:lsdException w:name="Colorful List" w:semiHidden="0" w:uiPriority="72" w:unhideWhenUsed="0"/>
+    <w:lsdException w:name="Colorful Grid" w:semiHidden="0" w:uiPriority="73" w:unhideWhenUsed="0"/>
+    <w:lsdException w:name="Light Shading Accent 1" w:semiHidden="0" w:uiPriority="60" w:unhideWhenUsed="0"/>
+    <w:lsdException w:name="Light List Accent 1" w:semiHidden="0" w:uiPriority="61" w:unhideWhenUsed="0"/>
+    <w:lsdException w:name="Light Grid Accent 1" w:semiHidden="0" w:uiPriority="62" w:unhideWhenUsed="0"/>
+    <w:lsdException w:name="Medium Shading 1 Accent 1" w:semiHidden="0" w:uiPriority="63" w:unhideWhenUsed="0"/>
+    <w:lsdException w:name="Medium Shading 2 Accent 1" w:semiHidden="0" w:uiPriority="64" w:unhideWhenUsed="0"/>
+    <w:lsdException w:name="Medium List 1 Accent 1" w:semiHidden="0" w:uiPriority="65" w:unhideWhenUsed="0"/>
+    <w:lsdException w:name="Revision" w:unhideWhenUsed="0"/>
+    <w:lsdException w:name="List Paragraph" w:semiHidden="0" w:uiPriority="34" w:unhideWhenUsed="0" w:qFormat="1"/>
+    <w:lsdException w:name="Quote" w:semiHidden="0" w:uiPriority="29" w:unhideWhenUsed="0" w:qFormat="1"/>
+    <w:lsdException w:name="Intense Quote" w:semiHidden="0" w:uiPriority="30" w:unhideWhenUsed="0" w:qFormat="1"/>
+    <w:lsdException w:name="Medium List 2 Accent 1" w:semiHidden="0" w:uiPriority="66" w:unhideWhenUsed="0"/>
+    <w:lsdException w:name="Medium Grid 1 Accent 1" w:semiHidden="0" w:uiPriority="67" w:unhideWhenUsed="0"/>
+    <w:lsdException w:name="Medium Grid 2 Accent 1" w:semiHidden="0" w:uiPriority="68" w:unhideWhenUsed="0"/>
+    <w:lsdException w:name="Medium Grid 3 Accent 1" w:semiHidden="0" w:uiPriority="69" w:unhideWhenUsed="0"/>
+    <w:lsdException w:name="Dark List Accent 1" w:semiHidden="0" w:uiPriority="70" w:unhideWhenUsed="0"/>
+    <w:lsdException w:name="Colorful Shading Accent 1" w:semiHidden="0" w:uiPriority="71" w:unhideWhenUsed="0"/>
+    <w:lsdException w:name="Colorful List Accent 1" w:semiHidden="0" w:uiPriority="72" w:unhideWhenUsed="0"/>
+    <w:lsdException w:name="Colorful Grid Accent 1" w:semiHidden="0" w:uiPriority="73" w:unhideWhenUsed="0"/>
+    <w:lsdException w:name="Light Shading Accent 2" w:semiHidden="0" w:uiPriority="60" w:unhideWhenUsed="0"/>
+    <w:lsdException w:name="Light List Accent 2" w:semiHidden="0" w:uiPriority="61" w:unhideWhenUsed="0"/>
+    <w:lsdException w:name="Light Grid Accent 2" w:semiHidden="0" w:uiPriority="62" w:unhideWhenUsed="0"/>
+    <w:lsdException w:name="Medium Shading 1 Accent 2" w:semiHidden="0" w:uiPriority="63" w:unhideWhenUsed="0"/>
+    <w:lsdException w:name="Medium Shading 2 Accent 2" w:semiHidden="0" w:uiPriority="64" w:unhideWhenUsed="0"/>
+    <w:lsdException w:name="Medium List 1 Accent 2" w:semiHidden="0" w:uiPriority="65" w:unhideWhenUsed="0"/>
+    <w:lsdException w:name="Medium List 2 Accent 2" w:semiHidden="0" w:uiPriority="66" w:unhideWhenUsed="0"/>
+    <w:lsdException w:name="Medium Grid 1 Accent 2" w:semiHidden="0" w:uiPriority="67" w:unhideWhenUsed="0"/>
+    <w:lsdException w:name="Medium Grid 2 Accent 2" w:semiHidden="0" w:uiPriority="68" w:unhideWhenUsed="0"/>
+    <w:lsdException w:name="Medium Grid 3 Accent 2" w:semiHidden="0" w:uiPriority="69" w:unhideWhenUsed="0"/>
+    <w:lsdException w:name="Dark List Accent 2" w:semiHidden="0" w:uiPriority="70" w:unhideWhenUsed="0"/>
+    <w:lsdException w:name="Colorful Shading Accent 2" w:semiHidden="0" w:uiPriority="71" w:unhideWhenUsed="0"/>
+    <w:lsdException w:name="Colorful List Accent 2" w:semiHidden="0" w:uiPriority="72" w:unhideWhenUsed="0"/>
+    <w:lsdException w:name="Colorful Grid Accent 2" w:semiHidden="0" w:uiPriority="73" w:unhideWhenUsed="0"/>
+    <w:lsdException w:name="Light Shading Accent 3" w:semiHidden="0" w:uiPriority="60" w:unhideWhenUsed="0"/>
+    <w:lsdException w:name="Light List Accent 3" w:semiHidden="0" w:uiPriority="61" w:unhideWhenUsed="0"/>
+    <w:lsdException w:name="Light Grid Accent 3" w:semiHidden="0" w:uiPriority="62" w:unhideWhenUsed="0"/>
+    <w:lsdException w:name="Medium Shading 1 Accent 3" w:semiHidden="0" w:uiPriority="63" w:unhideWhenUsed="0"/>
+    <w:lsdException w:name="Medium Shading 2 Accent 3" w:semiHidden="0" w:uiPriority="64" w:unhideWhenUsed="0"/>
+    <w:lsdException w:name="Medium List 1 Accent 3" w:semiHidden="0" w:uiPriority="65" w:unhideWhenUsed="0"/>
+    <w:lsdException w:name="Medium List 2 Accent 3" w:semiHidden="0" w:uiPriority="66" w:unhideWhenUsed="0"/>
+    <w:lsdException w:name="Medium Grid 1 Accent 3" w:semiHidden="0" w:uiPriority="67" w:unhideWhenUsed="0"/>
+    <w:lsdException w:name="Medium Grid 2 Accent 3" w:semiHidden="0" w:uiPriority="68" w:unhideWhenUsed="0"/>
+    <w:lsdException w:name="Medium Grid 3 Accent 3" w:semiHidden="0" w:uiPriority="69" w:unhideWhenUsed="0"/>
+    <w:lsdException w:name="Dark List Accent 3" w:semiHidden="0" w:uiPriority="70" w:unhideWhenUsed="0"/>
+    <w:lsdException w:name="Colorful Shading Accent 3" w:semiHidden="0" w:uiPriority="71" w:unhideWhenUsed="0"/>
+    <w:lsdException w:name="Colorful List Accent 3" w:semiHidden="0" w:uiPriority="72" w:unhideWhenUsed="0"/>
+    <w:lsdException w:name="Colorful Grid Accent 3" w:semiHidden="0" w:uiPriority="73" w:unhideWhenUsed="0"/>
+    <w:lsdException w:name="Light Shading Accent 4" w:semiHidden="0" w:uiPriority="60" w:unhideWhenUsed="0"/>
+    <w:lsdException w:name="Light List Accent 4" w:semiHidden="0" w:uiPriority="61" w:unhideWhenUsed="0"/>
+    <w:lsdException w:name="Light Grid Accent 4" w:semiHidden="0" w:uiPriority="62" w:unhideWhenUsed="0"/>
+    <w:lsdException w:name="Medium Shading 1 Accent 4" w:semiHidden="0" w:uiPriority="63" w:unhideWhenUsed="0"/>
+    <w:lsdException w:name="Medium Shading 2 Accent 4" w:semiHidden="0" w:uiPriority="64" w:unhideWhenUsed="0"/>
+    <w:lsdException w:name="Medium List 1 Accent 4" w:semiHidden="0" w:uiPriority="65" w:unhideWhenUsed="0"/>
+    <w:lsdException w:name="Medium List 2 Accent 4" w:semiHidden="0" w:uiPriority="66" w:unhideWhenUsed="0"/>
+    <w:lsdException w:name="Medium Grid 1 Accent 4" w:semiHidden="0" w:uiPriority="67" w:unhideWhenUsed="0"/>
+    <w:lsdException w:name="Medium Grid 2 Accent 4" w:semiHidden="0" w:uiPriority="68" w:unhideWhenUsed="0"/>
+    <w:lsdException w:name="Medium Grid 3 Accent 4" w:semiHidden="0" w:uiPriority="69" w:unhideWhenUsed="0"/>
+    <w:lsdException w:name="Dark List Accent 4" w:semiHidden="0" w:uiPriority="70" w:unhideWhenUsed="0"/>
+    <w:lsdException w:name="Colorful Shading Accent 4" w:semiHidden="0" w:uiPriority="71" w:unhideWhenUsed="0"/>
+    <w:lsdException w:name="Colorful List Accent 4" w:semiHidden="0" w:uiPriority="72" w:unhideWhenUsed="0"/>
+    <w:lsdException w:name="Colorful Grid Accent 4" w:semiHidden="0" w:uiPriority="73" w:unhideWhenUsed="0"/>
+    <w:lsdException w:name="Light Shading Accent 5" w:semiHidden="0" w:uiPriority="60" w:unhideWhenUsed="0"/>
+    <w:lsdException w:name="Light List Accent 5" w:semiHidden="0" w:uiPriority="61" w:unhideWhenUsed="0"/>
+    <w:lsdException w:name="Light Grid Accent 5" w:semiHidden="0" w:uiPriority="62" w:unhideWhenUsed="0"/>
+    <w:lsdException w:name="Medium Shading 1 Accent 5" w:semiHidden="0" w:uiPriority="63" w:unhideWhenUsed="0"/>
+    <w:lsdException w:name="Medium Shading 2 Accent 5" w:semiHidden="0" w:uiPriority="64" w:unhideWhenUsed="0"/>
+    <w:lsdException w:name="Medium List 1 Accent 5" w:semiHidden="0" w:uiPriority="65" w:unhideWhenUsed="0"/>
+    <w:lsdException w:name="Medium List 2 Accent 5" w:semiHidden="0" w:uiPriority="66" w:unhideWhenUsed="0"/>
+    <w:lsdException w:name="Medium Grid 1 Accent 5" w:semiHidden="0" w:uiPriority="67" w:unhideWhenUsed="0"/>
+    <w:lsdException w:name="Medium Grid 2 Accent 5" w:semiHidden="0" w:uiPriority="68" w:unhideWhenUsed="0"/>
+    <w:lsdException w:name="Medium Grid 3 Accent 5" w:semiHidden="0" w:uiPriority="69" w:unhideWhenUsed="0"/>
+    <w:lsdException w:name="Dark List Accent 5" w:semiHidden="0" w:uiPriority="70" w:unhideWhenUsed="0"/>
+    <w:lsdException w:name="Colorful Shading Accent 5" w:semiHidden="0" w:uiPriority="71" w:unhideWhenUsed="0"/>
+    <w:lsdException w:name="Colorful List Accent 5" w:semiHidden="0" w:uiPriority="72" w:unhideWhenUsed="0"/>
+    <w:lsdException w:name="Colorful Grid Accent 5" w:semiHidden="0" w:uiPriority="73" w:unhideWhenUsed="0"/>
+    <w:lsdException w:name="Light Shading Accent 6" w:semiHidden="0" w:uiPriority="60" w:unhideWhenUsed="0"/>
+    <w:lsdException w:name="Light List Accent 6" w:semiHidden="0" w:uiPriority="61" w:unhideWhenUsed="0"/>
+    <w:lsdException w:name="Light Grid Accent 6" w:semiHidden="0" w:uiPriority="62" w:unhideWhenUsed="0"/>
+    <w:lsdException w:name="Medium Shading 1 Accent 6" w:semiHidden="0" w:uiPriority="63" w:unhideWhenUsed="0"/>
+    <w:lsdException w:name="Medium Shading 2 Accent 6" w:semiHidden="0" w:uiPriority="64" w:unhideWhenUsed="0"/>
+    <w:lsdException w:name="Medium List 1 Accent 6" w:semiHidden="0" w:uiPriority="65" w:unhideWhenUsed="0"/>
+    <w:lsdException w:name="Medium List 2 Accent 6" w:semiHidden="0" w:uiPriority="66" w:unhideWhenUsed="0"/>
+    <w:lsdException w:name="Medium Grid 1 Accent 6" w:semiHidden="0" w:uiPriority="67" w:unhideWhenUsed="0"/>
+    <w:lsdException w:name="Medium Grid 2 Accent 6" w:semiHidden="0" w:uiPriority="68" w:unhideWhenUsed="0"/>
+    <w:lsdException w:name="Medium Grid 3 Accent 6" w:semiHidden="0" w:uiPriority="69" w:unhideWhenUsed="0"/>
+    <w:lsdException w:name="Dark List Accent 6" w:semiHidden="0" w:uiPriority="70" w:unhideWhenUsed="0"/>
+    <w:lsdException w:name="Colorful Shading Accent 6" w:semiHidden="0" w:uiPriority="71" w:unhideWhenUsed="0"/>
+    <w:lsdException w:name="Colorful List Accent 6" w:semiHidden="0" w:uiPriority="72" w:unhideWhenUsed="0"/>
+    <w:lsdException w:name="Colorful Grid Accent 6" w:semiHidden="0" w:uiPriority="73" w:unhideWhenUsed="0"/>
+    <w:lsdException w:name="Subtle Emphasis" w:semiHidden="0" w:uiPriority="19" w:unhideWhenUsed="0" w:qFormat="1"/>
+    <w:lsdException w:name="Intense Emphasis" w:semiHidden="0" w:uiPriority="21" w:unhideWhenUsed="0" w:qFormat="1"/>
+    <w:lsdException w:name="Subtle Reference" w:semiHidden="0" w:uiPriority="31" w:unhideWhenUsed="0" w:qFormat="1"/>
+    <w:lsdException w:name="Intense Reference" w:semiHidden="0" w:uiPriority="32" w:unhideWhenUsed="0" w:qFormat="1"/>
+    <w:lsdException w:name="Book Title" w:semiHidden="0" w:uiPriority="33" w:unhideWhenUsed="0" w:qFormat="1"/>
+    <w:lsdException w:name="Bibliography" w:uiPriority="37"/>
+    <w:lsdException w:name="TOC Heading" w:uiPriority="39" w:qFormat="1"/>
   </w:latentStyles>
   <w:style w:type="paragraph" w:default="1" w:styleId="Normal">
     <w:name w:val="Normal"/>
@@ -1912,13 +1969,28 @@
   <a:extraClrSchemeLst/>
   <a:extLst>
     <a:ext uri="{05A4C25C-085E-4340-85A3-A5531E510DB2}">
-      <thm15:themeFamily xmlns:thm15="http://schemas.microsoft.com/office/thememl/2012/main" name="Office Theme" id="{62F939B6-93AF-4DB8-9C6B-D6C7DFDC589F}" vid="{4A3C46E8-61CC-4603-A589-7422A47A8E4A}"/>
+      <thm15:themeFamily xmlns:thm15="http://schemas.microsoft.com/office/thememl/2012/main" xmlns="" name="Office Theme" id="{62F939B6-93AF-4DB8-9C6B-D6C7DFDC589F}" vid="{4A3C46E8-61CC-4603-A589-7422A47A8E4A}"/>
     </a:ext>
   </a:extLst>
 </a:theme>
 </file>
 
 <file path=customXml/item1.xml><?xml version="1.0" encoding="utf-8"?>
+<p:properties xmlns:p="http://schemas.microsoft.com/office/2006/metadata/properties" xmlns:xsi="http://www.w3.org/2001/XMLSchema-instance" xmlns:pc="http://schemas.microsoft.com/office/infopath/2007/PartnerControls">
+  <documentManagement/>
+</p:properties>
+</file>
+
+<file path=customXml/item2.xml><?xml version="1.0" encoding="utf-8"?>
+<?mso-contentType ?>
+<FormTemplates xmlns="http://schemas.microsoft.com/sharepoint/v3/contenttype/forms">
+  <Display>DocumentLibraryForm</Display>
+  <Edit>DocumentLibraryForm</Edit>
+  <New>DocumentLibraryForm</New>
+</FormTemplates>
+</file>
+
+<file path=customXml/item3.xml><?xml version="1.0" encoding="utf-8"?>
 <ct:contentTypeSchema xmlns:ct="http://schemas.microsoft.com/office/2006/metadata/contentType" xmlns:ma="http://schemas.microsoft.com/office/2006/metadata/properties/metaAttributes" ct:_="" ma:_="" ma:contentTypeName="Document" ma:contentTypeID="0x0101004D0D549AA3AA2D4AB9FE4A7131A82936" ma:contentTypeVersion="6" ma:contentTypeDescription="Create a new document." ma:contentTypeScope="" ma:versionID="91b479547e6aedbf0af9775aa318aede">
   <xsd:schema xmlns:xsd="http://www.w3.org/2001/XMLSchema" xmlns:xs="http://www.w3.org/2001/XMLSchema" xmlns:p="http://schemas.microsoft.com/office/2006/metadata/properties" xmlns:ns2="8adf55b2-e31d-42df-b888-bc8005a32aed" targetNamespace="http://schemas.microsoft.com/office/2006/metadata/properties" ma:root="true" ma:fieldsID="646757ae731b02d78cc624edd04933c4" ns2:_="">
     <xsd:import namespace="8adf55b2-e31d-42df-b888-bc8005a32aed"/>
@@ -2076,22 +2148,24 @@
 </ct:contentTypeSchema>
 </file>
 
-<file path=customXml/item2.xml><?xml version="1.0" encoding="utf-8"?>
-<?mso-contentType ?>
-<FormTemplates xmlns="http://schemas.microsoft.com/sharepoint/v3/contenttype/forms">
-  <Display>DocumentLibraryForm</Display>
-  <Edit>DocumentLibraryForm</Edit>
-  <New>DocumentLibraryForm</New>
-</FormTemplates>
+<file path=customXml/itemProps1.xml><?xml version="1.0" encoding="utf-8"?>
+<ds:datastoreItem xmlns:ds="http://schemas.openxmlformats.org/officeDocument/2006/customXml" ds:itemID="{60D43D61-3D90-48AC-9113-069809C96A8D}">
+  <ds:schemaRefs>
+    <ds:schemaRef ds:uri="http://schemas.microsoft.com/office/2006/metadata/properties"/>
+    <ds:schemaRef ds:uri="http://schemas.microsoft.com/office/infopath/2007/PartnerControls"/>
+  </ds:schemaRefs>
+</ds:datastoreItem>
 </file>
 
-<file path=customXml/item3.xml><?xml version="1.0" encoding="utf-8"?>
-<p:properties xmlns:p="http://schemas.microsoft.com/office/2006/metadata/properties" xmlns:xsi="http://www.w3.org/2001/XMLSchema-instance" xmlns:pc="http://schemas.microsoft.com/office/infopath/2007/PartnerControls">
-  <documentManagement/>
-</p:properties>
+<file path=customXml/itemProps2.xml><?xml version="1.0" encoding="utf-8"?>
+<ds:datastoreItem xmlns:ds="http://schemas.openxmlformats.org/officeDocument/2006/customXml" ds:itemID="{997D3FEA-8CEB-4F42-99C4-84A4B8491963}">
+  <ds:schemaRefs>
+    <ds:schemaRef ds:uri="http://schemas.microsoft.com/sharepoint/v3/contenttype/forms"/>
+  </ds:schemaRefs>
+</ds:datastoreItem>
 </file>
 
-<file path=customXml/itemProps1.xml><?xml version="1.0" encoding="utf-8"?>
+<file path=customXml/itemProps3.xml><?xml version="1.0" encoding="utf-8"?>
 <ds:datastoreItem xmlns:ds="http://schemas.openxmlformats.org/officeDocument/2006/customXml" ds:itemID="{6591AC33-8C0A-4626-89FE-BB3D8C61E2C8}">
   <ds:schemaRefs>
     <ds:schemaRef ds:uri="http://schemas.microsoft.com/office/2006/metadata/contentType"/>
@@ -2107,28 +2181,4 @@
     <ds:schemaRef ds:uri="http://schemas.microsoft.com/internal/obd"/>
   </ds:schemaRefs>
 </ds:datastoreItem>
-</file>
-
-<file path=customXml/itemProps2.xml><?xml version="1.0" encoding="utf-8"?>
-<ds:datastoreItem xmlns:ds="http://schemas.openxmlformats.org/officeDocument/2006/customXml" ds:itemID="{997D3FEA-8CEB-4F42-99C4-84A4B8491963}">
-  <ds:schemaRefs>
-    <ds:schemaRef ds:uri="http://schemas.microsoft.com/sharepoint/v3/contenttype/forms"/>
-  </ds:schemaRefs>
-</ds:datastoreItem>
-</file>
-
-<file path=customXml/itemProps3.xml><?xml version="1.0" encoding="utf-8"?>
-<ds:datastoreItem xmlns:ds="http://schemas.openxmlformats.org/officeDocument/2006/customXml" ds:itemID="{60D43D61-3D90-48AC-9113-069809C96A8D}">
-  <ds:schemaRefs>
-    <ds:schemaRef ds:uri="http://schemas.microsoft.com/office/2006/documentManagement/types"/>
-    <ds:schemaRef ds:uri="8adf55b2-e31d-42df-b888-bc8005a32aed"/>
-    <ds:schemaRef ds:uri="http://purl.org/dc/elements/1.1/"/>
-    <ds:schemaRef ds:uri="http://schemas.microsoft.com/office/2006/metadata/properties"/>
-    <ds:schemaRef ds:uri="http://purl.org/dc/terms/"/>
-    <ds:schemaRef ds:uri="http://schemas.openxmlformats.org/package/2006/metadata/core-properties"/>
-    <ds:schemaRef ds:uri="http://schemas.microsoft.com/office/infopath/2007/PartnerControls"/>
-    <ds:schemaRef ds:uri="http://www.w3.org/XML/1998/namespace"/>
-    <ds:schemaRef ds:uri="http://purl.org/dc/dcmitype/"/>
-  </ds:schemaRefs>
-</ds:datastoreItem>
 </file>
</xml_diff>

<commit_message>
Update to Standard text in CP table change plan
</commit_message>
<xml_diff>
--- a/Working QA Team Folders/Guidance documents/Standard Text for Use in the Combination Product.docx
+++ b/Working QA Team Folders/Guidance documents/Standard Text for Use in the Combination Product.docx
@@ -1,6 +1,6 @@
 
 <file path=word/document.xml><?xml version="1.0" encoding="utf-8"?>
-<w:document xmlns:wpc="http://schemas.microsoft.com/office/word/2010/wordprocessingCanvas" xmlns:mc="http://schemas.openxmlformats.org/markup-compatibility/2006" xmlns:o="urn:schemas-microsoft-com:office:office" xmlns:r="http://schemas.openxmlformats.org/officeDocument/2006/relationships" xmlns:m="http://schemas.openxmlformats.org/officeDocument/2006/math" xmlns:v="urn:schemas-microsoft-com:vml" xmlns:wp14="http://schemas.microsoft.com/office/word/2010/wordprocessingDrawing" xmlns:wp="http://schemas.openxmlformats.org/drawingml/2006/wordprocessingDrawing" xmlns:w10="urn:schemas-microsoft-com:office:word" xmlns:w="http://schemas.openxmlformats.org/wordprocessingml/2006/main" xmlns:w14="http://schemas.microsoft.com/office/word/2010/wordml" xmlns:wpg="http://schemas.microsoft.com/office/word/2010/wordprocessingGroup" xmlns:wpi="http://schemas.microsoft.com/office/word/2010/wordprocessingInk" xmlns:wne="http://schemas.microsoft.com/office/word/2006/wordml" xmlns:wps="http://schemas.microsoft.com/office/word/2010/wordprocessingShape" mc:Ignorable="w14 wp14">
+<w:document xmlns:wpc="http://schemas.microsoft.com/office/word/2010/wordprocessingCanvas" xmlns:cx="http://schemas.microsoft.com/office/drawing/2014/chartex" xmlns:cx1="http://schemas.microsoft.com/office/drawing/2015/9/8/chartex" xmlns:mc="http://schemas.openxmlformats.org/markup-compatibility/2006" xmlns:o="urn:schemas-microsoft-com:office:office" xmlns:r="http://schemas.openxmlformats.org/officeDocument/2006/relationships" xmlns:m="http://schemas.openxmlformats.org/officeDocument/2006/math" xmlns:v="urn:schemas-microsoft-com:vml" xmlns:wp14="http://schemas.microsoft.com/office/word/2010/wordprocessingDrawing" xmlns:wp="http://schemas.openxmlformats.org/drawingml/2006/wordprocessingDrawing" xmlns:w10="urn:schemas-microsoft-com:office:word" xmlns:w="http://schemas.openxmlformats.org/wordprocessingml/2006/main" xmlns:w14="http://schemas.microsoft.com/office/word/2010/wordml" xmlns:w15="http://schemas.microsoft.com/office/word/2012/wordml" xmlns:w16se="http://schemas.microsoft.com/office/word/2015/wordml/symex" xmlns:wpg="http://schemas.microsoft.com/office/word/2010/wordprocessingGroup" xmlns:wpi="http://schemas.microsoft.com/office/word/2010/wordprocessingInk" xmlns:wne="http://schemas.microsoft.com/office/word/2006/wordml" xmlns:wps="http://schemas.microsoft.com/office/word/2010/wordprocessingShape" mc:Ignorable="w14 w15 w16se wp14">
   <w:body>
     <w:p>
       <w:pPr>
@@ -575,7 +575,6 @@
                 <w:rFonts w:ascii="Calibri" w:hAnsi="Calibri" w:cs="Calibri"/>
                 <w:color w:val="000000"/>
               </w:rPr>
-              <w:lastRenderedPageBreak/>
               <w:t>DF - CS</w:t>
             </w:r>
           </w:p>
@@ -673,8 +672,6 @@
               </w:rPr>
               <w:t>The dose form in the DPD is powder but the NTP dose form should be powder for oral solution</w:t>
             </w:r>
-            <w:bookmarkStart w:id="0" w:name="_GoBack"/>
-            <w:bookmarkEnd w:id="0"/>
           </w:p>
         </w:tc>
       </w:tr>
@@ -1072,21 +1069,49 @@
             <w:tcW w:w="1271" w:type="dxa"/>
             <w:vAlign w:val="bottom"/>
           </w:tcPr>
-          <w:p/>
+          <w:p>
+            <w:r>
+              <w:t>DPD review</w:t>
+            </w:r>
+          </w:p>
         </w:tc>
         <w:tc>
           <w:tcPr>
             <w:tcW w:w="2977" w:type="dxa"/>
             <w:vAlign w:val="bottom"/>
           </w:tcPr>
-          <w:p/>
+          <w:p>
+            <w:r>
+              <w:t>DPD reviewing change request</w:t>
+            </w:r>
+          </w:p>
         </w:tc>
         <w:tc>
           <w:tcPr>
             <w:tcW w:w="9639" w:type="dxa"/>
             <w:vAlign w:val="bottom"/>
           </w:tcPr>
-          <w:p/>
+          <w:p>
+            <w:bookmarkStart w:id="0" w:name="_GoBack"/>
+            <w:bookmarkEnd w:id="0"/>
+            <w:r>
+              <w:t>A c</w:t>
+            </w:r>
+            <w:r>
+              <w:t xml:space="preserve">hange </w:t>
+            </w:r>
+            <w:r>
+              <w:t xml:space="preserve">to DPD data has been requested but a decision is yet to </w:t>
+            </w:r>
+            <w:proofErr w:type="gramStart"/>
+            <w:r>
+              <w:t>be made</w:t>
+            </w:r>
+            <w:proofErr w:type="gramEnd"/>
+            <w:r>
+              <w:t>. The request may have been sent to the DIN Issuance unit or review bureau</w:t>
+            </w:r>
+          </w:p>
         </w:tc>
       </w:tr>
       <w:tr>
@@ -1095,21 +1120,92 @@
             <w:tcW w:w="1271" w:type="dxa"/>
             <w:vAlign w:val="bottom"/>
           </w:tcPr>
-          <w:p/>
+          <w:p>
+            <w:r>
+              <w:t>DPD change pending</w:t>
+            </w:r>
+          </w:p>
         </w:tc>
         <w:tc>
           <w:tcPr>
             <w:tcW w:w="2977" w:type="dxa"/>
             <w:vAlign w:val="bottom"/>
           </w:tcPr>
-          <w:p/>
+          <w:p>
+            <w:r>
+              <w:t>A change in DPD data is pending</w:t>
+            </w:r>
+          </w:p>
         </w:tc>
         <w:tc>
           <w:tcPr>
             <w:tcW w:w="9639" w:type="dxa"/>
             <w:vAlign w:val="bottom"/>
           </w:tcPr>
-          <w:p/>
+          <w:p>
+            <w:r>
+              <w:t xml:space="preserve">A change to DPD data is expected but requires additional steps (e.g. regulatory processes) before the data in DPD </w:t>
+            </w:r>
+            <w:proofErr w:type="gramStart"/>
+            <w:r>
+              <w:t>can be changed</w:t>
+            </w:r>
+            <w:proofErr w:type="gramEnd"/>
+            <w:r>
+              <w:t>.</w:t>
+            </w:r>
+          </w:p>
+        </w:tc>
+      </w:tr>
+      <w:tr>
+        <w:tc>
+          <w:tcPr>
+            <w:tcW w:w="1271" w:type="dxa"/>
+            <w:vAlign w:val="bottom"/>
+          </w:tcPr>
+          <w:p>
+            <w:r>
+              <w:t>Registry</w:t>
+            </w:r>
+          </w:p>
+        </w:tc>
+        <w:tc>
+          <w:tcPr>
+            <w:tcW w:w="2977" w:type="dxa"/>
+            <w:vAlign w:val="bottom"/>
+          </w:tcPr>
+          <w:p>
+            <w:r>
+              <w:t>Change pending in registry</w:t>
+            </w:r>
+          </w:p>
+        </w:tc>
+        <w:tc>
+          <w:tcPr>
+            <w:tcW w:w="9639" w:type="dxa"/>
+            <w:vAlign w:val="bottom"/>
+          </w:tcPr>
+          <w:p>
+            <w:r>
+              <w:t xml:space="preserve">The necessary change </w:t>
+            </w:r>
+            <w:r>
+              <w:t xml:space="preserve">required </w:t>
+            </w:r>
+            <w:r>
+              <w:t xml:space="preserve">to generate according to CCDD guidance will not happen in DPD and </w:t>
+            </w:r>
+            <w:r>
+              <w:lastRenderedPageBreak/>
+              <w:t xml:space="preserve">therefore will require a change of data </w:t>
+            </w:r>
+            <w:r>
+              <w:t xml:space="preserve">field (s) </w:t>
+            </w:r>
+            <w:r>
+              <w:t>in the registry</w:t>
+            </w:r>
+          </w:p>
         </w:tc>
       </w:tr>
     </w:tbl>
@@ -1125,7 +1221,7 @@
 </file>
 
 <file path=word/styles.xml><?xml version="1.0" encoding="utf-8"?>
-<w:styles xmlns:mc="http://schemas.openxmlformats.org/markup-compatibility/2006" xmlns:r="http://schemas.openxmlformats.org/officeDocument/2006/relationships" xmlns:w="http://schemas.openxmlformats.org/wordprocessingml/2006/main" xmlns:w14="http://schemas.microsoft.com/office/word/2010/wordml" mc:Ignorable="w14">
+<w:styles xmlns:mc="http://schemas.openxmlformats.org/markup-compatibility/2006" xmlns:r="http://schemas.openxmlformats.org/officeDocument/2006/relationships" xmlns:w="http://schemas.openxmlformats.org/wordprocessingml/2006/main" xmlns:w14="http://schemas.microsoft.com/office/word/2010/wordml" xmlns:w15="http://schemas.microsoft.com/office/word/2012/wordml" xmlns:w16se="http://schemas.microsoft.com/office/word/2015/wordml/symex" mc:Ignorable="w14 w15 w16se">
   <w:docDefaults>
     <w:rPrDefault>
       <w:rPr>
@@ -1141,422 +1237,378 @@
       </w:pPr>
     </w:pPrDefault>
   </w:docDefaults>
-  <w:latentStyles w:defLockedState="0" w:defUIPriority="99" w:defSemiHidden="1" w:defUnhideWhenUsed="1" w:defQFormat="0" w:count="267">
-    <w:lsdException w:name="Normal" w:semiHidden="0" w:uiPriority="0" w:unhideWhenUsed="0" w:qFormat="1"/>
-    <w:lsdException w:name="heading 1" w:semiHidden="0" w:uiPriority="9" w:unhideWhenUsed="0" w:qFormat="1"/>
-    <w:lsdException w:name="heading 2" w:uiPriority="9" w:qFormat="1"/>
-    <w:lsdException w:name="heading 3" w:uiPriority="9" w:qFormat="1"/>
-    <w:lsdException w:name="heading 4" w:uiPriority="9" w:qFormat="1"/>
-    <w:lsdException w:name="heading 5" w:uiPriority="9" w:qFormat="1"/>
-    <w:lsdException w:name="heading 6" w:uiPriority="9" w:qFormat="1"/>
-    <w:lsdException w:name="heading 7" w:uiPriority="9" w:qFormat="1"/>
-    <w:lsdException w:name="heading 8" w:uiPriority="9" w:qFormat="1"/>
-    <w:lsdException w:name="heading 9" w:uiPriority="9" w:qFormat="1"/>
-    <w:lsdException w:name="toc 1" w:uiPriority="39"/>
-    <w:lsdException w:name="toc 2" w:uiPriority="39"/>
-    <w:lsdException w:name="toc 3" w:uiPriority="39"/>
-    <w:lsdException w:name="toc 4" w:uiPriority="39"/>
-    <w:lsdException w:name="toc 5" w:uiPriority="39"/>
-    <w:lsdException w:name="toc 6" w:uiPriority="39"/>
-    <w:lsdException w:name="toc 7" w:uiPriority="39"/>
-    <w:lsdException w:name="toc 8" w:uiPriority="39"/>
-    <w:lsdException w:name="toc 9" w:uiPriority="39"/>
-    <w:lsdException w:name="caption" w:uiPriority="35" w:qFormat="1"/>
-    <w:lsdException w:name="Title" w:semiHidden="0" w:uiPriority="10" w:unhideWhenUsed="0" w:qFormat="1"/>
-    <w:lsdException w:name="Default Paragraph Font" w:uiPriority="1"/>
-    <w:lsdException w:name="Subtitle" w:semiHidden="0" w:uiPriority="11" w:unhideWhenUsed="0" w:qFormat="1"/>
-    <w:lsdException w:name="Strong" w:semiHidden="0" w:uiPriority="22" w:unhideWhenUsed="0" w:qFormat="1"/>
-    <w:lsdException w:name="Emphasis" w:semiHidden="0" w:uiPriority="20" w:unhideWhenUsed="0" w:qFormat="1"/>
-    <w:lsdException w:name="Table Grid" w:semiHidden="0" w:uiPriority="39" w:unhideWhenUsed="0"/>
-    <w:lsdException w:name="Placeholder Text" w:unhideWhenUsed="0"/>
-    <w:lsdException w:name="No Spacing" w:semiHidden="0" w:uiPriority="1" w:unhideWhenUsed="0" w:qFormat="1"/>
-    <w:lsdException w:name="Light Shading" w:semiHidden="0" w:uiPriority="60" w:unhideWhenUsed="0"/>
-    <w:lsdException w:name="Light List" w:semiHidden="0" w:uiPriority="61" w:unhideWhenUsed="0"/>
-    <w:lsdException w:name="Light Grid" w:semiHidden="0" w:uiPriority="62" w:unhideWhenUsed="0"/>
-    <w:lsdException w:name="Medium Shading 1" w:semiHidden="0" w:uiPriority="63" w:unhideWhenUsed="0"/>
-    <w:lsdException w:name="Medium Shading 2" w:semiHidden="0" w:uiPriority="64" w:unhideWhenUsed="0"/>
-    <w:lsdException w:name="Medium List 1" w:semiHidden="0" w:uiPriority="65" w:unhideWhenUsed="0"/>
-    <w:lsdException w:name="Medium List 2" w:semiHidden="0" w:uiPriority="66" w:unhideWhenUsed="0"/>
-    <w:lsdException w:name="Medium Grid 1" w:semiHidden="0" w:uiPriority="67" w:unhideWhenUsed="0"/>
-    <w:lsdException w:name="Medium Grid 2" w:semiHidden="0" w:uiPriority="68" w:unhideWhenUsed="0"/>
-    <w:lsdException w:name="Medium Grid 3" w:semiHidden="0" w:uiPriority="69" w:unhideWhenUsed="0"/>
-    <w:lsdException w:name="Dark List" w:semiHidden="0" w:uiPriority="70" w:unhideWhenUsed="0"/>
-    <w:lsdException w:name="Colorful Shading" w:semiHidden="0" w:uiPriority="71" w:unhideWhenUsed="0"/>
-    <w:lsdException w:name="Colorful List" w:semiHidden="0" w:uiPriority="72" w:unhideWhenUsed="0"/>
-    <w:lsdException w:name="Colorful Grid" w:semiHidden="0" w:uiPriority="73" w:unhideWhenUsed="0"/>
-    <w:lsdException w:name="Light Shading Accent 1" w:semiHidden="0" w:uiPriority="60" w:unhideWhenUsed="0"/>
-    <w:lsdException w:name="Light List Accent 1" w:semiHidden="0" w:uiPriority="61" w:unhideWhenUsed="0"/>
-    <w:lsdException w:name="Light Grid Accent 1" w:semiHidden="0" w:uiPriority="62" w:unhideWhenUsed="0"/>
-    <w:lsdException w:name="Medium Shading 1 Accent 1" w:semiHidden="0" w:uiPriority="63" w:unhideWhenUsed="0"/>
-    <w:lsdException w:name="Medium Shading 2 Accent 1" w:semiHidden="0" w:uiPriority="64" w:unhideWhenUsed="0"/>
-    <w:lsdException w:name="Medium List 1 Accent 1" w:semiHidden="0" w:uiPriority="65" w:unhideWhenUsed="0"/>
-    <w:lsdException w:name="Revision" w:unhideWhenUsed="0"/>
-    <w:lsdException w:name="List Paragraph" w:semiHidden="0" w:uiPriority="34" w:unhideWhenUsed="0" w:qFormat="1"/>
-    <w:lsdException w:name="Quote" w:semiHidden="0" w:uiPriority="29" w:unhideWhenUsed="0" w:qFormat="1"/>
-    <w:lsdException w:name="Intense Quote" w:semiHidden="0" w:uiPriority="30" w:unhideWhenUsed="0" w:qFormat="1"/>
-    <w:lsdException w:name="Medium List 2 Accent 1" w:semiHidden="0" w:uiPriority="66" w:unhideWhenUsed="0"/>
-    <w:lsdException w:name="Medium Grid 1 Accent 1" w:semiHidden="0" w:uiPriority="67" w:unhideWhenUsed="0"/>
-    <w:lsdException w:name="Medium Grid 2 Accent 1" w:semiHidden="0" w:uiPriority="68" w:unhideWhenUsed="0"/>
-    <w:lsdException w:name="Medium Grid 3 Accent 1" w:semiHidden="0" w:uiPriority="69" w:unhideWhenUsed="0"/>
-    <w:lsdException w:name="Dark List Accent 1" w:semiHidden="0" w:uiPriority="70" w:unhideWhenUsed="0"/>
-    <w:lsdException w:name="Colorful Shading Accent 1" w:semiHidden="0" w:uiPriority="71" w:unhideWhenUsed="0"/>
-    <w:lsdException w:name="Colorful List Accent 1" w:semiHidden="0" w:uiPriority="72" w:unhideWhenUsed="0"/>
-    <w:lsdException w:name="Colorful Grid Accent 1" w:semiHidden="0" w:uiPriority="73" w:unhideWhenUsed="0"/>
-    <w:lsdException w:name="Light Shading Accent 2" w:semiHidden="0" w:uiPriority="60" w:unhideWhenUsed="0"/>
-    <w:lsdException w:name="Light List Accent 2" w:semiHidden="0" w:uiPriority="61" w:unhideWhenUsed="0"/>
-    <w:lsdException w:name="Light Grid Accent 2" w:semiHidden="0" w:uiPriority="62" w:unhideWhenUsed="0"/>
-    <w:lsdException w:name="Medium Shading 1 Accent 2" w:semiHidden="0" w:uiPriority="63" w:unhideWhenUsed="0"/>
-    <w:lsdException w:name="Medium Shading 2 Accent 2" w:semiHidden="0" w:uiPriority="64" w:unhideWhenUsed="0"/>
-    <w:lsdException w:name="Medium List 1 Accent 2" w:semiHidden="0" w:uiPriority="65" w:unhideWhenUsed="0"/>
-    <w:lsdException w:name="Medium List 2 Accent 2" w:semiHidden="0" w:uiPriority="66" w:unhideWhenUsed="0"/>
-    <w:lsdException w:name="Medium Grid 1 Accent 2" w:semiHidden="0" w:uiPriority="67" w:unhideWhenUsed="0"/>
-    <w:lsdException w:name="Medium Grid 2 Accent 2" w:semiHidden="0" w:uiPriority="68" w:unhideWhenUsed="0"/>
-    <w:lsdException w:name="Medium Grid 3 Accent 2" w:semiHidden="0" w:uiPriority="69" w:unhideWhenUsed="0"/>
-    <w:lsdException w:name="Dark List Accent 2" w:semiHidden="0" w:uiPriority="70" w:unhideWhenUsed="0"/>
-    <w:lsdException w:name="Colorful Shading Accent 2" w:semiHidden="0" w:uiPriority="71" w:unhideWhenUsed="0"/>
-    <w:lsdException w:name="Colorful List Accent 2" w:semiHidden="0" w:uiPriority="72" w:unhideWhenUsed="0"/>
-    <w:lsdException w:name="Colorful Grid Accent 2" w:semiHidden="0" w:uiPriority="73" w:unhideWhenUsed="0"/>
-    <w:lsdException w:name="Light Shading Accent 3" w:semiHidden="0" w:uiPriority="60" w:unhideWhenUsed="0"/>
-    <w:lsdException w:name="Light List Accent 3" w:semiHidden="0" w:uiPriority="61" w:unhideWhenUsed="0"/>
-    <w:lsdException w:name="Light Grid Accent 3" w:semiHidden="0" w:uiPriority="62" w:unhideWhenUsed="0"/>
-    <w:lsdException w:name="Medium Shading 1 Accent 3" w:semiHidden="0" w:uiPriority="63" w:unhideWhenUsed="0"/>
-    <w:lsdException w:name="Medium Shading 2 Accent 3" w:semiHidden="0" w:uiPriority="64" w:unhideWhenUsed="0"/>
-    <w:lsdException w:name="Medium List 1 Accent 3" w:semiHidden="0" w:uiPriority="65" w:unhideWhenUsed="0"/>
-    <w:lsdException w:name="Medium List 2 Accent 3" w:semiHidden="0" w:uiPriority="66" w:unhideWhenUsed="0"/>
-    <w:lsdException w:name="Medium Grid 1 Accent 3" w:semiHidden="0" w:uiPriority="67" w:unhideWhenUsed="0"/>
-    <w:lsdException w:name="Medium Grid 2 Accent 3" w:semiHidden="0" w:uiPriority="68" w:unhideWhenUsed="0"/>
-    <w:lsdException w:name="Medium Grid 3 Accent 3" w:semiHidden="0" w:uiPriority="69" w:unhideWhenUsed="0"/>
-    <w:lsdException w:name="Dark List Accent 3" w:semiHidden="0" w:uiPriority="70" w:unhideWhenUsed="0"/>
-    <w:lsdException w:name="Colorful Shading Accent 3" w:semiHidden="0" w:uiPriority="71" w:unhideWhenUsed="0"/>
-    <w:lsdException w:name="Colorful List Accent 3" w:semiHidden="0" w:uiPriority="72" w:unhideWhenUsed="0"/>
-    <w:lsdException w:name="Colorful Grid Accent 3" w:semiHidden="0" w:uiPriority="73" w:unhideWhenUsed="0"/>
-    <w:lsdException w:name="Light Shading Accent 4" w:semiHidden="0" w:uiPriority="60" w:unhideWhenUsed="0"/>
-    <w:lsdException w:name="Light List Accent 4" w:semiHidden="0" w:uiPriority="61" w:unhideWhenUsed="0"/>
-    <w:lsdException w:name="Light Grid Accent 4" w:semiHidden="0" w:uiPriority="62" w:unhideWhenUsed="0"/>
-    <w:lsdException w:name="Medium Shading 1 Accent 4" w:semiHidden="0" w:uiPriority="63" w:unhideWhenUsed="0"/>
-    <w:lsdException w:name="Medium Shading 2 Accent 4" w:semiHidden="0" w:uiPriority="64" w:unhideWhenUsed="0"/>
-    <w:lsdException w:name="Medium List 1 Accent 4" w:semiHidden="0" w:uiPriority="65" w:unhideWhenUsed="0"/>
-    <w:lsdException w:name="Medium List 2 Accent 4" w:semiHidden="0" w:uiPriority="66" w:unhideWhenUsed="0"/>
-    <w:lsdException w:name="Medium Grid 1 Accent 4" w:semiHidden="0" w:uiPriority="67" w:unhideWhenUsed="0"/>
-    <w:lsdException w:name="Medium Grid 2 Accent 4" w:semiHidden="0" w:uiPriority="68" w:unhideWhenUsed="0"/>
-    <w:lsdException w:name="Medium Grid 3 Accent 4" w:semiHidden="0" w:uiPriority="69" w:unhideWhenUsed="0"/>
-    <w:lsdException w:name="Dark List Accent 4" w:semiHidden="0" w:uiPriority="70" w:unhideWhenUsed="0"/>
-    <w:lsdException w:name="Colorful Shading Accent 4" w:semiHidden="0" w:uiPriority="71" w:unhideWhenUsed="0"/>
-    <w:lsdException w:name="Colorful List Accent 4" w:semiHidden="0" w:uiPriority="72" w:unhideWhenUsed="0"/>
-    <w:lsdException w:name="Colorful Grid Accent 4" w:semiHidden="0" w:uiPriority="73" w:unhideWhenUsed="0"/>
-    <w:lsdException w:name="Light Shading Accent 5" w:semiHidden="0" w:uiPriority="60" w:unhideWhenUsed="0"/>
-    <w:lsdException w:name="Light List Accent 5" w:semiHidden="0" w:uiPriority="61" w:unhideWhenUsed="0"/>
-    <w:lsdException w:name="Light Grid Accent 5" w:semiHidden="0" w:uiPriority="62" w:unhideWhenUsed="0"/>
-    <w:lsdException w:name="Medium Shading 1 Accent 5" w:semiHidden="0" w:uiPriority="63" w:unhideWhenUsed="0"/>
-    <w:lsdException w:name="Medium Shading 2 Accent 5" w:semiHidden="0" w:uiPriority="64" w:unhideWhenUsed="0"/>
-    <w:lsdException w:name="Medium List 1 Accent 5" w:semiHidden="0" w:uiPriority="65" w:unhideWhenUsed="0"/>
-    <w:lsdException w:name="Medium List 2 Accent 5" w:semiHidden="0" w:uiPriority="66" w:unhideWhenUsed="0"/>
-    <w:lsdException w:name="Medium Grid 1 Accent 5" w:semiHidden="0" w:uiPriority="67" w:unhideWhenUsed="0"/>
-    <w:lsdException w:name="Medium Grid 2 Accent 5" w:semiHidden="0" w:uiPriority="68" w:unhideWhenUsed="0"/>
-    <w:lsdException w:name="Medium Grid 3 Accent 5" w:semiHidden="0" w:uiPriority="69" w:unhideWhenUsed="0"/>
-    <w:lsdException w:name="Dark List Accent 5" w:semiHidden="0" w:uiPriority="70" w:unhideWhenUsed="0"/>
-    <w:lsdException w:name="Colorful Shading Accent 5" w:semiHidden="0" w:uiPriority="71" w:unhideWhenUsed="0"/>
-    <w:lsdException w:name="Colorful List Accent 5" w:semiHidden="0" w:uiPriority="72" w:unhideWhenUsed="0"/>
-    <w:lsdException w:name="Colorful Grid Accent 5" w:semiHidden="0" w:uiPriority="73" w:unhideWhenUsed="0"/>
-    <w:lsdException w:name="Light Shading Accent 6" w:semiHidden="0" w:uiPriority="60" w:unhideWhenUsed="0"/>
-    <w:lsdException w:name="Light List Accent 6" w:semiHidden="0" w:uiPriority="61" w:unhideWhenUsed="0"/>
-    <w:lsdException w:name="Light Grid Accent 6" w:semiHidden="0" w:uiPriority="62" w:unhideWhenUsed="0"/>
-    <w:lsdException w:name="Medium Shading 1 Accent 6" w:semiHidden="0" w:uiPriority="63" w:unhideWhenUsed="0"/>
-    <w:lsdException w:name="Medium Shading 2 Accent 6" w:semiHidden="0" w:uiPriority="64" w:unhideWhenUsed="0"/>
-    <w:lsdException w:name="Medium List 1 Accent 6" w:semiHidden="0" w:uiPriority="65" w:unhideWhenUsed="0"/>
-    <w:lsdException w:name="Medium List 2 Accent 6" w:semiHidden="0" w:uiPriority="66" w:unhideWhenUsed="0"/>
-    <w:lsdException w:name="Medium Grid 1 Accent 6" w:semiHidden="0" w:uiPriority="67" w:unhideWhenUsed="0"/>
-    <w:lsdException w:name="Medium Grid 2 Accent 6" w:semiHidden="0" w:uiPriority="68" w:unhideWhenUsed="0"/>
-    <w:lsdException w:name="Medium Grid 3 Accent 6" w:semiHidden="0" w:uiPriority="69" w:unhideWhenUsed="0"/>
-    <w:lsdException w:name="Dark List Accent 6" w:semiHidden="0" w:uiPriority="70" w:unhideWhenUsed="0"/>
-    <w:lsdException w:name="Colorful Shading Accent 6" w:semiHidden="0" w:uiPriority="71" w:unhideWhenUsed="0"/>
-    <w:lsdException w:name="Colorful List Accent 6" w:semiHidden="0" w:uiPriority="72" w:unhideWhenUsed="0"/>
-    <w:lsdException w:name="Colorful Grid Accent 6" w:semiHidden="0" w:uiPriority="73" w:unhideWhenUsed="0"/>
-    <w:lsdException w:name="Subtle Emphasis" w:semiHidden="0" w:uiPriority="19" w:unhideWhenUsed="0" w:qFormat="1"/>
-    <w:lsdException w:name="Intense Emphasis" w:semiHidden="0" w:uiPriority="21" w:unhideWhenUsed="0" w:qFormat="1"/>
-    <w:lsdException w:name="Subtle Reference" w:semiHidden="0" w:uiPriority="31" w:unhideWhenUsed="0" w:qFormat="1"/>
-    <w:lsdException w:name="Intense Reference" w:semiHidden="0" w:uiPriority="32" w:unhideWhenUsed="0" w:qFormat="1"/>
-    <w:lsdException w:name="Book Title" w:semiHidden="0" w:uiPriority="33" w:unhideWhenUsed="0" w:qFormat="1"/>
-    <w:lsdException w:name="Bibliography" w:uiPriority="37"/>
-    <w:lsdException w:name="TOC Heading" w:uiPriority="39" w:qFormat="1"/>
-  </w:latentStyles>
-  <w:style w:type="paragraph" w:default="1" w:styleId="Normal">
-    <w:name w:val="Normal"/>
-    <w:qFormat/>
-  </w:style>
-  <w:style w:type="paragraph" w:styleId="Heading1">
-    <w:name w:val="heading 1"/>
-    <w:basedOn w:val="Normal"/>
-    <w:next w:val="Normal"/>
-    <w:link w:val="Heading1Char"/>
-    <w:uiPriority w:val="9"/>
-    <w:qFormat/>
-    <w:rsid w:val="00A76475"/>
-    <w:pPr>
-      <w:keepNext/>
-      <w:keepLines/>
-      <w:spacing w:before="240" w:after="0"/>
-      <w:outlineLvl w:val="0"/>
-    </w:pPr>
-    <w:rPr>
-      <w:rFonts w:asciiTheme="majorHAnsi" w:eastAsiaTheme="majorEastAsia" w:hAnsiTheme="majorHAnsi" w:cstheme="majorBidi"/>
-      <w:color w:val="2F5496" w:themeColor="accent1" w:themeShade="BF"/>
-      <w:sz w:val="32"/>
-      <w:szCs w:val="32"/>
-    </w:rPr>
-  </w:style>
-  <w:style w:type="paragraph" w:styleId="Heading2">
-    <w:name w:val="heading 2"/>
-    <w:basedOn w:val="Normal"/>
-    <w:next w:val="Normal"/>
-    <w:link w:val="Heading2Char"/>
-    <w:uiPriority w:val="9"/>
-    <w:unhideWhenUsed/>
-    <w:qFormat/>
-    <w:rsid w:val="00A76475"/>
-    <w:pPr>
-      <w:keepNext/>
-      <w:keepLines/>
-      <w:spacing w:before="40" w:after="0"/>
-      <w:outlineLvl w:val="1"/>
-    </w:pPr>
-    <w:rPr>
-      <w:rFonts w:asciiTheme="majorHAnsi" w:eastAsiaTheme="majorEastAsia" w:hAnsiTheme="majorHAnsi" w:cstheme="majorBidi"/>
-      <w:color w:val="2F5496" w:themeColor="accent1" w:themeShade="BF"/>
-      <w:sz w:val="26"/>
-      <w:szCs w:val="26"/>
-    </w:rPr>
-  </w:style>
-  <w:style w:type="character" w:default="1" w:styleId="DefaultParagraphFont">
-    <w:name w:val="Default Paragraph Font"/>
-    <w:uiPriority w:val="1"/>
-    <w:semiHidden/>
-    <w:unhideWhenUsed/>
-  </w:style>
-  <w:style w:type="table" w:default="1" w:styleId="TableNormal">
-    <w:name w:val="Normal Table"/>
-    <w:uiPriority w:val="99"/>
-    <w:semiHidden/>
-    <w:unhideWhenUsed/>
-    <w:tblPr>
-      <w:tblInd w:w="0" w:type="dxa"/>
-      <w:tblCellMar>
-        <w:top w:w="0" w:type="dxa"/>
-        <w:left w:w="108" w:type="dxa"/>
-        <w:bottom w:w="0" w:type="dxa"/>
-        <w:right w:w="108" w:type="dxa"/>
-      </w:tblCellMar>
-    </w:tblPr>
-  </w:style>
-  <w:style w:type="numbering" w:default="1" w:styleId="NoList">
-    <w:name w:val="No List"/>
-    <w:uiPriority w:val="99"/>
-    <w:semiHidden/>
-    <w:unhideWhenUsed/>
-  </w:style>
-  <w:style w:type="character" w:customStyle="1" w:styleId="Heading1Char">
-    <w:name w:val="Heading 1 Char"/>
-    <w:basedOn w:val="DefaultParagraphFont"/>
-    <w:link w:val="Heading1"/>
-    <w:uiPriority w:val="9"/>
-    <w:rsid w:val="00A76475"/>
-    <w:rPr>
-      <w:rFonts w:asciiTheme="majorHAnsi" w:eastAsiaTheme="majorEastAsia" w:hAnsiTheme="majorHAnsi" w:cstheme="majorBidi"/>
-      <w:color w:val="2F5496" w:themeColor="accent1" w:themeShade="BF"/>
-      <w:sz w:val="32"/>
-      <w:szCs w:val="32"/>
-    </w:rPr>
-  </w:style>
-  <w:style w:type="character" w:customStyle="1" w:styleId="Heading2Char">
-    <w:name w:val="Heading 2 Char"/>
-    <w:basedOn w:val="DefaultParagraphFont"/>
-    <w:link w:val="Heading2"/>
-    <w:uiPriority w:val="9"/>
-    <w:rsid w:val="00A76475"/>
-    <w:rPr>
-      <w:rFonts w:asciiTheme="majorHAnsi" w:eastAsiaTheme="majorEastAsia" w:hAnsiTheme="majorHAnsi" w:cstheme="majorBidi"/>
-      <w:color w:val="2F5496" w:themeColor="accent1" w:themeShade="BF"/>
-      <w:sz w:val="26"/>
-      <w:szCs w:val="26"/>
-    </w:rPr>
-  </w:style>
-  <w:style w:type="table" w:styleId="TableGrid">
-    <w:name w:val="Table Grid"/>
-    <w:basedOn w:val="TableNormal"/>
-    <w:uiPriority w:val="39"/>
-    <w:rsid w:val="0094407A"/>
-    <w:pPr>
-      <w:spacing w:after="0" w:line="240" w:lineRule="auto"/>
-    </w:pPr>
-    <w:tblPr>
-      <w:tblBorders>
-        <w:top w:val="single" w:sz="4" w:space="0" w:color="auto"/>
-        <w:left w:val="single" w:sz="4" w:space="0" w:color="auto"/>
-        <w:bottom w:val="single" w:sz="4" w:space="0" w:color="auto"/>
-        <w:right w:val="single" w:sz="4" w:space="0" w:color="auto"/>
-        <w:insideH w:val="single" w:sz="4" w:space="0" w:color="auto"/>
-        <w:insideV w:val="single" w:sz="4" w:space="0" w:color="auto"/>
-      </w:tblBorders>
-    </w:tblPr>
-  </w:style>
-</w:styles>
-</file>
-
-<file path=word/stylesWithEffects.xml><?xml version="1.0" encoding="utf-8"?>
-<w:styles xmlns:wpc="http://schemas.microsoft.com/office/word/2010/wordprocessingCanvas" xmlns:mc="http://schemas.openxmlformats.org/markup-compatibility/2006" xmlns:o="urn:schemas-microsoft-com:office:office" xmlns:r="http://schemas.openxmlformats.org/officeDocument/2006/relationships" xmlns:m="http://schemas.openxmlformats.org/officeDocument/2006/math" xmlns:v="urn:schemas-microsoft-com:vml" xmlns:wp14="http://schemas.microsoft.com/office/word/2010/wordprocessingDrawing" xmlns:wp="http://schemas.openxmlformats.org/drawingml/2006/wordprocessingDrawing" xmlns:w10="urn:schemas-microsoft-com:office:word" xmlns:w="http://schemas.openxmlformats.org/wordprocessingml/2006/main" xmlns:w14="http://schemas.microsoft.com/office/word/2010/wordml" xmlns:wpg="http://schemas.microsoft.com/office/word/2010/wordprocessingGroup" xmlns:wpi="http://schemas.microsoft.com/office/word/2010/wordprocessingInk" xmlns:wne="http://schemas.microsoft.com/office/word/2006/wordml" xmlns:wps="http://schemas.microsoft.com/office/word/2010/wordprocessingShape" mc:Ignorable="w14 wp14">
-  <w:docDefaults>
-    <w:rPrDefault>
-      <w:rPr>
-        <w:rFonts w:asciiTheme="minorHAnsi" w:eastAsiaTheme="minorHAnsi" w:hAnsiTheme="minorHAnsi" w:cstheme="minorBidi"/>
-        <w:sz w:val="22"/>
-        <w:szCs w:val="22"/>
-        <w:lang w:val="en-GB" w:eastAsia="en-US" w:bidi="ar-SA"/>
-      </w:rPr>
-    </w:rPrDefault>
-    <w:pPrDefault>
-      <w:pPr>
-        <w:spacing w:after="160" w:line="259" w:lineRule="auto"/>
-      </w:pPr>
-    </w:pPrDefault>
-  </w:docDefaults>
-  <w:latentStyles w:defLockedState="0" w:defUIPriority="99" w:defSemiHidden="1" w:defUnhideWhenUsed="1" w:defQFormat="0" w:count="267">
-    <w:lsdException w:name="Normal" w:semiHidden="0" w:uiPriority="0" w:unhideWhenUsed="0" w:qFormat="1"/>
-    <w:lsdException w:name="heading 1" w:semiHidden="0" w:uiPriority="9" w:unhideWhenUsed="0" w:qFormat="1"/>
-    <w:lsdException w:name="heading 2" w:uiPriority="9" w:qFormat="1"/>
-    <w:lsdException w:name="heading 3" w:uiPriority="9" w:qFormat="1"/>
-    <w:lsdException w:name="heading 4" w:uiPriority="9" w:qFormat="1"/>
-    <w:lsdException w:name="heading 5" w:uiPriority="9" w:qFormat="1"/>
-    <w:lsdException w:name="heading 6" w:uiPriority="9" w:qFormat="1"/>
-    <w:lsdException w:name="heading 7" w:uiPriority="9" w:qFormat="1"/>
-    <w:lsdException w:name="heading 8" w:uiPriority="9" w:qFormat="1"/>
-    <w:lsdException w:name="heading 9" w:uiPriority="9" w:qFormat="1"/>
-    <w:lsdException w:name="toc 1" w:uiPriority="39"/>
-    <w:lsdException w:name="toc 2" w:uiPriority="39"/>
-    <w:lsdException w:name="toc 3" w:uiPriority="39"/>
-    <w:lsdException w:name="toc 4" w:uiPriority="39"/>
-    <w:lsdException w:name="toc 5" w:uiPriority="39"/>
-    <w:lsdException w:name="toc 6" w:uiPriority="39"/>
-    <w:lsdException w:name="toc 7" w:uiPriority="39"/>
-    <w:lsdException w:name="toc 8" w:uiPriority="39"/>
-    <w:lsdException w:name="toc 9" w:uiPriority="39"/>
-    <w:lsdException w:name="caption" w:uiPriority="35" w:qFormat="1"/>
-    <w:lsdException w:name="Title" w:semiHidden="0" w:uiPriority="10" w:unhideWhenUsed="0" w:qFormat="1"/>
-    <w:lsdException w:name="Default Paragraph Font" w:uiPriority="1"/>
-    <w:lsdException w:name="Subtitle" w:semiHidden="0" w:uiPriority="11" w:unhideWhenUsed="0" w:qFormat="1"/>
-    <w:lsdException w:name="Strong" w:semiHidden="0" w:uiPriority="22" w:unhideWhenUsed="0" w:qFormat="1"/>
-    <w:lsdException w:name="Emphasis" w:semiHidden="0" w:uiPriority="20" w:unhideWhenUsed="0" w:qFormat="1"/>
-    <w:lsdException w:name="Table Grid" w:semiHidden="0" w:uiPriority="39" w:unhideWhenUsed="0"/>
-    <w:lsdException w:name="Placeholder Text" w:unhideWhenUsed="0"/>
-    <w:lsdException w:name="No Spacing" w:semiHidden="0" w:uiPriority="1" w:unhideWhenUsed="0" w:qFormat="1"/>
-    <w:lsdException w:name="Light Shading" w:semiHidden="0" w:uiPriority="60" w:unhideWhenUsed="0"/>
-    <w:lsdException w:name="Light List" w:semiHidden="0" w:uiPriority="61" w:unhideWhenUsed="0"/>
-    <w:lsdException w:name="Light Grid" w:semiHidden="0" w:uiPriority="62" w:unhideWhenUsed="0"/>
-    <w:lsdException w:name="Medium Shading 1" w:semiHidden="0" w:uiPriority="63" w:unhideWhenUsed="0"/>
-    <w:lsdException w:name="Medium Shading 2" w:semiHidden="0" w:uiPriority="64" w:unhideWhenUsed="0"/>
-    <w:lsdException w:name="Medium List 1" w:semiHidden="0" w:uiPriority="65" w:unhideWhenUsed="0"/>
-    <w:lsdException w:name="Medium List 2" w:semiHidden="0" w:uiPriority="66" w:unhideWhenUsed="0"/>
-    <w:lsdException w:name="Medium Grid 1" w:semiHidden="0" w:uiPriority="67" w:unhideWhenUsed="0"/>
-    <w:lsdException w:name="Medium Grid 2" w:semiHidden="0" w:uiPriority="68" w:unhideWhenUsed="0"/>
-    <w:lsdException w:name="Medium Grid 3" w:semiHidden="0" w:uiPriority="69" w:unhideWhenUsed="0"/>
-    <w:lsdException w:name="Dark List" w:semiHidden="0" w:uiPriority="70" w:unhideWhenUsed="0"/>
-    <w:lsdException w:name="Colorful Shading" w:semiHidden="0" w:uiPriority="71" w:unhideWhenUsed="0"/>
-    <w:lsdException w:name="Colorful List" w:semiHidden="0" w:uiPriority="72" w:unhideWhenUsed="0"/>
-    <w:lsdException w:name="Colorful Grid" w:semiHidden="0" w:uiPriority="73" w:unhideWhenUsed="0"/>
-    <w:lsdException w:name="Light Shading Accent 1" w:semiHidden="0" w:uiPriority="60" w:unhideWhenUsed="0"/>
-    <w:lsdException w:name="Light List Accent 1" w:semiHidden="0" w:uiPriority="61" w:unhideWhenUsed="0"/>
-    <w:lsdException w:name="Light Grid Accent 1" w:semiHidden="0" w:uiPriority="62" w:unhideWhenUsed="0"/>
-    <w:lsdException w:name="Medium Shading 1 Accent 1" w:semiHidden="0" w:uiPriority="63" w:unhideWhenUsed="0"/>
-    <w:lsdException w:name="Medium Shading 2 Accent 1" w:semiHidden="0" w:uiPriority="64" w:unhideWhenUsed="0"/>
-    <w:lsdException w:name="Medium List 1 Accent 1" w:semiHidden="0" w:uiPriority="65" w:unhideWhenUsed="0"/>
-    <w:lsdException w:name="Revision" w:unhideWhenUsed="0"/>
-    <w:lsdException w:name="List Paragraph" w:semiHidden="0" w:uiPriority="34" w:unhideWhenUsed="0" w:qFormat="1"/>
-    <w:lsdException w:name="Quote" w:semiHidden="0" w:uiPriority="29" w:unhideWhenUsed="0" w:qFormat="1"/>
-    <w:lsdException w:name="Intense Quote" w:semiHidden="0" w:uiPriority="30" w:unhideWhenUsed="0" w:qFormat="1"/>
-    <w:lsdException w:name="Medium List 2 Accent 1" w:semiHidden="0" w:uiPriority="66" w:unhideWhenUsed="0"/>
-    <w:lsdException w:name="Medium Grid 1 Accent 1" w:semiHidden="0" w:uiPriority="67" w:unhideWhenUsed="0"/>
-    <w:lsdException w:name="Medium Grid 2 Accent 1" w:semiHidden="0" w:uiPriority="68" w:unhideWhenUsed="0"/>
-    <w:lsdException w:name="Medium Grid 3 Accent 1" w:semiHidden="0" w:uiPriority="69" w:unhideWhenUsed="0"/>
-    <w:lsdException w:name="Dark List Accent 1" w:semiHidden="0" w:uiPriority="70" w:unhideWhenUsed="0"/>
-    <w:lsdException w:name="Colorful Shading Accent 1" w:semiHidden="0" w:uiPriority="71" w:unhideWhenUsed="0"/>
-    <w:lsdException w:name="Colorful List Accent 1" w:semiHidden="0" w:uiPriority="72" w:unhideWhenUsed="0"/>
-    <w:lsdException w:name="Colorful Grid Accent 1" w:semiHidden="0" w:uiPriority="73" w:unhideWhenUsed="0"/>
-    <w:lsdException w:name="Light Shading Accent 2" w:semiHidden="0" w:uiPriority="60" w:unhideWhenUsed="0"/>
-    <w:lsdException w:name="Light List Accent 2" w:semiHidden="0" w:uiPriority="61" w:unhideWhenUsed="0"/>
-    <w:lsdException w:name="Light Grid Accent 2" w:semiHidden="0" w:uiPriority="62" w:unhideWhenUsed="0"/>
-    <w:lsdException w:name="Medium Shading 1 Accent 2" w:semiHidden="0" w:uiPriority="63" w:unhideWhenUsed="0"/>
-    <w:lsdException w:name="Medium Shading 2 Accent 2" w:semiHidden="0" w:uiPriority="64" w:unhideWhenUsed="0"/>
-    <w:lsdException w:name="Medium List 1 Accent 2" w:semiHidden="0" w:uiPriority="65" w:unhideWhenUsed="0"/>
-    <w:lsdException w:name="Medium List 2 Accent 2" w:semiHidden="0" w:uiPriority="66" w:unhideWhenUsed="0"/>
-    <w:lsdException w:name="Medium Grid 1 Accent 2" w:semiHidden="0" w:uiPriority="67" w:unhideWhenUsed="0"/>
-    <w:lsdException w:name="Medium Grid 2 Accent 2" w:semiHidden="0" w:uiPriority="68" w:unhideWhenUsed="0"/>
-    <w:lsdException w:name="Medium Grid 3 Accent 2" w:semiHidden="0" w:uiPriority="69" w:unhideWhenUsed="0"/>
-    <w:lsdException w:name="Dark List Accent 2" w:semiHidden="0" w:uiPriority="70" w:unhideWhenUsed="0"/>
-    <w:lsdException w:name="Colorful Shading Accent 2" w:semiHidden="0" w:uiPriority="71" w:unhideWhenUsed="0"/>
-    <w:lsdException w:name="Colorful List Accent 2" w:semiHidden="0" w:uiPriority="72" w:unhideWhenUsed="0"/>
-    <w:lsdException w:name="Colorful Grid Accent 2" w:semiHidden="0" w:uiPriority="73" w:unhideWhenUsed="0"/>
-    <w:lsdException w:name="Light Shading Accent 3" w:semiHidden="0" w:uiPriority="60" w:unhideWhenUsed="0"/>
-    <w:lsdException w:name="Light List Accent 3" w:semiHidden="0" w:uiPriority="61" w:unhideWhenUsed="0"/>
-    <w:lsdException w:name="Light Grid Accent 3" w:semiHidden="0" w:uiPriority="62" w:unhideWhenUsed="0"/>
-    <w:lsdException w:name="Medium Shading 1 Accent 3" w:semiHidden="0" w:uiPriority="63" w:unhideWhenUsed="0"/>
-    <w:lsdException w:name="Medium Shading 2 Accent 3" w:semiHidden="0" w:uiPriority="64" w:unhideWhenUsed="0"/>
-    <w:lsdException w:name="Medium List 1 Accent 3" w:semiHidden="0" w:uiPriority="65" w:unhideWhenUsed="0"/>
-    <w:lsdException w:name="Medium List 2 Accent 3" w:semiHidden="0" w:uiPriority="66" w:unhideWhenUsed="0"/>
-    <w:lsdException w:name="Medium Grid 1 Accent 3" w:semiHidden="0" w:uiPriority="67" w:unhideWhenUsed="0"/>
-    <w:lsdException w:name="Medium Grid 2 Accent 3" w:semiHidden="0" w:uiPriority="68" w:unhideWhenUsed="0"/>
-    <w:lsdException w:name="Medium Grid 3 Accent 3" w:semiHidden="0" w:uiPriority="69" w:unhideWhenUsed="0"/>
-    <w:lsdException w:name="Dark List Accent 3" w:semiHidden="0" w:uiPriority="70" w:unhideWhenUsed="0"/>
-    <w:lsdException w:name="Colorful Shading Accent 3" w:semiHidden="0" w:uiPriority="71" w:unhideWhenUsed="0"/>
-    <w:lsdException w:name="Colorful List Accent 3" w:semiHidden="0" w:uiPriority="72" w:unhideWhenUsed="0"/>
-    <w:lsdException w:name="Colorful Grid Accent 3" w:semiHidden="0" w:uiPriority="73" w:unhideWhenUsed="0"/>
-    <w:lsdException w:name="Light Shading Accent 4" w:semiHidden="0" w:uiPriority="60" w:unhideWhenUsed="0"/>
-    <w:lsdException w:name="Light List Accent 4" w:semiHidden="0" w:uiPriority="61" w:unhideWhenUsed="0"/>
-    <w:lsdException w:name="Light Grid Accent 4" w:semiHidden="0" w:uiPriority="62" w:unhideWhenUsed="0"/>
-    <w:lsdException w:name="Medium Shading 1 Accent 4" w:semiHidden="0" w:uiPriority="63" w:unhideWhenUsed="0"/>
-    <w:lsdException w:name="Medium Shading 2 Accent 4" w:semiHidden="0" w:uiPriority="64" w:unhideWhenUsed="0"/>
-    <w:lsdException w:name="Medium List 1 Accent 4" w:semiHidden="0" w:uiPriority="65" w:unhideWhenUsed="0"/>
-    <w:lsdException w:name="Medium List 2 Accent 4" w:semiHidden="0" w:uiPriority="66" w:unhideWhenUsed="0"/>
-    <w:lsdException w:name="Medium Grid 1 Accent 4" w:semiHidden="0" w:uiPriority="67" w:unhideWhenUsed="0"/>
-    <w:lsdException w:name="Medium Grid 2 Accent 4" w:semiHidden="0" w:uiPriority="68" w:unhideWhenUsed="0"/>
-    <w:lsdException w:name="Medium Grid 3 Accent 4" w:semiHidden="0" w:uiPriority="69" w:unhideWhenUsed="0"/>
-    <w:lsdException w:name="Dark List Accent 4" w:semiHidden="0" w:uiPriority="70" w:unhideWhenUsed="0"/>
-    <w:lsdException w:name="Colorful Shading Accent 4" w:semiHidden="0" w:uiPriority="71" w:unhideWhenUsed="0"/>
-    <w:lsdException w:name="Colorful List Accent 4" w:semiHidden="0" w:uiPriority="72" w:unhideWhenUsed="0"/>
-    <w:lsdException w:name="Colorful Grid Accent 4" w:semiHidden="0" w:uiPriority="73" w:unhideWhenUsed="0"/>
-    <w:lsdException w:name="Light Shading Accent 5" w:semiHidden="0" w:uiPriority="60" w:unhideWhenUsed="0"/>
-    <w:lsdException w:name="Light List Accent 5" w:semiHidden="0" w:uiPriority="61" w:unhideWhenUsed="0"/>
-    <w:lsdException w:name="Light Grid Accent 5" w:semiHidden="0" w:uiPriority="62" w:unhideWhenUsed="0"/>
-    <w:lsdException w:name="Medium Shading 1 Accent 5" w:semiHidden="0" w:uiPriority="63" w:unhideWhenUsed="0"/>
-    <w:lsdException w:name="Medium Shading 2 Accent 5" w:semiHidden="0" w:uiPriority="64" w:unhideWhenUsed="0"/>
-    <w:lsdException w:name="Medium List 1 Accent 5" w:semiHidden="0" w:uiPriority="65" w:unhideWhenUsed="0"/>
-    <w:lsdException w:name="Medium List 2 Accent 5" w:semiHidden="0" w:uiPriority="66" w:unhideWhenUsed="0"/>
-    <w:lsdException w:name="Medium Grid 1 Accent 5" w:semiHidden="0" w:uiPriority="67" w:unhideWhenUsed="0"/>
-    <w:lsdException w:name="Medium Grid 2 Accent 5" w:semiHidden="0" w:uiPriority="68" w:unhideWhenUsed="0"/>
-    <w:lsdException w:name="Medium Grid 3 Accent 5" w:semiHidden="0" w:uiPriority="69" w:unhideWhenUsed="0"/>
-    <w:lsdException w:name="Dark List Accent 5" w:semiHidden="0" w:uiPriority="70" w:unhideWhenUsed="0"/>
-    <w:lsdException w:name="Colorful Shading Accent 5" w:semiHidden="0" w:uiPriority="71" w:unhideWhenUsed="0"/>
-    <w:lsdException w:name="Colorful List Accent 5" w:semiHidden="0" w:uiPriority="72" w:unhideWhenUsed="0"/>
-    <w:lsdException w:name="Colorful Grid Accent 5" w:semiHidden="0" w:uiPriority="73" w:unhideWhenUsed="0"/>
-    <w:lsdException w:name="Light Shading Accent 6" w:semiHidden="0" w:uiPriority="60" w:unhideWhenUsed="0"/>
-    <w:lsdException w:name="Light List Accent 6" w:semiHidden="0" w:uiPriority="61" w:unhideWhenUsed="0"/>
-    <w:lsdException w:name="Light Grid Accent 6" w:semiHidden="0" w:uiPriority="62" w:unhideWhenUsed="0"/>
-    <w:lsdException w:name="Medium Shading 1 Accent 6" w:semiHidden="0" w:uiPriority="63" w:unhideWhenUsed="0"/>
-    <w:lsdException w:name="Medium Shading 2 Accent 6" w:semiHidden="0" w:uiPriority="64" w:unhideWhenUsed="0"/>
-    <w:lsdException w:name="Medium List 1 Accent 6" w:semiHidden="0" w:uiPriority="65" w:unhideWhenUsed="0"/>
-    <w:lsdException w:name="Medium List 2 Accent 6" w:semiHidden="0" w:uiPriority="66" w:unhideWhenUsed="0"/>
-    <w:lsdException w:name="Medium Grid 1 Accent 6" w:semiHidden="0" w:uiPriority="67" w:unhideWhenUsed="0"/>
-    <w:lsdException w:name="Medium Grid 2 Accent 6" w:semiHidden="0" w:uiPriority="68" w:unhideWhenUsed="0"/>
-    <w:lsdException w:name="Medium Grid 3 Accent 6" w:semiHidden="0" w:uiPriority="69" w:unhideWhenUsed="0"/>
-    <w:lsdException w:name="Dark List Accent 6" w:semiHidden="0" w:uiPriority="70" w:unhideWhenUsed="0"/>
-    <w:lsdException w:name="Colorful Shading Accent 6" w:semiHidden="0" w:uiPriority="71" w:unhideWhenUsed="0"/>
-    <w:lsdException w:name="Colorful List Accent 6" w:semiHidden="0" w:uiPriority="72" w:unhideWhenUsed="0"/>
-    <w:lsdException w:name="Colorful Grid Accent 6" w:semiHidden="0" w:uiPriority="73" w:unhideWhenUsed="0"/>
-    <w:lsdException w:name="Subtle Emphasis" w:semiHidden="0" w:uiPriority="19" w:unhideWhenUsed="0" w:qFormat="1"/>
-    <w:lsdException w:name="Intense Emphasis" w:semiHidden="0" w:uiPriority="21" w:unhideWhenUsed="0" w:qFormat="1"/>
-    <w:lsdException w:name="Subtle Reference" w:semiHidden="0" w:uiPriority="31" w:unhideWhenUsed="0" w:qFormat="1"/>
-    <w:lsdException w:name="Intense Reference" w:semiHidden="0" w:uiPriority="32" w:unhideWhenUsed="0" w:qFormat="1"/>
-    <w:lsdException w:name="Book Title" w:semiHidden="0" w:uiPriority="33" w:unhideWhenUsed="0" w:qFormat="1"/>
-    <w:lsdException w:name="Bibliography" w:uiPriority="37"/>
-    <w:lsdException w:name="TOC Heading" w:uiPriority="39" w:qFormat="1"/>
+  <w:latentStyles w:defLockedState="0" w:defUIPriority="99" w:defSemiHidden="0" w:defUnhideWhenUsed="0" w:defQFormat="0" w:count="371">
+    <w:lsdException w:name="Normal" w:uiPriority="0" w:qFormat="1"/>
+    <w:lsdException w:name="heading 1" w:uiPriority="9" w:qFormat="1"/>
+    <w:lsdException w:name="heading 2" w:semiHidden="1" w:uiPriority="9" w:unhideWhenUsed="1" w:qFormat="1"/>
+    <w:lsdException w:name="heading 3" w:semiHidden="1" w:uiPriority="9" w:unhideWhenUsed="1" w:qFormat="1"/>
+    <w:lsdException w:name="heading 4" w:semiHidden="1" w:uiPriority="9" w:unhideWhenUsed="1" w:qFormat="1"/>
+    <w:lsdException w:name="heading 5" w:semiHidden="1" w:uiPriority="9" w:unhideWhenUsed="1" w:qFormat="1"/>
+    <w:lsdException w:name="heading 6" w:semiHidden="1" w:uiPriority="9" w:unhideWhenUsed="1" w:qFormat="1"/>
+    <w:lsdException w:name="heading 7" w:semiHidden="1" w:uiPriority="9" w:unhideWhenUsed="1" w:qFormat="1"/>
+    <w:lsdException w:name="heading 8" w:semiHidden="1" w:uiPriority="9" w:unhideWhenUsed="1" w:qFormat="1"/>
+    <w:lsdException w:name="heading 9" w:semiHidden="1" w:uiPriority="9" w:unhideWhenUsed="1" w:qFormat="1"/>
+    <w:lsdException w:name="index 1" w:semiHidden="1" w:unhideWhenUsed="1"/>
+    <w:lsdException w:name="index 2" w:semiHidden="1" w:unhideWhenUsed="1"/>
+    <w:lsdException w:name="index 3" w:semiHidden="1" w:unhideWhenUsed="1"/>
+    <w:lsdException w:name="index 4" w:semiHidden="1" w:unhideWhenUsed="1"/>
+    <w:lsdException w:name="index 5" w:semiHidden="1" w:unhideWhenUsed="1"/>
+    <w:lsdException w:name="index 6" w:semiHidden="1" w:unhideWhenUsed="1"/>
+    <w:lsdException w:name="index 7" w:semiHidden="1" w:unhideWhenUsed="1"/>
+    <w:lsdException w:name="index 8" w:semiHidden="1" w:unhideWhenUsed="1"/>
+    <w:lsdException w:name="index 9" w:semiHidden="1" w:unhideWhenUsed="1"/>
+    <w:lsdException w:name="toc 1" w:semiHidden="1" w:uiPriority="39" w:unhideWhenUsed="1"/>
+    <w:lsdException w:name="toc 2" w:semiHidden="1" w:uiPriority="39" w:unhideWhenUsed="1"/>
+    <w:lsdException w:name="toc 3" w:semiHidden="1" w:uiPriority="39" w:unhideWhenUsed="1"/>
+    <w:lsdException w:name="toc 4" w:semiHidden="1" w:uiPriority="39" w:unhideWhenUsed="1"/>
+    <w:lsdException w:name="toc 5" w:semiHidden="1" w:uiPriority="39" w:unhideWhenUsed="1"/>
+    <w:lsdException w:name="toc 6" w:semiHidden="1" w:uiPriority="39" w:unhideWhenUsed="1"/>
+    <w:lsdException w:name="toc 7" w:semiHidden="1" w:uiPriority="39" w:unhideWhenUsed="1"/>
+    <w:lsdException w:name="toc 8" w:semiHidden="1" w:uiPriority="39" w:unhideWhenUsed="1"/>
+    <w:lsdException w:name="toc 9" w:semiHidden="1" w:uiPriority="39" w:unhideWhenUsed="1"/>
+    <w:lsdException w:name="Normal Indent" w:semiHidden="1" w:unhideWhenUsed="1"/>
+    <w:lsdException w:name="footnote text" w:semiHidden="1" w:unhideWhenUsed="1"/>
+    <w:lsdException w:name="annotation text" w:semiHidden="1" w:unhideWhenUsed="1"/>
+    <w:lsdException w:name="header" w:semiHidden="1" w:unhideWhenUsed="1"/>
+    <w:lsdException w:name="footer" w:semiHidden="1" w:unhideWhenUsed="1"/>
+    <w:lsdException w:name="index heading" w:semiHidden="1" w:unhideWhenUsed="1"/>
+    <w:lsdException w:name="caption" w:semiHidden="1" w:uiPriority="35" w:unhideWhenUsed="1" w:qFormat="1"/>
+    <w:lsdException w:name="table of figures" w:semiHidden="1" w:unhideWhenUsed="1"/>
+    <w:lsdException w:name="envelope address" w:semiHidden="1" w:unhideWhenUsed="1"/>
+    <w:lsdException w:name="envelope return" w:semiHidden="1" w:unhideWhenUsed="1"/>
+    <w:lsdException w:name="footnote reference" w:semiHidden="1" w:unhideWhenUsed="1"/>
+    <w:lsdException w:name="annotation reference" w:semiHidden="1" w:unhideWhenUsed="1"/>
+    <w:lsdException w:name="line number" w:semiHidden="1" w:unhideWhenUsed="1"/>
+    <w:lsdException w:name="page number" w:semiHidden="1" w:unhideWhenUsed="1"/>
+    <w:lsdException w:name="endnote reference" w:semiHidden="1" w:unhideWhenUsed="1"/>
+    <w:lsdException w:name="endnote text" w:semiHidden="1" w:unhideWhenUsed="1"/>
+    <w:lsdException w:name="table of authorities" w:semiHidden="1" w:unhideWhenUsed="1"/>
+    <w:lsdException w:name="macro" w:semiHidden="1" w:unhideWhenUsed="1"/>
+    <w:lsdException w:name="toa heading" w:semiHidden="1" w:unhideWhenUsed="1"/>
+    <w:lsdException w:name="List" w:semiHidden="1" w:unhideWhenUsed="1"/>
+    <w:lsdException w:name="List Bullet" w:semiHidden="1" w:unhideWhenUsed="1"/>
+    <w:lsdException w:name="List Number" w:semiHidden="1" w:unhideWhenUsed="1"/>
+    <w:lsdException w:name="List 2" w:semiHidden="1" w:unhideWhenUsed="1"/>
+    <w:lsdException w:name="List 3" w:semiHidden="1" w:unhideWhenUsed="1"/>
+    <w:lsdException w:name="List 4" w:semiHidden="1" w:unhideWhenUsed="1"/>
+    <w:lsdException w:name="List 5" w:semiHidden="1" w:unhideWhenUsed="1"/>
+    <w:lsdException w:name="List Bullet 2" w:semiHidden="1" w:unhideWhenUsed="1"/>
+    <w:lsdException w:name="List Bullet 3" w:semiHidden="1" w:unhideWhenUsed="1"/>
+    <w:lsdException w:name="List Bullet 4" w:semiHidden="1" w:unhideWhenUsed="1"/>
+    <w:lsdException w:name="List Bullet 5" w:semiHidden="1" w:unhideWhenUsed="1"/>
+    <w:lsdException w:name="List Number 2" w:semiHidden="1" w:unhideWhenUsed="1"/>
+    <w:lsdException w:name="List Number 3" w:semiHidden="1" w:unhideWhenUsed="1"/>
+    <w:lsdException w:name="List Number 4" w:semiHidden="1" w:unhideWhenUsed="1"/>
+    <w:lsdException w:name="List Number 5" w:semiHidden="1" w:unhideWhenUsed="1"/>
+    <w:lsdException w:name="Title" w:uiPriority="10" w:qFormat="1"/>
+    <w:lsdException w:name="Closing" w:semiHidden="1" w:unhideWhenUsed="1"/>
+    <w:lsdException w:name="Signature" w:semiHidden="1" w:unhideWhenUsed="1"/>
+    <w:lsdException w:name="Default Paragraph Font" w:semiHidden="1" w:uiPriority="1" w:unhideWhenUsed="1"/>
+    <w:lsdException w:name="Body Text" w:semiHidden="1" w:unhideWhenUsed="1"/>
+    <w:lsdException w:name="Body Text Indent" w:semiHidden="1" w:unhideWhenUsed="1"/>
+    <w:lsdException w:name="List Continue" w:semiHidden="1" w:unhideWhenUsed="1"/>
+    <w:lsdException w:name="List Continue 2" w:semiHidden="1" w:unhideWhenUsed="1"/>
+    <w:lsdException w:name="List Continue 3" w:semiHidden="1" w:unhideWhenUsed="1"/>
+    <w:lsdException w:name="List Continue 4" w:semiHidden="1" w:unhideWhenUsed="1"/>
+    <w:lsdException w:name="List Continue 5" w:semiHidden="1" w:unhideWhenUsed="1"/>
+    <w:lsdException w:name="Message Header" w:semiHidden="1" w:unhideWhenUsed="1"/>
+    <w:lsdException w:name="Subtitle" w:uiPriority="11" w:qFormat="1"/>
+    <w:lsdException w:name="Salutation" w:semiHidden="1" w:unhideWhenUsed="1"/>
+    <w:lsdException w:name="Date" w:semiHidden="1" w:unhideWhenUsed="1"/>
+    <w:lsdException w:name="Body Text First Indent" w:semiHidden="1" w:unhideWhenUsed="1"/>
+    <w:lsdException w:name="Body Text First Indent 2" w:semiHidden="1" w:unhideWhenUsed="1"/>
+    <w:lsdException w:name="Note Heading" w:semiHidden="1" w:unhideWhenUsed="1"/>
+    <w:lsdException w:name="Body Text 2" w:semiHidden="1" w:unhideWhenUsed="1"/>
+    <w:lsdException w:name="Body Text 3" w:semiHidden="1" w:unhideWhenUsed="1"/>
+    <w:lsdException w:name="Body Text Indent 2" w:semiHidden="1" w:unhideWhenUsed="1"/>
+    <w:lsdException w:name="Body Text Indent 3" w:semiHidden="1" w:unhideWhenUsed="1"/>
+    <w:lsdException w:name="Block Text" w:semiHidden="1" w:unhideWhenUsed="1"/>
+    <w:lsdException w:name="Hyperlink" w:semiHidden="1" w:unhideWhenUsed="1"/>
+    <w:lsdException w:name="FollowedHyperlink" w:semiHidden="1" w:unhideWhenUsed="1"/>
+    <w:lsdException w:name="Strong" w:uiPriority="22" w:qFormat="1"/>
+    <w:lsdException w:name="Emphasis" w:uiPriority="20" w:qFormat="1"/>
+    <w:lsdException w:name="Document Map" w:semiHidden="1" w:unhideWhenUsed="1"/>
+    <w:lsdException w:name="Plain Text" w:semiHidden="1" w:unhideWhenUsed="1"/>
+    <w:lsdException w:name="E-mail Signature" w:semiHidden="1" w:unhideWhenUsed="1"/>
+    <w:lsdException w:name="HTML Top of Form" w:semiHidden="1" w:unhideWhenUsed="1"/>
+    <w:lsdException w:name="HTML Bottom of Form" w:semiHidden="1" w:unhideWhenUsed="1"/>
+    <w:lsdException w:name="Normal (Web)" w:semiHidden="1" w:unhideWhenUsed="1"/>
+    <w:lsdException w:name="HTML Acronym" w:semiHidden="1" w:unhideWhenUsed="1"/>
+    <w:lsdException w:name="HTML Address" w:semiHidden="1" w:unhideWhenUsed="1"/>
+    <w:lsdException w:name="HTML Cite" w:semiHidden="1" w:unhideWhenUsed="1"/>
+    <w:lsdException w:name="HTML Code" w:semiHidden="1" w:unhideWhenUsed="1"/>
+    <w:lsdException w:name="HTML Definition" w:semiHidden="1" w:unhideWhenUsed="1"/>
+    <w:lsdException w:name="HTML Keyboard" w:semiHidden="1" w:unhideWhenUsed="1"/>
+    <w:lsdException w:name="HTML Preformatted" w:semiHidden="1" w:unhideWhenUsed="1"/>
+    <w:lsdException w:name="HTML Sample" w:semiHidden="1" w:unhideWhenUsed="1"/>
+    <w:lsdException w:name="HTML Typewriter" w:semiHidden="1" w:unhideWhenUsed="1"/>
+    <w:lsdException w:name="HTML Variable" w:semiHidden="1" w:unhideWhenUsed="1"/>
+    <w:lsdException w:name="Normal Table" w:semiHidden="1" w:unhideWhenUsed="1"/>
+    <w:lsdException w:name="annotation subject" w:semiHidden="1" w:unhideWhenUsed="1"/>
+    <w:lsdException w:name="No List" w:semiHidden="1" w:unhideWhenUsed="1"/>
+    <w:lsdException w:name="Outline List 1" w:semiHidden="1" w:unhideWhenUsed="1"/>
+    <w:lsdException w:name="Outline List 2" w:semiHidden="1" w:unhideWhenUsed="1"/>
+    <w:lsdException w:name="Outline List 3" w:semiHidden="1" w:unhideWhenUsed="1"/>
+    <w:lsdException w:name="Table Simple 1" w:semiHidden="1" w:unhideWhenUsed="1"/>
+    <w:lsdException w:name="Table Simple 2" w:semiHidden="1" w:unhideWhenUsed="1"/>
+    <w:lsdException w:name="Table Simple 3" w:semiHidden="1" w:unhideWhenUsed="1"/>
+    <w:lsdException w:name="Table Classic 1" w:semiHidden="1" w:unhideWhenUsed="1"/>
+    <w:lsdException w:name="Table Classic 2" w:semiHidden="1" w:unhideWhenUsed="1"/>
+    <w:lsdException w:name="Table Classic 3" w:semiHidden="1" w:unhideWhenUsed="1"/>
+    <w:lsdException w:name="Table Classic 4" w:semiHidden="1" w:unhideWhenUsed="1"/>
+    <w:lsdException w:name="Table Colorful 1" w:semiHidden="1" w:unhideWhenUsed="1"/>
+    <w:lsdException w:name="Table Colorful 2" w:semiHidden="1" w:unhideWhenUsed="1"/>
+    <w:lsdException w:name="Table Colorful 3" w:semiHidden="1" w:unhideWhenUsed="1"/>
+    <w:lsdException w:name="Table Columns 1" w:semiHidden="1" w:unhideWhenUsed="1"/>
+    <w:lsdException w:name="Table Columns 2" w:semiHidden="1" w:unhideWhenUsed="1"/>
+    <w:lsdException w:name="Table Columns 3" w:semiHidden="1" w:unhideWhenUsed="1"/>
+    <w:lsdException w:name="Table Columns 4" w:semiHidden="1" w:unhideWhenUsed="1"/>
+    <w:lsdException w:name="Table Columns 5" w:semiHidden="1" w:unhideWhenUsed="1"/>
+    <w:lsdException w:name="Table Grid 1" w:semiHidden="1" w:unhideWhenUsed="1"/>
+    <w:lsdException w:name="Table Grid 2" w:semiHidden="1" w:unhideWhenUsed="1"/>
+    <w:lsdException w:name="Table Grid 3" w:semiHidden="1" w:unhideWhenUsed="1"/>
+    <w:lsdException w:name="Table Grid 4" w:semiHidden="1" w:unhideWhenUsed="1"/>
+    <w:lsdException w:name="Table Grid 5" w:semiHidden="1" w:unhideWhenUsed="1"/>
+    <w:lsdException w:name="Table Grid 6" w:semiHidden="1" w:unhideWhenUsed="1"/>
+    <w:lsdException w:name="Table Grid 7" w:semiHidden="1" w:unhideWhenUsed="1"/>
+    <w:lsdException w:name="Table Grid 8" w:semiHidden="1" w:unhideWhenUsed="1"/>
+    <w:lsdException w:name="Table List 1" w:semiHidden="1" w:unhideWhenUsed="1"/>
+    <w:lsdException w:name="Table List 2" w:semiHidden="1" w:unhideWhenUsed="1"/>
+    <w:lsdException w:name="Table List 3" w:semiHidden="1" w:unhideWhenUsed="1"/>
+    <w:lsdException w:name="Table List 4" w:semiHidden="1" w:unhideWhenUsed="1"/>
+    <w:lsdException w:name="Table List 5" w:semiHidden="1" w:unhideWhenUsed="1"/>
+    <w:lsdException w:name="Table List 6" w:semiHidden="1" w:unhideWhenUsed="1"/>
+    <w:lsdException w:name="Table List 7" w:semiHidden="1" w:unhideWhenUsed="1"/>
+    <w:lsdException w:name="Table List 8" w:semiHidden="1" w:unhideWhenUsed="1"/>
+    <w:lsdException w:name="Table 3D effects 1" w:semiHidden="1" w:unhideWhenUsed="1"/>
+    <w:lsdException w:name="Table 3D effects 2" w:semiHidden="1" w:unhideWhenUsed="1"/>
+    <w:lsdException w:name="Table 3D effects 3" w:semiHidden="1" w:unhideWhenUsed="1"/>
+    <w:lsdException w:name="Table Contemporary" w:semiHidden="1" w:unhideWhenUsed="1"/>
+    <w:lsdException w:name="Table Elegant" w:semiHidden="1" w:unhideWhenUsed="1"/>
+    <w:lsdException w:name="Table Professional" w:semiHidden="1" w:unhideWhenUsed="1"/>
+    <w:lsdException w:name="Table Subtle 1" w:semiHidden="1" w:unhideWhenUsed="1"/>
+    <w:lsdException w:name="Table Subtle 2" w:semiHidden="1" w:unhideWhenUsed="1"/>
+    <w:lsdException w:name="Table Web 1" w:semiHidden="1" w:unhideWhenUsed="1"/>
+    <w:lsdException w:name="Table Web 2" w:semiHidden="1" w:unhideWhenUsed="1"/>
+    <w:lsdException w:name="Table Web 3" w:semiHidden="1" w:unhideWhenUsed="1"/>
+    <w:lsdException w:name="Balloon Text" w:semiHidden="1" w:unhideWhenUsed="1"/>
+    <w:lsdException w:name="Table Grid" w:uiPriority="39"/>
+    <w:lsdException w:name="Table Theme" w:semiHidden="1" w:unhideWhenUsed="1"/>
+    <w:lsdException w:name="Placeholder Text" w:semiHidden="1"/>
+    <w:lsdException w:name="No Spacing" w:uiPriority="1" w:qFormat="1"/>
+    <w:lsdException w:name="Light Shading" w:uiPriority="60"/>
+    <w:lsdException w:name="Light List" w:uiPriority="61"/>
+    <w:lsdException w:name="Light Grid" w:uiPriority="62"/>
+    <w:lsdException w:name="Medium Shading 1" w:uiPriority="63"/>
+    <w:lsdException w:name="Medium Shading 2" w:uiPriority="64"/>
+    <w:lsdException w:name="Medium List 1" w:uiPriority="65"/>
+    <w:lsdException w:name="Medium List 2" w:uiPriority="66"/>
+    <w:lsdException w:name="Medium Grid 1" w:uiPriority="67"/>
+    <w:lsdException w:name="Medium Grid 2" w:uiPriority="68"/>
+    <w:lsdException w:name="Medium Grid 3" w:uiPriority="69"/>
+    <w:lsdException w:name="Dark List" w:uiPriority="70"/>
+    <w:lsdException w:name="Colorful Shading" w:uiPriority="71"/>
+    <w:lsdException w:name="Colorful List" w:uiPriority="72"/>
+    <w:lsdException w:name="Colorful Grid" w:uiPriority="73"/>
+    <w:lsdException w:name="Light Shading Accent 1" w:uiPriority="60"/>
+    <w:lsdException w:name="Light List Accent 1" w:uiPriority="61"/>
+    <w:lsdException w:name="Light Grid Accent 1" w:uiPriority="62"/>
+    <w:lsdException w:name="Medium Shading 1 Accent 1" w:uiPriority="63"/>
+    <w:lsdException w:name="Medium Shading 2 Accent 1" w:uiPriority="64"/>
+    <w:lsdException w:name="Medium List 1 Accent 1" w:uiPriority="65"/>
+    <w:lsdException w:name="Revision" w:semiHidden="1"/>
+    <w:lsdException w:name="List Paragraph" w:uiPriority="34" w:qFormat="1"/>
+    <w:lsdException w:name="Quote" w:uiPriority="29" w:qFormat="1"/>
+    <w:lsdException w:name="Intense Quote" w:uiPriority="30" w:qFormat="1"/>
+    <w:lsdException w:name="Medium List 2 Accent 1" w:uiPriority="66"/>
+    <w:lsdException w:name="Medium Grid 1 Accent 1" w:uiPriority="67"/>
+    <w:lsdException w:name="Medium Grid 2 Accent 1" w:uiPriority="68"/>
+    <w:lsdException w:name="Medium Grid 3 Accent 1" w:uiPriority="69"/>
+    <w:lsdException w:name="Dark List Accent 1" w:uiPriority="70"/>
+    <w:lsdException w:name="Colorful Shading Accent 1" w:uiPriority="71"/>
+    <w:lsdException w:name="Colorful List Accent 1" w:uiPriority="72"/>
+    <w:lsdException w:name="Colorful Grid Accent 1" w:uiPriority="73"/>
+    <w:lsdException w:name="Light Shading Accent 2" w:uiPriority="60"/>
+    <w:lsdException w:name="Light List Accent 2" w:uiPriority="61"/>
+    <w:lsdException w:name="Light Grid Accent 2" w:uiPriority="62"/>
+    <w:lsdException w:name="Medium Shading 1 Accent 2" w:uiPriority="63"/>
+    <w:lsdException w:name="Medium Shading 2 Accent 2" w:uiPriority="64"/>
+    <w:lsdException w:name="Medium List 1 Accent 2" w:uiPriority="65"/>
+    <w:lsdException w:name="Medium List 2 Accent 2" w:uiPriority="66"/>
+    <w:lsdException w:name="Medium Grid 1 Accent 2" w:uiPriority="67"/>
+    <w:lsdException w:name="Medium Grid 2 Accent 2" w:uiPriority="68"/>
+    <w:lsdException w:name="Medium Grid 3 Accent 2" w:uiPriority="69"/>
+    <w:lsdException w:name="Dark List Accent 2" w:uiPriority="70"/>
+    <w:lsdException w:name="Colorful Shading Accent 2" w:uiPriority="71"/>
+    <w:lsdException w:name="Colorful List Accent 2" w:uiPriority="72"/>
+    <w:lsdException w:name="Colorful Grid Accent 2" w:uiPriority="73"/>
+    <w:lsdException w:name="Light Shading Accent 3" w:uiPriority="60"/>
+    <w:lsdException w:name="Light List Accent 3" w:uiPriority="61"/>
+    <w:lsdException w:name="Light Grid Accent 3" w:uiPriority="62"/>
+    <w:lsdException w:name="Medium Shading 1 Accent 3" w:uiPriority="63"/>
+    <w:lsdException w:name="Medium Shading 2 Accent 3" w:uiPriority="64"/>
+    <w:lsdException w:name="Medium List 1 Accent 3" w:uiPriority="65"/>
+    <w:lsdException w:name="Medium List 2 Accent 3" w:uiPriority="66"/>
+    <w:lsdException w:name="Medium Grid 1 Accent 3" w:uiPriority="67"/>
+    <w:lsdException w:name="Medium Grid 2 Accent 3" w:uiPriority="68"/>
+    <w:lsdException w:name="Medium Grid 3 Accent 3" w:uiPriority="69"/>
+    <w:lsdException w:name="Dark List Accent 3" w:uiPriority="70"/>
+    <w:lsdException w:name="Colorful Shading Accent 3" w:uiPriority="71"/>
+    <w:lsdException w:name="Colorful List Accent 3" w:uiPriority="72"/>
+    <w:lsdException w:name="Colorful Grid Accent 3" w:uiPriority="73"/>
+    <w:lsdException w:name="Light Shading Accent 4" w:uiPriority="60"/>
+    <w:lsdException w:name="Light List Accent 4" w:uiPriority="61"/>
+    <w:lsdException w:name="Light Grid Accent 4" w:uiPriority="62"/>
+    <w:lsdException w:name="Medium Shading 1 Accent 4" w:uiPriority="63"/>
+    <w:lsdException w:name="Medium Shading 2 Accent 4" w:uiPriority="64"/>
+    <w:lsdException w:name="Medium List 1 Accent 4" w:uiPriority="65"/>
+    <w:lsdException w:name="Medium List 2 Accent 4" w:uiPriority="66"/>
+    <w:lsdException w:name="Medium Grid 1 Accent 4" w:uiPriority="67"/>
+    <w:lsdException w:name="Medium Grid 2 Accent 4" w:uiPriority="68"/>
+    <w:lsdException w:name="Medium Grid 3 Accent 4" w:uiPriority="69"/>
+    <w:lsdException w:name="Dark List Accent 4" w:uiPriority="70"/>
+    <w:lsdException w:name="Colorful Shading Accent 4" w:uiPriority="71"/>
+    <w:lsdException w:name="Colorful List Accent 4" w:uiPriority="72"/>
+    <w:lsdException w:name="Colorful Grid Accent 4" w:uiPriority="73"/>
+    <w:lsdException w:name="Light Shading Accent 5" w:uiPriority="60"/>
+    <w:lsdException w:name="Light List Accent 5" w:uiPriority="61"/>
+    <w:lsdException w:name="Light Grid Accent 5" w:uiPriority="62"/>
+    <w:lsdException w:name="Medium Shading 1 Accent 5" w:uiPriority="63"/>
+    <w:lsdException w:name="Medium Shading 2 Accent 5" w:uiPriority="64"/>
+    <w:lsdException w:name="Medium List 1 Accent 5" w:uiPriority="65"/>
+    <w:lsdException w:name="Medium List 2 Accent 5" w:uiPriority="66"/>
+    <w:lsdException w:name="Medium Grid 1 Accent 5" w:uiPriority="67"/>
+    <w:lsdException w:name="Medium Grid 2 Accent 5" w:uiPriority="68"/>
+    <w:lsdException w:name="Medium Grid 3 Accent 5" w:uiPriority="69"/>
+    <w:lsdException w:name="Dark List Accent 5" w:uiPriority="70"/>
+    <w:lsdException w:name="Colorful Shading Accent 5" w:uiPriority="71"/>
+    <w:lsdException w:name="Colorful List Accent 5" w:uiPriority="72"/>
+    <w:lsdException w:name="Colorful Grid Accent 5" w:uiPriority="73"/>
+    <w:lsdException w:name="Light Shading Accent 6" w:uiPriority="60"/>
+    <w:lsdException w:name="Light List Accent 6" w:uiPriority="61"/>
+    <w:lsdException w:name="Light Grid Accent 6" w:uiPriority="62"/>
+    <w:lsdException w:name="Medium Shading 1 Accent 6" w:uiPriority="63"/>
+    <w:lsdException w:name="Medium Shading 2 Accent 6" w:uiPriority="64"/>
+    <w:lsdException w:name="Medium List 1 Accent 6" w:uiPriority="65"/>
+    <w:lsdException w:name="Medium List 2 Accent 6" w:uiPriority="66"/>
+    <w:lsdException w:name="Medium Grid 1 Accent 6" w:uiPriority="67"/>
+    <w:lsdException w:name="Medium Grid 2 Accent 6" w:uiPriority="68"/>
+    <w:lsdException w:name="Medium Grid 3 Accent 6" w:uiPriority="69"/>
+    <w:lsdException w:name="Dark List Accent 6" w:uiPriority="70"/>
+    <w:lsdException w:name="Colorful Shading Accent 6" w:uiPriority="71"/>
+    <w:lsdException w:name="Colorful List Accent 6" w:uiPriority="72"/>
+    <w:lsdException w:name="Colorful Grid Accent 6" w:uiPriority="73"/>
+    <w:lsdException w:name="Subtle Emphasis" w:uiPriority="19" w:qFormat="1"/>
+    <w:lsdException w:name="Intense Emphasis" w:uiPriority="21" w:qFormat="1"/>
+    <w:lsdException w:name="Subtle Reference" w:uiPriority="31" w:qFormat="1"/>
+    <w:lsdException w:name="Intense Reference" w:uiPriority="32" w:qFormat="1"/>
+    <w:lsdException w:name="Book Title" w:uiPriority="33" w:qFormat="1"/>
+    <w:lsdException w:name="Bibliography" w:semiHidden="1" w:uiPriority="37" w:unhideWhenUsed="1"/>
+    <w:lsdException w:name="TOC Heading" w:semiHidden="1" w:uiPriority="39" w:unhideWhenUsed="1" w:qFormat="1"/>
+    <w:lsdException w:name="Plain Table 1" w:uiPriority="41"/>
+    <w:lsdException w:name="Plain Table 2" w:uiPriority="42"/>
+    <w:lsdException w:name="Plain Table 3" w:uiPriority="43"/>
+    <w:lsdException w:name="Plain Table 4" w:uiPriority="44"/>
+    <w:lsdException w:name="Plain Table 5" w:uiPriority="45"/>
+    <w:lsdException w:name="Grid Table Light" w:uiPriority="40"/>
+    <w:lsdException w:name="Grid Table 1 Light" w:uiPriority="46"/>
+    <w:lsdException w:name="Grid Table 2" w:uiPriority="47"/>
+    <w:lsdException w:name="Grid Table 3" w:uiPriority="48"/>
+    <w:lsdException w:name="Grid Table 4" w:uiPriority="49"/>
+    <w:lsdException w:name="Grid Table 5 Dark" w:uiPriority="50"/>
+    <w:lsdException w:name="Grid Table 6 Colorful" w:uiPriority="51"/>
+    <w:lsdException w:name="Grid Table 7 Colorful" w:uiPriority="52"/>
+    <w:lsdException w:name="Grid Table 1 Light Accent 1" w:uiPriority="46"/>
+    <w:lsdException w:name="Grid Table 2 Accent 1" w:uiPriority="47"/>
+    <w:lsdException w:name="Grid Table 3 Accent 1" w:uiPriority="48"/>
+    <w:lsdException w:name="Grid Table 4 Accent 1" w:uiPriority="49"/>
+    <w:lsdException w:name="Grid Table 5 Dark Accent 1" w:uiPriority="50"/>
+    <w:lsdException w:name="Grid Table 6 Colorful Accent 1" w:uiPriority="51"/>
+    <w:lsdException w:name="Grid Table 7 Colorful Accent 1" w:uiPriority="52"/>
+    <w:lsdException w:name="Grid Table 1 Light Accent 2" w:uiPriority="46"/>
+    <w:lsdException w:name="Grid Table 2 Accent 2" w:uiPriority="47"/>
+    <w:lsdException w:name="Grid Table 3 Accent 2" w:uiPriority="48"/>
+    <w:lsdException w:name="Grid Table 4 Accent 2" w:uiPriority="49"/>
+    <w:lsdException w:name="Grid Table 5 Dark Accent 2" w:uiPriority="50"/>
+    <w:lsdException w:name="Grid Table 6 Colorful Accent 2" w:uiPriority="51"/>
+    <w:lsdException w:name="Grid Table 7 Colorful Accent 2" w:uiPriority="52"/>
+    <w:lsdException w:name="Grid Table 1 Light Accent 3" w:uiPriority="46"/>
+    <w:lsdException w:name="Grid Table 2 Accent 3" w:uiPriority="47"/>
+    <w:lsdException w:name="Grid Table 3 Accent 3" w:uiPriority="48"/>
+    <w:lsdException w:name="Grid Table 4 Accent 3" w:uiPriority="49"/>
+    <w:lsdException w:name="Grid Table 5 Dark Accent 3" w:uiPriority="50"/>
+    <w:lsdException w:name="Grid Table 6 Colorful Accent 3" w:uiPriority="51"/>
+    <w:lsdException w:name="Grid Table 7 Colorful Accent 3" w:uiPriority="52"/>
+    <w:lsdException w:name="Grid Table 1 Light Accent 4" w:uiPriority="46"/>
+    <w:lsdException w:name="Grid Table 2 Accent 4" w:uiPriority="47"/>
+    <w:lsdException w:name="Grid Table 3 Accent 4" w:uiPriority="48"/>
+    <w:lsdException w:name="Grid Table 4 Accent 4" w:uiPriority="49"/>
+    <w:lsdException w:name="Grid Table 5 Dark Accent 4" w:uiPriority="50"/>
+    <w:lsdException w:name="Grid Table 6 Colorful Accent 4" w:uiPriority="51"/>
+    <w:lsdException w:name="Grid Table 7 Colorful Accent 4" w:uiPriority="52"/>
+    <w:lsdException w:name="Grid Table 1 Light Accent 5" w:uiPriority="46"/>
+    <w:lsdException w:name="Grid Table 2 Accent 5" w:uiPriority="47"/>
+    <w:lsdException w:name="Grid Table 3 Accent 5" w:uiPriority="48"/>
+    <w:lsdException w:name="Grid Table 4 Accent 5" w:uiPriority="49"/>
+    <w:lsdException w:name="Grid Table 5 Dark Accent 5" w:uiPriority="50"/>
+    <w:lsdException w:name="Grid Table 6 Colorful Accent 5" w:uiPriority="51"/>
+    <w:lsdException w:name="Grid Table 7 Colorful Accent 5" w:uiPriority="52"/>
+    <w:lsdException w:name="Grid Table 1 Light Accent 6" w:uiPriority="46"/>
+    <w:lsdException w:name="Grid Table 2 Accent 6" w:uiPriority="47"/>
+    <w:lsdException w:name="Grid Table 3 Accent 6" w:uiPriority="48"/>
+    <w:lsdException w:name="Grid Table 4 Accent 6" w:uiPriority="49"/>
+    <w:lsdException w:name="Grid Table 5 Dark Accent 6" w:uiPriority="50"/>
+    <w:lsdException w:name="Grid Table 6 Colorful Accent 6" w:uiPriority="51"/>
+    <w:lsdException w:name="Grid Table 7 Colorful Accent 6" w:uiPriority="52"/>
+    <w:lsdException w:name="List Table 1 Light" w:uiPriority="46"/>
+    <w:lsdException w:name="List Table 2" w:uiPriority="47"/>
+    <w:lsdException w:name="List Table 3" w:uiPriority="48"/>
+    <w:lsdException w:name="List Table 4" w:uiPriority="49"/>
+    <w:lsdException w:name="List Table 5 Dark" w:uiPriority="50"/>
+    <w:lsdException w:name="List Table 6 Colorful" w:uiPriority="51"/>
+    <w:lsdException w:name="List Table 7 Colorful" w:uiPriority="52"/>
+    <w:lsdException w:name="List Table 1 Light Accent 1" w:uiPriority="46"/>
+    <w:lsdException w:name="List Table 2 Accent 1" w:uiPriority="47"/>
+    <w:lsdException w:name="List Table 3 Accent 1" w:uiPriority="48"/>
+    <w:lsdException w:name="List Table 4 Accent 1" w:uiPriority="49"/>
+    <w:lsdException w:name="List Table 5 Dark Accent 1" w:uiPriority="50"/>
+    <w:lsdException w:name="List Table 6 Colorful Accent 1" w:uiPriority="51"/>
+    <w:lsdException w:name="List Table 7 Colorful Accent 1" w:uiPriority="52"/>
+    <w:lsdException w:name="List Table 1 Light Accent 2" w:uiPriority="46"/>
+    <w:lsdException w:name="List Table 2 Accent 2" w:uiPriority="47"/>
+    <w:lsdException w:name="List Table 3 Accent 2" w:uiPriority="48"/>
+    <w:lsdException w:name="List Table 4 Accent 2" w:uiPriority="49"/>
+    <w:lsdException w:name="List Table 5 Dark Accent 2" w:uiPriority="50"/>
+    <w:lsdException w:name="List Table 6 Colorful Accent 2" w:uiPriority="51"/>
+    <w:lsdException w:name="List Table 7 Colorful Accent 2" w:uiPriority="52"/>
+    <w:lsdException w:name="List Table 1 Light Accent 3" w:uiPriority="46"/>
+    <w:lsdException w:name="List Table 2 Accent 3" w:uiPriority="47"/>
+    <w:lsdException w:name="List Table 3 Accent 3" w:uiPriority="48"/>
+    <w:lsdException w:name="List Table 4 Accent 3" w:uiPriority="49"/>
+    <w:lsdException w:name="List Table 5 Dark Accent 3" w:uiPriority="50"/>
+    <w:lsdException w:name="List Table 6 Colorful Accent 3" w:uiPriority="51"/>
+    <w:lsdException w:name="List Table 7 Colorful Accent 3" w:uiPriority="52"/>
+    <w:lsdException w:name="List Table 1 Light Accent 4" w:uiPriority="46"/>
+    <w:lsdException w:name="List Table 2 Accent 4" w:uiPriority="47"/>
+    <w:lsdException w:name="List Table 3 Accent 4" w:uiPriority="48"/>
+    <w:lsdException w:name="List Table 4 Accent 4" w:uiPriority="49"/>
+    <w:lsdException w:name="List Table 5 Dark Accent 4" w:uiPriority="50"/>
+    <w:lsdException w:name="List Table 6 Colorful Accent 4" w:uiPriority="51"/>
+    <w:lsdException w:name="List Table 7 Colorful Accent 4" w:uiPriority="52"/>
+    <w:lsdException w:name="List Table 1 Light Accent 5" w:uiPriority="46"/>
+    <w:lsdException w:name="List Table 2 Accent 5" w:uiPriority="47"/>
+    <w:lsdException w:name="List Table 3 Accent 5" w:uiPriority="48"/>
+    <w:lsdException w:name="List Table 4 Accent 5" w:uiPriority="49"/>
+    <w:lsdException w:name="List Table 5 Dark Accent 5" w:uiPriority="50"/>
+    <w:lsdException w:name="List Table 6 Colorful Accent 5" w:uiPriority="51"/>
+    <w:lsdException w:name="List Table 7 Colorful Accent 5" w:uiPriority="52"/>
+    <w:lsdException w:name="List Table 1 Light Accent 6" w:uiPriority="46"/>
+    <w:lsdException w:name="List Table 2 Accent 6" w:uiPriority="47"/>
+    <w:lsdException w:name="List Table 3 Accent 6" w:uiPriority="48"/>
+    <w:lsdException w:name="List Table 4 Accent 6" w:uiPriority="49"/>
+    <w:lsdException w:name="List Table 5 Dark Accent 6" w:uiPriority="50"/>
+    <w:lsdException w:name="List Table 6 Colorful Accent 6" w:uiPriority="51"/>
+    <w:lsdException w:name="List Table 7 Colorful Accent 6" w:uiPriority="52"/>
   </w:latentStyles>
   <w:style w:type="paragraph" w:default="1" w:styleId="Normal">
     <w:name w:val="Normal"/>
@@ -1969,28 +2021,13 @@
   <a:extraClrSchemeLst/>
   <a:extLst>
     <a:ext uri="{05A4C25C-085E-4340-85A3-A5531E510DB2}">
-      <thm15:themeFamily xmlns:thm15="http://schemas.microsoft.com/office/thememl/2012/main" xmlns="" name="Office Theme" id="{62F939B6-93AF-4DB8-9C6B-D6C7DFDC589F}" vid="{4A3C46E8-61CC-4603-A589-7422A47A8E4A}"/>
+      <thm15:themeFamily xmlns:thm15="http://schemas.microsoft.com/office/thememl/2012/main" name="Office Theme" id="{62F939B6-93AF-4DB8-9C6B-D6C7DFDC589F}" vid="{4A3C46E8-61CC-4603-A589-7422A47A8E4A}"/>
     </a:ext>
   </a:extLst>
 </a:theme>
 </file>
 
 <file path=customXml/item1.xml><?xml version="1.0" encoding="utf-8"?>
-<p:properties xmlns:p="http://schemas.microsoft.com/office/2006/metadata/properties" xmlns:xsi="http://www.w3.org/2001/XMLSchema-instance" xmlns:pc="http://schemas.microsoft.com/office/infopath/2007/PartnerControls">
-  <documentManagement/>
-</p:properties>
-</file>
-
-<file path=customXml/item2.xml><?xml version="1.0" encoding="utf-8"?>
-<?mso-contentType ?>
-<FormTemplates xmlns="http://schemas.microsoft.com/sharepoint/v3/contenttype/forms">
-  <Display>DocumentLibraryForm</Display>
-  <Edit>DocumentLibraryForm</Edit>
-  <New>DocumentLibraryForm</New>
-</FormTemplates>
-</file>
-
-<file path=customXml/item3.xml><?xml version="1.0" encoding="utf-8"?>
 <ct:contentTypeSchema xmlns:ct="http://schemas.microsoft.com/office/2006/metadata/contentType" xmlns:ma="http://schemas.microsoft.com/office/2006/metadata/properties/metaAttributes" ct:_="" ma:_="" ma:contentTypeName="Document" ma:contentTypeID="0x0101004D0D549AA3AA2D4AB9FE4A7131A82936" ma:contentTypeVersion="6" ma:contentTypeDescription="Create a new document." ma:contentTypeScope="" ma:versionID="91b479547e6aedbf0af9775aa318aede">
   <xsd:schema xmlns:xsd="http://www.w3.org/2001/XMLSchema" xmlns:xs="http://www.w3.org/2001/XMLSchema" xmlns:p="http://schemas.microsoft.com/office/2006/metadata/properties" xmlns:ns2="8adf55b2-e31d-42df-b888-bc8005a32aed" targetNamespace="http://schemas.microsoft.com/office/2006/metadata/properties" ma:root="true" ma:fieldsID="646757ae731b02d78cc624edd04933c4" ns2:_="">
     <xsd:import namespace="8adf55b2-e31d-42df-b888-bc8005a32aed"/>
@@ -2148,24 +2185,22 @@
 </ct:contentTypeSchema>
 </file>
 
-<file path=customXml/itemProps1.xml><?xml version="1.0" encoding="utf-8"?>
-<ds:datastoreItem xmlns:ds="http://schemas.openxmlformats.org/officeDocument/2006/customXml" ds:itemID="{60D43D61-3D90-48AC-9113-069809C96A8D}">
-  <ds:schemaRefs>
-    <ds:schemaRef ds:uri="http://schemas.microsoft.com/office/2006/metadata/properties"/>
-    <ds:schemaRef ds:uri="http://schemas.microsoft.com/office/infopath/2007/PartnerControls"/>
-  </ds:schemaRefs>
-</ds:datastoreItem>
+<file path=customXml/item2.xml><?xml version="1.0" encoding="utf-8"?>
+<?mso-contentType ?>
+<FormTemplates xmlns="http://schemas.microsoft.com/sharepoint/v3/contenttype/forms">
+  <Display>DocumentLibraryForm</Display>
+  <Edit>DocumentLibraryForm</Edit>
+  <New>DocumentLibraryForm</New>
+</FormTemplates>
 </file>
 
-<file path=customXml/itemProps2.xml><?xml version="1.0" encoding="utf-8"?>
-<ds:datastoreItem xmlns:ds="http://schemas.openxmlformats.org/officeDocument/2006/customXml" ds:itemID="{997D3FEA-8CEB-4F42-99C4-84A4B8491963}">
-  <ds:schemaRefs>
-    <ds:schemaRef ds:uri="http://schemas.microsoft.com/sharepoint/v3/contenttype/forms"/>
-  </ds:schemaRefs>
-</ds:datastoreItem>
+<file path=customXml/item3.xml><?xml version="1.0" encoding="utf-8"?>
+<p:properties xmlns:p="http://schemas.microsoft.com/office/2006/metadata/properties" xmlns:xsi="http://www.w3.org/2001/XMLSchema-instance" xmlns:pc="http://schemas.microsoft.com/office/infopath/2007/PartnerControls">
+  <documentManagement/>
+</p:properties>
 </file>
 
-<file path=customXml/itemProps3.xml><?xml version="1.0" encoding="utf-8"?>
+<file path=customXml/itemProps1.xml><?xml version="1.0" encoding="utf-8"?>
 <ds:datastoreItem xmlns:ds="http://schemas.openxmlformats.org/officeDocument/2006/customXml" ds:itemID="{6591AC33-8C0A-4626-89FE-BB3D8C61E2C8}">
   <ds:schemaRefs>
     <ds:schemaRef ds:uri="http://schemas.microsoft.com/office/2006/metadata/contentType"/>
@@ -2181,4 +2216,21 @@
     <ds:schemaRef ds:uri="http://schemas.microsoft.com/internal/obd"/>
   </ds:schemaRefs>
 </ds:datastoreItem>
+</file>
+
+<file path=customXml/itemProps2.xml><?xml version="1.0" encoding="utf-8"?>
+<ds:datastoreItem xmlns:ds="http://schemas.openxmlformats.org/officeDocument/2006/customXml" ds:itemID="{997D3FEA-8CEB-4F42-99C4-84A4B8491963}">
+  <ds:schemaRefs>
+    <ds:schemaRef ds:uri="http://schemas.microsoft.com/sharepoint/v3/contenttype/forms"/>
+  </ds:schemaRefs>
+</ds:datastoreItem>
+</file>
+
+<file path=customXml/itemProps3.xml><?xml version="1.0" encoding="utf-8"?>
+<ds:datastoreItem xmlns:ds="http://schemas.openxmlformats.org/officeDocument/2006/customXml" ds:itemID="{60D43D61-3D90-48AC-9113-069809C96A8D}">
+  <ds:schemaRefs>
+    <ds:schemaRef ds:uri="http://schemas.microsoft.com/office/2006/metadata/properties"/>
+    <ds:schemaRef ds:uri="http://schemas.microsoft.com/office/infopath/2007/PartnerControls"/>
+  </ds:schemaRefs>
+</ds:datastoreItem>
 </file>
</xml_diff>